<commit_message>
Actualizo documento con criterios de aceptación hasta el CA #16
</commit_message>
<xml_diff>
--- a/Documentacion/22julioDocumento.docx
+++ b/Documentacion/22julioDocumento.docx
@@ -2819,19 +2819,11 @@
                 <w:rFonts w:ascii="Times New Roman" w:hAnsi="Times New Roman" w:cs="Times New Roman"/>
               </w:rPr>
             </w:pPr>
-            <w:proofErr w:type="spellStart"/>
-            <w:r>
-              <w:rPr>
-                <w:rFonts w:ascii="Times New Roman" w:hAnsi="Times New Roman" w:cs="Times New Roman"/>
-              </w:rPr>
-              <w:t>DoR</w:t>
-            </w:r>
-            <w:proofErr w:type="spellEnd"/>
-            <w:r>
-              <w:rPr>
-                <w:rFonts w:ascii="Times New Roman" w:hAnsi="Times New Roman" w:cs="Times New Roman"/>
-              </w:rPr>
-              <w:t xml:space="preserve"> : aceptación de la interfaz por el Cliente</w:t>
+            <w:r>
+              <w:rPr>
+                <w:rFonts w:ascii="Times New Roman" w:hAnsi="Times New Roman" w:cs="Times New Roman"/>
+              </w:rPr>
+              <w:t>DoR : aceptación de la interfaz por el Cliente</w:t>
             </w:r>
           </w:p>
         </w:tc>
@@ -2847,34 +2839,18 @@
                 <w:rFonts w:ascii="Times New Roman" w:hAnsi="Times New Roman" w:cs="Times New Roman"/>
               </w:rPr>
             </w:pPr>
-            <w:proofErr w:type="spellStart"/>
-            <w:r>
-              <w:rPr>
-                <w:rFonts w:ascii="Times New Roman" w:hAnsi="Times New Roman" w:cs="Times New Roman"/>
-              </w:rPr>
-              <w:t>DoD</w:t>
-            </w:r>
-            <w:proofErr w:type="spellEnd"/>
-            <w:r>
-              <w:rPr>
-                <w:rFonts w:ascii="Times New Roman" w:hAnsi="Times New Roman" w:cs="Times New Roman"/>
-              </w:rPr>
-              <w:t>:</w:t>
-            </w:r>
-            <w:r>
-              <w:rPr>
-                <w:rFonts w:ascii="Times New Roman" w:hAnsi="Times New Roman" w:cs="Times New Roman"/>
-              </w:rPr>
-              <w:t xml:space="preserve"> pasar </w:t>
-            </w:r>
-            <w:proofErr w:type="spellStart"/>
-            <w:r>
-              <w:rPr>
-                <w:rFonts w:ascii="Times New Roman" w:hAnsi="Times New Roman" w:cs="Times New Roman"/>
-              </w:rPr>
-              <w:t>tetsing</w:t>
-            </w:r>
-            <w:proofErr w:type="spellEnd"/>
+            <w:r>
+              <w:rPr>
+                <w:rFonts w:ascii="Times New Roman" w:hAnsi="Times New Roman" w:cs="Times New Roman"/>
+              </w:rPr>
+              <w:t>DoD:</w:t>
+            </w:r>
+            <w:r>
+              <w:rPr>
+                <w:rFonts w:ascii="Times New Roman" w:hAnsi="Times New Roman" w:cs="Times New Roman"/>
+              </w:rPr>
+              <w:t xml:space="preserve"> pasar tetsing</w:t>
+            </w:r>
           </w:p>
         </w:tc>
       </w:tr>
@@ -2959,35 +2935,13 @@
               <w:rPr>
                 <w:rFonts w:ascii="Times New Roman" w:hAnsi="Times New Roman" w:cs="Times New Roman"/>
               </w:rPr>
-              <w:t>lo primero que ve el usuario es la página de inicio o “</w:t>
-            </w:r>
-            <w:proofErr w:type="spellStart"/>
-            <w:r>
-              <w:rPr>
-                <w:rFonts w:ascii="Times New Roman" w:hAnsi="Times New Roman" w:cs="Times New Roman"/>
-              </w:rPr>
-              <w:t>index</w:t>
-            </w:r>
-            <w:proofErr w:type="spellEnd"/>
-            <w:r>
-              <w:rPr>
-                <w:rFonts w:ascii="Times New Roman" w:hAnsi="Times New Roman" w:cs="Times New Roman"/>
-              </w:rPr>
-              <w:t xml:space="preserve">” donde se puede visualizar: </w:t>
-            </w:r>
-            <w:proofErr w:type="spellStart"/>
-            <w:r>
-              <w:rPr>
-                <w:rFonts w:ascii="Times New Roman" w:hAnsi="Times New Roman" w:cs="Times New Roman"/>
-              </w:rPr>
-              <w:t>header</w:t>
-            </w:r>
-            <w:proofErr w:type="spellEnd"/>
-            <w:r>
-              <w:rPr>
-                <w:rFonts w:ascii="Times New Roman" w:hAnsi="Times New Roman" w:cs="Times New Roman"/>
-              </w:rPr>
-              <w:t xml:space="preserve"> de la </w:t>
+              <w:t xml:space="preserve">lo primero que ve el usuario es la página de inicio o “index” donde se puede visualizar: </w:t>
+            </w:r>
+            <w:r>
+              <w:rPr>
+                <w:rFonts w:ascii="Times New Roman" w:hAnsi="Times New Roman" w:cs="Times New Roman"/>
+              </w:rPr>
+              <w:t xml:space="preserve">header de la </w:t>
             </w:r>
             <w:r>
               <w:rPr>
@@ -3117,33 +3071,116 @@
               <w:jc w:val="both"/>
               <w:rPr>
                 <w:rFonts w:ascii="Times New Roman" w:hAnsi="Times New Roman" w:cs="Times New Roman"/>
-              </w:rPr>
-            </w:pPr>
-            <w:r>
-              <w:rPr>
-                <w:rFonts w:ascii="Times New Roman" w:hAnsi="Times New Roman" w:cs="Times New Roman"/>
-              </w:rPr>
-              <w:t xml:space="preserve">Validaciones: </w:t>
-            </w:r>
-            <w:r>
-              <w:rPr>
-                <w:rFonts w:ascii="Times New Roman" w:hAnsi="Times New Roman" w:cs="Times New Roman"/>
-              </w:rPr>
-              <w:t xml:space="preserve">cualquier usuario a través de la URL ingresa a la ´página de inicio y ve el </w:t>
-            </w:r>
-            <w:proofErr w:type="spellStart"/>
-            <w:r>
-              <w:rPr>
-                <w:rFonts w:ascii="Times New Roman" w:hAnsi="Times New Roman" w:cs="Times New Roman"/>
-              </w:rPr>
-              <w:t>index</w:t>
-            </w:r>
-            <w:proofErr w:type="spellEnd"/>
-            <w:r>
-              <w:rPr>
-                <w:rFonts w:ascii="Times New Roman" w:hAnsi="Times New Roman" w:cs="Times New Roman"/>
-              </w:rPr>
-              <w:t xml:space="preserve"> con las secciones</w:t>
+                <w:lang w:val="es-UY"/>
+              </w:rPr>
+            </w:pPr>
+            <w:r>
+              <w:rPr>
+                <w:rFonts w:ascii="Times New Roman" w:hAnsi="Times New Roman" w:cs="Times New Roman"/>
+                <w:b/>
+                <w:bCs/>
+                <w:u w:val="single"/>
+                <w:lang w:val="es-UY"/>
+              </w:rPr>
+              <w:t>CA #1</w:t>
+            </w:r>
+            <w:r>
+              <w:rPr>
+                <w:rFonts w:ascii="Times New Roman" w:hAnsi="Times New Roman" w:cs="Times New Roman"/>
+                <w:b/>
+                <w:bCs/>
+                <w:u w:val="single"/>
+                <w:lang w:val="es-UY"/>
+              </w:rPr>
+              <w:t xml:space="preserve"> </w:t>
+            </w:r>
+            <w:r>
+              <w:rPr>
+                <w:rFonts w:ascii="Times New Roman" w:hAnsi="Times New Roman" w:cs="Times New Roman"/>
+                <w:b/>
+                <w:bCs/>
+                <w:u w:val="single"/>
+                <w:lang w:val="es-UY"/>
+              </w:rPr>
+              <w:t xml:space="preserve"> Página de inicio con logo y lema.</w:t>
+            </w:r>
+            <w:r>
+              <w:rPr>
+                <w:rFonts w:ascii="Times New Roman" w:hAnsi="Times New Roman" w:cs="Times New Roman"/>
+                <w:lang w:val="es-UY"/>
+              </w:rPr>
+              <w:t xml:space="preserve"> Dado un cliente de la barbería</w:t>
+            </w:r>
+            <w:r>
+              <w:rPr>
+                <w:rFonts w:ascii="Times New Roman" w:hAnsi="Times New Roman" w:cs="Times New Roman"/>
+                <w:lang w:val="es-UY"/>
+              </w:rPr>
+              <w:t xml:space="preserve"> c</w:t>
+            </w:r>
+            <w:r>
+              <w:rPr>
+                <w:rFonts w:ascii="Times New Roman" w:hAnsi="Times New Roman" w:cs="Times New Roman"/>
+                <w:lang w:val="es-UY"/>
+              </w:rPr>
+              <w:t>uando accede a la página de inicio</w:t>
+            </w:r>
+            <w:r>
+              <w:rPr>
+                <w:rFonts w:ascii="Times New Roman" w:hAnsi="Times New Roman" w:cs="Times New Roman"/>
+                <w:lang w:val="es-UY"/>
+              </w:rPr>
+              <w:t>, e</w:t>
+            </w:r>
+            <w:r>
+              <w:rPr>
+                <w:rFonts w:ascii="Times New Roman" w:hAnsi="Times New Roman" w:cs="Times New Roman"/>
+                <w:lang w:val="es-UY"/>
+              </w:rPr>
+              <w:t xml:space="preserve">ntonces puede visualizar </w:t>
+            </w:r>
+            <w:r>
+              <w:rPr>
+                <w:rFonts w:ascii="Times New Roman" w:hAnsi="Times New Roman" w:cs="Times New Roman"/>
+                <w:lang w:val="es-UY"/>
+              </w:rPr>
+              <w:t>una sección superior con el logo de la empresa y las opciones</w:t>
+            </w:r>
+            <w:r>
+              <w:rPr>
+                <w:rFonts w:ascii="Times New Roman" w:hAnsi="Times New Roman" w:cs="Times New Roman"/>
+                <w:lang w:val="es-UY"/>
+              </w:rPr>
+              <w:t xml:space="preserve">: Inicio, Reservar Turno, Precios, Barbero, Galería, </w:t>
+            </w:r>
+            <w:r>
+              <w:rPr>
+                <w:rFonts w:ascii="Times New Roman" w:hAnsi="Times New Roman" w:cs="Times New Roman"/>
+                <w:lang w:val="es-UY"/>
+              </w:rPr>
+              <w:br/>
+              <w:t>Contacto y Login</w:t>
+            </w:r>
+            <w:r>
+              <w:rPr>
+                <w:rFonts w:ascii="Times New Roman" w:hAnsi="Times New Roman" w:cs="Times New Roman"/>
+                <w:lang w:val="es-UY"/>
+              </w:rPr>
+              <w:t>.</w:t>
+            </w:r>
+            <w:r>
+              <w:rPr>
+                <w:rFonts w:ascii="Times New Roman" w:hAnsi="Times New Roman" w:cs="Times New Roman"/>
+                <w:lang w:val="es-UY"/>
+              </w:rPr>
+              <w:t xml:space="preserve">  Debajo de dicha sección </w:t>
+            </w:r>
+            <w:r>
+              <w:rPr>
+                <w:rFonts w:ascii="Times New Roman" w:hAnsi="Times New Roman" w:cs="Times New Roman"/>
+                <w:lang w:val="es-UY"/>
+              </w:rPr>
+              <w:t>el usuario puede visualizar una imagen de la Barberia y el lema “Tradición y estilo en cada corte”. La sección superior con las opciones se mantiene fija en todas las secciones.</w:t>
             </w:r>
           </w:p>
         </w:tc>
@@ -3206,7 +3243,6 @@
               <w:rPr>
                 <w:rFonts w:ascii="Times New Roman" w:hAnsi="Times New Roman" w:cs="Times New Roman"/>
               </w:rPr>
-              <w:lastRenderedPageBreak/>
               <w:t>HISTORIA DE USUARIO</w:t>
             </w:r>
           </w:p>
@@ -3293,19 +3329,11 @@
                 <w:rFonts w:ascii="Times New Roman" w:hAnsi="Times New Roman" w:cs="Times New Roman"/>
               </w:rPr>
             </w:pPr>
-            <w:proofErr w:type="spellStart"/>
-            <w:r>
-              <w:rPr>
-                <w:rFonts w:ascii="Times New Roman" w:hAnsi="Times New Roman" w:cs="Times New Roman"/>
-              </w:rPr>
-              <w:t>DoR</w:t>
-            </w:r>
-            <w:proofErr w:type="spellEnd"/>
-            <w:r>
-              <w:rPr>
-                <w:rFonts w:ascii="Times New Roman" w:hAnsi="Times New Roman" w:cs="Times New Roman"/>
-              </w:rPr>
-              <w:t xml:space="preserve">: </w:t>
+            <w:r>
+              <w:rPr>
+                <w:rFonts w:ascii="Times New Roman" w:hAnsi="Times New Roman" w:cs="Times New Roman"/>
+              </w:rPr>
+              <w:t xml:space="preserve">DoR: </w:t>
             </w:r>
             <w:r>
               <w:rPr>
@@ -3333,19 +3361,11 @@
                 <w:rFonts w:ascii="Times New Roman" w:hAnsi="Times New Roman" w:cs="Times New Roman"/>
               </w:rPr>
             </w:pPr>
-            <w:proofErr w:type="spellStart"/>
-            <w:r>
-              <w:rPr>
-                <w:rFonts w:ascii="Times New Roman" w:hAnsi="Times New Roman" w:cs="Times New Roman"/>
-              </w:rPr>
-              <w:t>DoD</w:t>
-            </w:r>
-            <w:proofErr w:type="spellEnd"/>
-            <w:r>
-              <w:rPr>
-                <w:rFonts w:ascii="Times New Roman" w:hAnsi="Times New Roman" w:cs="Times New Roman"/>
-              </w:rPr>
-              <w:t xml:space="preserve">: </w:t>
+            <w:r>
+              <w:rPr>
+                <w:rFonts w:ascii="Times New Roman" w:hAnsi="Times New Roman" w:cs="Times New Roman"/>
+              </w:rPr>
+              <w:t xml:space="preserve">DoD: </w:t>
             </w:r>
             <w:r>
               <w:rPr>
@@ -3369,19 +3389,11 @@
                 <w:rFonts w:ascii="Times New Roman" w:hAnsi="Times New Roman" w:cs="Times New Roman"/>
               </w:rPr>
             </w:pPr>
-            <w:proofErr w:type="spellStart"/>
-            <w:r>
-              <w:rPr>
-                <w:rFonts w:ascii="Times New Roman" w:hAnsi="Times New Roman" w:cs="Times New Roman"/>
-              </w:rPr>
-              <w:t>Esfruerzo</w:t>
-            </w:r>
-            <w:proofErr w:type="spellEnd"/>
-            <w:r>
-              <w:rPr>
-                <w:rFonts w:ascii="Times New Roman" w:hAnsi="Times New Roman" w:cs="Times New Roman"/>
-              </w:rPr>
-              <w:t>:</w:t>
+            <w:r>
+              <w:rPr>
+                <w:rFonts w:ascii="Times New Roman" w:hAnsi="Times New Roman" w:cs="Times New Roman"/>
+              </w:rPr>
+              <w:t>Esfruerzo:</w:t>
             </w:r>
             <w:r>
               <w:rPr>
@@ -3439,21 +3451,7 @@
               <w:rPr>
                 <w:rFonts w:ascii="Times New Roman" w:hAnsi="Times New Roman" w:cs="Times New Roman"/>
               </w:rPr>
-              <w:t xml:space="preserve">Descripción: al seleccionar en el </w:t>
-            </w:r>
-            <w:proofErr w:type="spellStart"/>
-            <w:r>
-              <w:rPr>
-                <w:rFonts w:ascii="Times New Roman" w:hAnsi="Times New Roman" w:cs="Times New Roman"/>
-              </w:rPr>
-              <w:t>header</w:t>
-            </w:r>
-            <w:proofErr w:type="spellEnd"/>
-            <w:r>
-              <w:rPr>
-                <w:rFonts w:ascii="Times New Roman" w:hAnsi="Times New Roman" w:cs="Times New Roman"/>
-              </w:rPr>
-              <w:t xml:space="preserve">, sección “reserva”, el usuario podrá visualizar un formulario para realizar la reserva. Se le solicitaran los siguientes datos: nombre </w:t>
+              <w:t xml:space="preserve">Descripción: al seleccionar en el header, sección “reserva”, el usuario podrá visualizar un formulario para realizar la reserva. Se le solicitaran los siguientes datos: nombre </w:t>
             </w:r>
             <w:r>
               <w:rPr>
@@ -3540,58 +3538,584 @@
             <w:r>
               <w:rPr>
                 <w:rFonts w:ascii="Times New Roman" w:hAnsi="Times New Roman" w:cs="Times New Roman"/>
-              </w:rPr>
-              <w:t>Validaciones: Todos los campos son requeridos salvo “Barbero” que podrá dejarse la opción pro defecto “Seleccione”. En caso de que algún campo quede en blanco, al oprimir el botón “Confirmar” se mostrará un cartel en rojo “Debe completar todo el formulario”.</w:t>
-            </w:r>
+                <w:b/>
+                <w:bCs/>
+                <w:u w:val="single"/>
+              </w:rPr>
+              <w:t>CA #2: Agenda de turnos</w:t>
+            </w:r>
+            <w:r>
+              <w:rPr>
+                <w:rFonts w:ascii="Times New Roman" w:hAnsi="Times New Roman" w:cs="Times New Roman"/>
+              </w:rPr>
+              <w:t xml:space="preserve">. Dado un cliente de la barbería. Cuando accede a la sección para agendar un turno. Entonces puede </w:t>
+            </w:r>
+            <w:r>
+              <w:rPr>
+                <w:rFonts w:ascii="Times New Roman" w:hAnsi="Times New Roman" w:cs="Times New Roman"/>
+              </w:rPr>
+              <w:t xml:space="preserve">visualizar </w:t>
+            </w:r>
+            <w:r>
+              <w:rPr>
+                <w:rFonts w:ascii="Times New Roman" w:hAnsi="Times New Roman" w:cs="Times New Roman"/>
+              </w:rPr>
+              <w:t xml:space="preserve">un formulario para completar con los campos: Nombre, teléfono, barbero, servicio, fecha, hora y email. </w:t>
+            </w:r>
+          </w:p>
+          <w:p>
+            <w:pPr>
+              <w:spacing w:line="540" w:lineRule="exact"/>
+              <w:jc w:val="both"/>
+              <w:rPr>
+                <w:rFonts w:ascii="Times New Roman" w:hAnsi="Times New Roman" w:cs="Times New Roman"/>
+              </w:rPr>
+            </w:pPr>
+            <w:r>
+              <w:rPr>
+                <w:rFonts w:ascii="Times New Roman" w:hAnsi="Times New Roman" w:cs="Times New Roman"/>
+                <w:b/>
+                <w:bCs/>
+                <w:u w:val="single"/>
+              </w:rPr>
+              <w:t>CA #</w:t>
+            </w:r>
+            <w:r>
+              <w:rPr>
+                <w:rFonts w:ascii="Times New Roman" w:hAnsi="Times New Roman" w:cs="Times New Roman"/>
+                <w:b/>
+                <w:bCs/>
+                <w:u w:val="single"/>
+              </w:rPr>
+              <w:t>3</w:t>
+            </w:r>
+            <w:r>
+              <w:rPr>
+                <w:rFonts w:ascii="Times New Roman" w:hAnsi="Times New Roman" w:cs="Times New Roman"/>
+                <w:b/>
+                <w:bCs/>
+                <w:u w:val="single"/>
+              </w:rPr>
+              <w:t xml:space="preserve">: </w:t>
+            </w:r>
+            <w:r>
+              <w:rPr>
+                <w:rFonts w:ascii="Times New Roman" w:hAnsi="Times New Roman" w:cs="Times New Roman"/>
+                <w:b/>
+                <w:bCs/>
+                <w:u w:val="single"/>
+              </w:rPr>
+              <w:t>Nombre</w:t>
+            </w:r>
+            <w:r>
+              <w:rPr>
+                <w:rFonts w:ascii="Times New Roman" w:hAnsi="Times New Roman" w:cs="Times New Roman"/>
+              </w:rPr>
+              <w:t>.</w:t>
+            </w:r>
+            <w:r>
+              <w:rPr>
+                <w:rFonts w:ascii="Times New Roman" w:hAnsi="Times New Roman" w:cs="Times New Roman"/>
+              </w:rPr>
+              <w:t xml:space="preserve"> </w:t>
+            </w:r>
+            <w:r>
+              <w:rPr>
+                <w:rFonts w:ascii="Times New Roman" w:hAnsi="Times New Roman" w:cs="Times New Roman"/>
+              </w:rPr>
+              <w:t xml:space="preserve">Dado un cliente cuando selecciona el imput para completar su nombre, </w:t>
+            </w:r>
+            <w:r>
+              <w:rPr>
+                <w:rFonts w:ascii="Times New Roman" w:hAnsi="Times New Roman" w:cs="Times New Roman"/>
+              </w:rPr>
+              <w:t xml:space="preserve">entonces </w:t>
+            </w:r>
+            <w:r>
+              <w:rPr>
+                <w:rFonts w:ascii="Times New Roman" w:hAnsi="Times New Roman" w:cs="Times New Roman"/>
+              </w:rPr>
+              <w:t>puede escribir solo letras con un mínimo de 5 caracteres y un máximo de 30 . Obligatorio.</w:t>
+            </w:r>
+          </w:p>
+          <w:p>
+            <w:pPr>
+              <w:spacing w:line="540" w:lineRule="exact"/>
+              <w:jc w:val="both"/>
+              <w:rPr>
+                <w:rFonts w:ascii="Times New Roman" w:hAnsi="Times New Roman" w:cs="Times New Roman"/>
+              </w:rPr>
+            </w:pPr>
+            <w:r>
+              <w:rPr>
+                <w:rFonts w:ascii="Times New Roman" w:hAnsi="Times New Roman" w:cs="Times New Roman"/>
+                <w:b/>
+                <w:bCs/>
+                <w:u w:val="single"/>
+              </w:rPr>
+              <w:lastRenderedPageBreak/>
+              <w:t>CA #</w:t>
+            </w:r>
+            <w:r>
+              <w:rPr>
+                <w:rFonts w:ascii="Times New Roman" w:hAnsi="Times New Roman" w:cs="Times New Roman"/>
+                <w:b/>
+                <w:bCs/>
+                <w:u w:val="single"/>
+              </w:rPr>
+              <w:t>4</w:t>
+            </w:r>
+            <w:r>
+              <w:rPr>
+                <w:rFonts w:ascii="Times New Roman" w:hAnsi="Times New Roman" w:cs="Times New Roman"/>
+                <w:b/>
+                <w:bCs/>
+                <w:u w:val="single"/>
+              </w:rPr>
+              <w:t xml:space="preserve">: </w:t>
+            </w:r>
+            <w:r>
+              <w:rPr>
+                <w:rFonts w:ascii="Times New Roman" w:hAnsi="Times New Roman" w:cs="Times New Roman"/>
+                <w:b/>
+                <w:bCs/>
+                <w:u w:val="single"/>
+              </w:rPr>
+              <w:t>Teléfono</w:t>
+            </w:r>
+            <w:r>
+              <w:rPr>
+                <w:rFonts w:ascii="Times New Roman" w:hAnsi="Times New Roman" w:cs="Times New Roman"/>
+              </w:rPr>
+              <w:t>.</w:t>
+            </w:r>
+            <w:r>
+              <w:rPr>
+                <w:rFonts w:ascii="Times New Roman" w:hAnsi="Times New Roman" w:cs="Times New Roman"/>
+              </w:rPr>
+              <w:t xml:space="preserve"> Dado un cliente cuando selecciona el imput para completar su </w:t>
+            </w:r>
+            <w:r>
+              <w:rPr>
+                <w:rFonts w:ascii="Times New Roman" w:hAnsi="Times New Roman" w:cs="Times New Roman"/>
+              </w:rPr>
+              <w:t>teléfono</w:t>
+            </w:r>
+            <w:r>
+              <w:rPr>
+                <w:rFonts w:ascii="Times New Roman" w:hAnsi="Times New Roman" w:cs="Times New Roman"/>
+              </w:rPr>
+              <w:t xml:space="preserve">, </w:t>
+            </w:r>
+            <w:r>
+              <w:rPr>
+                <w:rFonts w:ascii="Times New Roman" w:hAnsi="Times New Roman" w:cs="Times New Roman"/>
+              </w:rPr>
+              <w:t xml:space="preserve">entonces </w:t>
+            </w:r>
+            <w:r>
+              <w:rPr>
+                <w:rFonts w:ascii="Times New Roman" w:hAnsi="Times New Roman" w:cs="Times New Roman"/>
+              </w:rPr>
+              <w:t xml:space="preserve">puede escribir solo </w:t>
+            </w:r>
+            <w:r>
+              <w:rPr>
+                <w:rFonts w:ascii="Times New Roman" w:hAnsi="Times New Roman" w:cs="Times New Roman"/>
+              </w:rPr>
+              <w:t>números</w:t>
+            </w:r>
+            <w:r>
+              <w:rPr>
+                <w:rFonts w:ascii="Times New Roman" w:hAnsi="Times New Roman" w:cs="Times New Roman"/>
+              </w:rPr>
+              <w:t xml:space="preserve"> con </w:t>
+            </w:r>
+            <w:r>
+              <w:rPr>
+                <w:rFonts w:ascii="Times New Roman" w:hAnsi="Times New Roman" w:cs="Times New Roman"/>
+              </w:rPr>
+              <w:t>una extensión de 9 caracteres. Obligatorio.</w:t>
+            </w:r>
+          </w:p>
+          <w:p>
+            <w:pPr>
+              <w:spacing w:line="540" w:lineRule="exact"/>
+              <w:jc w:val="both"/>
+              <w:rPr>
+                <w:rFonts w:ascii="Times New Roman" w:hAnsi="Times New Roman" w:cs="Times New Roman"/>
+              </w:rPr>
+            </w:pPr>
+            <w:r>
+              <w:rPr>
+                <w:rFonts w:ascii="Times New Roman" w:hAnsi="Times New Roman" w:cs="Times New Roman"/>
+                <w:b/>
+                <w:bCs/>
+                <w:u w:val="single"/>
+              </w:rPr>
+              <w:t>CA #</w:t>
+            </w:r>
+            <w:r>
+              <w:rPr>
+                <w:rFonts w:ascii="Times New Roman" w:hAnsi="Times New Roman" w:cs="Times New Roman"/>
+                <w:b/>
+                <w:bCs/>
+                <w:u w:val="single"/>
+              </w:rPr>
+              <w:t>5</w:t>
+            </w:r>
+            <w:r>
+              <w:rPr>
+                <w:rFonts w:ascii="Times New Roman" w:hAnsi="Times New Roman" w:cs="Times New Roman"/>
+                <w:b/>
+                <w:bCs/>
+                <w:u w:val="single"/>
+              </w:rPr>
+              <w:t xml:space="preserve">: </w:t>
+            </w:r>
+            <w:r>
+              <w:rPr>
+                <w:rFonts w:ascii="Times New Roman" w:hAnsi="Times New Roman" w:cs="Times New Roman"/>
+                <w:b/>
+                <w:bCs/>
+                <w:u w:val="single"/>
+              </w:rPr>
+              <w:t>Barbero</w:t>
+            </w:r>
+            <w:r>
+              <w:rPr>
+                <w:rFonts w:ascii="Times New Roman" w:hAnsi="Times New Roman" w:cs="Times New Roman"/>
+              </w:rPr>
+              <w:t xml:space="preserve"> Dado un cliente cuando selecciona el </w:t>
+            </w:r>
+            <w:r>
+              <w:rPr>
+                <w:rFonts w:ascii="Times New Roman" w:hAnsi="Times New Roman" w:cs="Times New Roman"/>
+              </w:rPr>
+              <w:t>combo desplegable</w:t>
+            </w:r>
+            <w:r>
+              <w:rPr>
+                <w:rFonts w:ascii="Times New Roman" w:hAnsi="Times New Roman" w:cs="Times New Roman"/>
+              </w:rPr>
+              <w:t xml:space="preserve"> para </w:t>
+            </w:r>
+            <w:r>
+              <w:rPr>
+                <w:rFonts w:ascii="Times New Roman" w:hAnsi="Times New Roman" w:cs="Times New Roman"/>
+              </w:rPr>
+              <w:t xml:space="preserve">seleccionar un barbero con quien realizarse el servicio, </w:t>
+            </w:r>
+            <w:r>
+              <w:rPr>
+                <w:rFonts w:ascii="Times New Roman" w:hAnsi="Times New Roman" w:cs="Times New Roman"/>
+              </w:rPr>
+              <w:t xml:space="preserve">entonces puede </w:t>
+            </w:r>
+            <w:r>
+              <w:rPr>
+                <w:rFonts w:ascii="Times New Roman" w:hAnsi="Times New Roman" w:cs="Times New Roman"/>
+              </w:rPr>
+              <w:t>seleccionar un barbero del combo desplegable o dejar la opción por defecto – Cualquiera-.</w:t>
+            </w:r>
+          </w:p>
+          <w:p>
+            <w:pPr>
+              <w:spacing w:line="540" w:lineRule="exact"/>
+              <w:jc w:val="both"/>
+              <w:rPr>
+                <w:rFonts w:ascii="Times New Roman" w:hAnsi="Times New Roman" w:cs="Times New Roman"/>
+              </w:rPr>
+            </w:pPr>
+            <w:r>
+              <w:rPr>
+                <w:rFonts w:ascii="Times New Roman" w:hAnsi="Times New Roman" w:cs="Times New Roman"/>
+                <w:b/>
+                <w:bCs/>
+                <w:u w:val="single"/>
+              </w:rPr>
+              <w:t>CA #</w:t>
+            </w:r>
+            <w:r>
+              <w:rPr>
+                <w:rFonts w:ascii="Times New Roman" w:hAnsi="Times New Roman" w:cs="Times New Roman"/>
+                <w:b/>
+                <w:bCs/>
+                <w:u w:val="single"/>
+              </w:rPr>
+              <w:t>5</w:t>
+            </w:r>
+            <w:r>
+              <w:rPr>
+                <w:rFonts w:ascii="Times New Roman" w:hAnsi="Times New Roman" w:cs="Times New Roman"/>
+                <w:b/>
+                <w:bCs/>
+                <w:u w:val="single"/>
+              </w:rPr>
+              <w:t xml:space="preserve">: </w:t>
+            </w:r>
+            <w:r>
+              <w:rPr>
+                <w:rFonts w:ascii="Times New Roman" w:hAnsi="Times New Roman" w:cs="Times New Roman"/>
+                <w:b/>
+                <w:bCs/>
+                <w:u w:val="single"/>
+              </w:rPr>
+              <w:t xml:space="preserve">Servicio </w:t>
+            </w:r>
+            <w:r>
+              <w:rPr>
+                <w:rFonts w:ascii="Times New Roman" w:hAnsi="Times New Roman" w:cs="Times New Roman"/>
+              </w:rPr>
+              <w:t xml:space="preserve">Dado un cliente cuando selecciona el combo desplegable para seleccionar un </w:t>
+            </w:r>
+            <w:r>
+              <w:rPr>
+                <w:rFonts w:ascii="Times New Roman" w:hAnsi="Times New Roman" w:cs="Times New Roman"/>
+              </w:rPr>
+              <w:t>servicio</w:t>
+            </w:r>
+            <w:r>
+              <w:rPr>
+                <w:rFonts w:ascii="Times New Roman" w:hAnsi="Times New Roman" w:cs="Times New Roman"/>
+              </w:rPr>
+              <w:t>, entonces puede seleccionar un</w:t>
+            </w:r>
+            <w:r>
+              <w:rPr>
+                <w:rFonts w:ascii="Times New Roman" w:hAnsi="Times New Roman" w:cs="Times New Roman"/>
+              </w:rPr>
+              <w:t>o del combo desplegable. Obligatorio.</w:t>
+            </w:r>
+          </w:p>
+          <w:p>
+            <w:pPr>
+              <w:spacing w:line="540" w:lineRule="exact"/>
+              <w:jc w:val="both"/>
+              <w:rPr>
+                <w:rFonts w:ascii="Times New Roman" w:hAnsi="Times New Roman" w:cs="Times New Roman"/>
+              </w:rPr>
+            </w:pPr>
+            <w:r>
+              <w:rPr>
+                <w:rFonts w:ascii="Times New Roman" w:hAnsi="Times New Roman" w:cs="Times New Roman"/>
+                <w:b/>
+                <w:bCs/>
+                <w:u w:val="single"/>
+              </w:rPr>
+              <w:t>CA #</w:t>
+            </w:r>
+            <w:r>
+              <w:rPr>
+                <w:rFonts w:ascii="Times New Roman" w:hAnsi="Times New Roman" w:cs="Times New Roman"/>
+                <w:b/>
+                <w:bCs/>
+                <w:u w:val="single"/>
+              </w:rPr>
+              <w:t>6</w:t>
+            </w:r>
+            <w:r>
+              <w:rPr>
+                <w:rFonts w:ascii="Times New Roman" w:hAnsi="Times New Roman" w:cs="Times New Roman"/>
+                <w:b/>
+                <w:bCs/>
+                <w:u w:val="single"/>
+              </w:rPr>
+              <w:t xml:space="preserve">: </w:t>
+            </w:r>
+            <w:r>
+              <w:rPr>
+                <w:rFonts w:ascii="Times New Roman" w:hAnsi="Times New Roman" w:cs="Times New Roman"/>
+                <w:b/>
+                <w:bCs/>
+                <w:u w:val="single"/>
+              </w:rPr>
+              <w:t xml:space="preserve">Fecha </w:t>
+            </w:r>
+            <w:r>
+              <w:rPr>
+                <w:rFonts w:ascii="Times New Roman" w:hAnsi="Times New Roman" w:cs="Times New Roman"/>
+              </w:rPr>
+              <w:t xml:space="preserve">Dado un cliente cuando selecciona </w:t>
+            </w:r>
+            <w:r>
+              <w:rPr>
+                <w:rFonts w:ascii="Times New Roman" w:hAnsi="Times New Roman" w:cs="Times New Roman"/>
+              </w:rPr>
+              <w:t>la opción de ”fecha”</w:t>
+            </w:r>
+            <w:r>
+              <w:rPr>
+                <w:rFonts w:ascii="Times New Roman" w:hAnsi="Times New Roman" w:cs="Times New Roman"/>
+              </w:rPr>
+              <w:t xml:space="preserve">, entonces </w:t>
+            </w:r>
+            <w:r>
+              <w:rPr>
+                <w:rFonts w:ascii="Times New Roman" w:hAnsi="Times New Roman" w:cs="Times New Roman"/>
+              </w:rPr>
+              <w:t xml:space="preserve">se despliega un calendario </w:t>
+            </w:r>
+            <w:r>
+              <w:rPr>
+                <w:rFonts w:ascii="Times New Roman" w:hAnsi="Times New Roman" w:cs="Times New Roman"/>
+              </w:rPr>
+              <w:t xml:space="preserve">donde el cliente puede seleccionar día en que desea realizarse un servicio. </w:t>
+            </w:r>
+          </w:p>
+          <w:p>
+            <w:pPr>
+              <w:spacing w:line="540" w:lineRule="exact"/>
+              <w:jc w:val="both"/>
+              <w:rPr>
+                <w:rFonts w:ascii="Times New Roman" w:hAnsi="Times New Roman" w:cs="Times New Roman"/>
+              </w:rPr>
+            </w:pPr>
+            <w:r>
+              <w:rPr>
+                <w:rFonts w:ascii="Times New Roman" w:hAnsi="Times New Roman" w:cs="Times New Roman"/>
+                <w:b/>
+                <w:bCs/>
+                <w:u w:val="single"/>
+              </w:rPr>
+              <w:t>CA #</w:t>
+            </w:r>
+            <w:r>
+              <w:rPr>
+                <w:rFonts w:ascii="Times New Roman" w:hAnsi="Times New Roman" w:cs="Times New Roman"/>
+                <w:b/>
+                <w:bCs/>
+                <w:u w:val="single"/>
+              </w:rPr>
+              <w:t>7</w:t>
+            </w:r>
+            <w:r>
+              <w:rPr>
+                <w:rFonts w:ascii="Times New Roman" w:hAnsi="Times New Roman" w:cs="Times New Roman"/>
+                <w:b/>
+                <w:bCs/>
+                <w:u w:val="single"/>
+              </w:rPr>
+              <w:t xml:space="preserve">: </w:t>
+            </w:r>
+            <w:r>
+              <w:rPr>
+                <w:rFonts w:ascii="Times New Roman" w:hAnsi="Times New Roman" w:cs="Times New Roman"/>
+                <w:b/>
+                <w:bCs/>
+                <w:u w:val="single"/>
+              </w:rPr>
+              <w:t>Hora</w:t>
+            </w:r>
+            <w:r>
+              <w:rPr>
+                <w:rFonts w:ascii="Times New Roman" w:hAnsi="Times New Roman" w:cs="Times New Roman"/>
+                <w:b/>
+                <w:bCs/>
+                <w:u w:val="single"/>
+              </w:rPr>
+              <w:t xml:space="preserve"> </w:t>
+            </w:r>
+            <w:r>
+              <w:rPr>
+                <w:rFonts w:ascii="Times New Roman" w:hAnsi="Times New Roman" w:cs="Times New Roman"/>
+              </w:rPr>
+              <w:t>Dado un cliente cuando selecciona el combo desplegable para seleccionar un</w:t>
+            </w:r>
+            <w:r>
+              <w:rPr>
+                <w:rFonts w:ascii="Times New Roman" w:hAnsi="Times New Roman" w:cs="Times New Roman"/>
+              </w:rPr>
+              <w:t>a hora</w:t>
+            </w:r>
+            <w:r>
+              <w:rPr>
+                <w:rFonts w:ascii="Times New Roman" w:hAnsi="Times New Roman" w:cs="Times New Roman"/>
+              </w:rPr>
+              <w:t xml:space="preserve">, entonces puede seleccionar </w:t>
+            </w:r>
+            <w:r>
+              <w:rPr>
+                <w:rFonts w:ascii="Times New Roman" w:hAnsi="Times New Roman" w:cs="Times New Roman"/>
+              </w:rPr>
+              <w:t>un turno entre las 9 y 18hs en turnos de media hora. Obligatorio.</w:t>
+            </w:r>
+          </w:p>
+          <w:p>
+            <w:pPr>
+              <w:spacing w:line="540" w:lineRule="exact"/>
+              <w:jc w:val="both"/>
+              <w:rPr>
+                <w:rFonts w:ascii="Times New Roman" w:hAnsi="Times New Roman" w:cs="Times New Roman"/>
+              </w:rPr>
+            </w:pPr>
+            <w:r>
+              <w:rPr>
+                <w:rFonts w:ascii="Times New Roman" w:hAnsi="Times New Roman" w:cs="Times New Roman"/>
+                <w:b/>
+                <w:bCs/>
+                <w:u w:val="single"/>
+              </w:rPr>
+              <w:t>CA #</w:t>
+            </w:r>
+            <w:r>
+              <w:rPr>
+                <w:rFonts w:ascii="Times New Roman" w:hAnsi="Times New Roman" w:cs="Times New Roman"/>
+                <w:b/>
+                <w:bCs/>
+                <w:u w:val="single"/>
+              </w:rPr>
+              <w:t>8</w:t>
+            </w:r>
+            <w:r>
+              <w:rPr>
+                <w:rFonts w:ascii="Times New Roman" w:hAnsi="Times New Roman" w:cs="Times New Roman"/>
+                <w:b/>
+                <w:bCs/>
+                <w:u w:val="single"/>
+              </w:rPr>
+              <w:t xml:space="preserve">: </w:t>
+            </w:r>
+            <w:r>
+              <w:rPr>
+                <w:rFonts w:ascii="Times New Roman" w:hAnsi="Times New Roman" w:cs="Times New Roman"/>
+                <w:b/>
+                <w:bCs/>
+                <w:u w:val="single"/>
+              </w:rPr>
+              <w:t>Email</w:t>
+            </w:r>
+            <w:r>
+              <w:rPr>
+                <w:rFonts w:ascii="Times New Roman" w:hAnsi="Times New Roman" w:cs="Times New Roman"/>
+              </w:rPr>
+              <w:t>.</w:t>
+            </w:r>
+            <w:r>
+              <w:rPr>
+                <w:rFonts w:ascii="Times New Roman" w:hAnsi="Times New Roman" w:cs="Times New Roman"/>
+              </w:rPr>
+              <w:t xml:space="preserve"> </w:t>
+            </w:r>
+            <w:r>
+              <w:rPr>
+                <w:rFonts w:ascii="Times New Roman" w:hAnsi="Times New Roman" w:cs="Times New Roman"/>
+              </w:rPr>
+              <w:t>Dado un cliente cuando selecciona el input para completar su correo electrónico. Entonces puede ingresar letras, números o caracteres especiales, con una longitud mínima de 5 y máxima de 40 caracteres, incluyendo obligatoriamente el carácter “@”. Campo obligatorio.</w:t>
+            </w:r>
+          </w:p>
+          <w:p>
+            <w:pPr>
+              <w:spacing w:line="540" w:lineRule="exact"/>
+              <w:jc w:val="both"/>
+              <w:rPr>
+                <w:rFonts w:ascii="Times New Roman" w:hAnsi="Times New Roman" w:cs="Times New Roman"/>
+              </w:rPr>
+            </w:pPr>
           </w:p>
         </w:tc>
       </w:tr>
     </w:tbl>
-    <w:p>
-      <w:pPr>
-        <w:spacing w:line="540" w:lineRule="exact"/>
-        <w:jc w:val="both"/>
-        <w:rPr>
-          <w:rFonts w:ascii="Times New Roman" w:hAnsi="Times New Roman" w:cs="Times New Roman"/>
-        </w:rPr>
-      </w:pPr>
-    </w:p>
-    <w:p>
-      <w:pPr>
-        <w:spacing w:line="540" w:lineRule="exact"/>
-        <w:jc w:val="both"/>
-        <w:rPr>
-          <w:rFonts w:ascii="Times New Roman" w:hAnsi="Times New Roman" w:cs="Times New Roman"/>
-        </w:rPr>
-      </w:pPr>
-    </w:p>
-    <w:p>
-      <w:pPr>
-        <w:spacing w:line="540" w:lineRule="exact"/>
-        <w:jc w:val="both"/>
-        <w:rPr>
-          <w:rFonts w:ascii="Times New Roman" w:hAnsi="Times New Roman" w:cs="Times New Roman"/>
-        </w:rPr>
-      </w:pPr>
-    </w:p>
-    <w:p>
-      <w:pPr>
-        <w:spacing w:line="540" w:lineRule="exact"/>
-        <w:jc w:val="both"/>
-        <w:rPr>
-          <w:rFonts w:ascii="Times New Roman" w:hAnsi="Times New Roman" w:cs="Times New Roman"/>
-        </w:rPr>
-      </w:pPr>
-    </w:p>
-    <w:p>
-      <w:pPr>
-        <w:spacing w:line="540" w:lineRule="exact"/>
-        <w:jc w:val="both"/>
-        <w:rPr>
-          <w:rFonts w:ascii="Times New Roman" w:hAnsi="Times New Roman" w:cs="Times New Roman"/>
-        </w:rPr>
-      </w:pPr>
-    </w:p>
     <w:p>
       <w:pPr>
         <w:spacing w:line="540" w:lineRule="exact"/>
@@ -3631,7 +4155,6 @@
               <w:rPr>
                 <w:rFonts w:ascii="Times New Roman" w:hAnsi="Times New Roman" w:cs="Times New Roman"/>
               </w:rPr>
-              <w:lastRenderedPageBreak/>
               <w:t xml:space="preserve">HISTORIA DE USUARIO </w:t>
             </w:r>
           </w:p>
@@ -3715,19 +4238,11 @@
                 <w:rFonts w:ascii="Times New Roman" w:hAnsi="Times New Roman" w:cs="Times New Roman"/>
               </w:rPr>
             </w:pPr>
-            <w:proofErr w:type="spellStart"/>
-            <w:r>
-              <w:rPr>
-                <w:rFonts w:ascii="Times New Roman" w:hAnsi="Times New Roman" w:cs="Times New Roman"/>
-              </w:rPr>
-              <w:t>DoR</w:t>
-            </w:r>
-            <w:proofErr w:type="spellEnd"/>
-            <w:r>
-              <w:rPr>
-                <w:rFonts w:ascii="Times New Roman" w:hAnsi="Times New Roman" w:cs="Times New Roman"/>
-              </w:rPr>
-              <w:t xml:space="preserve">: </w:t>
+            <w:r>
+              <w:rPr>
+                <w:rFonts w:ascii="Times New Roman" w:hAnsi="Times New Roman" w:cs="Times New Roman"/>
+              </w:rPr>
+              <w:t xml:space="preserve">DoR: </w:t>
             </w:r>
             <w:r>
               <w:rPr>
@@ -3761,19 +4276,11 @@
                 <w:rFonts w:ascii="Times New Roman" w:hAnsi="Times New Roman" w:cs="Times New Roman"/>
               </w:rPr>
             </w:pPr>
-            <w:proofErr w:type="spellStart"/>
-            <w:r>
-              <w:rPr>
-                <w:rFonts w:ascii="Times New Roman" w:hAnsi="Times New Roman" w:cs="Times New Roman"/>
-              </w:rPr>
-              <w:t>DoD</w:t>
-            </w:r>
-            <w:proofErr w:type="spellEnd"/>
-            <w:r>
-              <w:rPr>
-                <w:rFonts w:ascii="Times New Roman" w:hAnsi="Times New Roman" w:cs="Times New Roman"/>
-              </w:rPr>
-              <w:t xml:space="preserve">: </w:t>
+            <w:r>
+              <w:rPr>
+                <w:rFonts w:ascii="Times New Roman" w:hAnsi="Times New Roman" w:cs="Times New Roman"/>
+              </w:rPr>
+              <w:t xml:space="preserve">DoD: </w:t>
             </w:r>
             <w:r>
               <w:rPr>
@@ -3859,6 +4366,7 @@
               <w:rPr>
                 <w:rFonts w:ascii="Times New Roman" w:hAnsi="Times New Roman" w:cs="Times New Roman"/>
               </w:rPr>
+              <w:lastRenderedPageBreak/>
               <w:t xml:space="preserve">Descripción: al seleccionar en el botón “confirmar” seguido del formulario de reserva, aparece un cartel confirmando la reserva con día y hora. </w:t>
             </w:r>
           </w:p>
@@ -3937,8 +4445,176 @@
             <w:r>
               <w:rPr>
                 <w:rFonts w:ascii="Times New Roman" w:hAnsi="Times New Roman" w:cs="Times New Roman"/>
-              </w:rPr>
-              <w:t xml:space="preserve">Validación: oprimiendo el botón “Confirmar” aparecerá el cartel diciendo “Reserva confirmada “ y se deberá ver por parte del dueño/barbero en la agenda.  La no opresión del botón no generará esto. </w:t>
+                <w:b/>
+                <w:bCs/>
+                <w:u w:val="single"/>
+              </w:rPr>
+              <w:t>CA #</w:t>
+            </w:r>
+            <w:r>
+              <w:rPr>
+                <w:rFonts w:ascii="Times New Roman" w:hAnsi="Times New Roman" w:cs="Times New Roman"/>
+                <w:b/>
+                <w:bCs/>
+                <w:u w:val="single"/>
+              </w:rPr>
+              <w:t>9</w:t>
+            </w:r>
+            <w:r>
+              <w:rPr>
+                <w:rFonts w:ascii="Times New Roman" w:hAnsi="Times New Roman" w:cs="Times New Roman"/>
+                <w:b/>
+                <w:bCs/>
+                <w:u w:val="single"/>
+              </w:rPr>
+              <w:t xml:space="preserve">: </w:t>
+            </w:r>
+            <w:r>
+              <w:rPr>
+                <w:rFonts w:ascii="Times New Roman" w:hAnsi="Times New Roman" w:cs="Times New Roman"/>
+                <w:b/>
+                <w:bCs/>
+                <w:u w:val="single"/>
+              </w:rPr>
+              <w:t>Reserva/validación correcta</w:t>
+            </w:r>
+            <w:r>
+              <w:rPr>
+                <w:rFonts w:ascii="Times New Roman" w:hAnsi="Times New Roman" w:cs="Times New Roman"/>
+              </w:rPr>
+              <w:t xml:space="preserve"> </w:t>
+            </w:r>
+            <w:r>
+              <w:t xml:space="preserve"> </w:t>
+            </w:r>
+            <w:r>
+              <w:rPr>
+                <w:rFonts w:ascii="Times New Roman" w:hAnsi="Times New Roman" w:cs="Times New Roman"/>
+              </w:rPr>
+              <w:t>Dado un cliente que completa correctamente todos los campos del formulario de reserva. Cuando confirma la solicitud</w:t>
+            </w:r>
+            <w:r>
+              <w:rPr>
+                <w:rFonts w:ascii="Times New Roman" w:hAnsi="Times New Roman" w:cs="Times New Roman"/>
+              </w:rPr>
+              <w:t xml:space="preserve"> haciendo click en el botón “</w:t>
+            </w:r>
+            <w:r>
+              <w:rPr>
+                <w:rFonts w:ascii="Times New Roman" w:hAnsi="Times New Roman" w:cs="Times New Roman"/>
+              </w:rPr>
+              <w:t>reservar”</w:t>
+            </w:r>
+            <w:r>
+              <w:rPr>
+                <w:rFonts w:ascii="Times New Roman" w:hAnsi="Times New Roman" w:cs="Times New Roman"/>
+              </w:rPr>
+              <w:t>. Entonces se muestra un cartel con el mensaje “Reserva agendada correctamente”.</w:t>
+            </w:r>
+          </w:p>
+          <w:p>
+            <w:pPr>
+              <w:spacing w:line="540" w:lineRule="exact"/>
+              <w:jc w:val="both"/>
+              <w:rPr>
+                <w:rFonts w:ascii="Times New Roman" w:hAnsi="Times New Roman" w:cs="Times New Roman"/>
+              </w:rPr>
+            </w:pPr>
+            <w:r>
+              <w:rPr>
+                <w:rFonts w:ascii="Times New Roman" w:hAnsi="Times New Roman" w:cs="Times New Roman"/>
+                <w:b/>
+                <w:bCs/>
+                <w:u w:val="single"/>
+              </w:rPr>
+              <w:t>CA #9: Reserva / validación incorrecta.</w:t>
+            </w:r>
+            <w:r>
+              <w:rPr>
+                <w:rFonts w:ascii="Times New Roman" w:hAnsi="Times New Roman" w:cs="Times New Roman"/>
+              </w:rPr>
+              <w:t xml:space="preserve"> Dado un cliente que no completa correctamente uno o más campos obligatorios del formulario de reserva. Cuando intenta confirmar la solicitud. Entonces se muestra un cartel con el mensaje </w:t>
+            </w:r>
+            <w:r>
+              <w:rPr>
+                <w:rFonts w:ascii="Times New Roman" w:hAnsi="Times New Roman" w:cs="Times New Roman"/>
+              </w:rPr>
+              <w:t>del error correspondiente, esto es:</w:t>
+            </w:r>
+          </w:p>
+          <w:p>
+            <w:pPr>
+              <w:spacing w:line="540" w:lineRule="exact"/>
+              <w:jc w:val="both"/>
+              <w:rPr>
+                <w:rFonts w:ascii="Times New Roman" w:hAnsi="Times New Roman" w:cs="Times New Roman"/>
+              </w:rPr>
+            </w:pPr>
+            <w:r>
+              <w:rPr>
+                <w:rFonts w:ascii="Times New Roman" w:hAnsi="Times New Roman" w:cs="Times New Roman"/>
+              </w:rPr>
+              <w:t>Error en el nombre = “Error en el nombre”</w:t>
+            </w:r>
+          </w:p>
+          <w:p>
+            <w:pPr>
+              <w:spacing w:line="540" w:lineRule="exact"/>
+              <w:jc w:val="both"/>
+              <w:rPr>
+                <w:rFonts w:ascii="Times New Roman" w:hAnsi="Times New Roman" w:cs="Times New Roman"/>
+              </w:rPr>
+            </w:pPr>
+            <w:r>
+              <w:rPr>
+                <w:rFonts w:ascii="Times New Roman" w:hAnsi="Times New Roman" w:cs="Times New Roman"/>
+              </w:rPr>
+              <w:t>Error en el teléfono = “Número inválido”</w:t>
+            </w:r>
+          </w:p>
+          <w:p>
+            <w:pPr>
+              <w:spacing w:line="540" w:lineRule="exact"/>
+              <w:jc w:val="both"/>
+              <w:rPr>
+                <w:rFonts w:ascii="Times New Roman" w:hAnsi="Times New Roman" w:cs="Times New Roman"/>
+              </w:rPr>
+            </w:pPr>
+            <w:r>
+              <w:rPr>
+                <w:rFonts w:ascii="Times New Roman" w:hAnsi="Times New Roman" w:cs="Times New Roman"/>
+              </w:rPr>
+              <w:t xml:space="preserve"> Error en el email = “Email inválido”</w:t>
+            </w:r>
+          </w:p>
+          <w:p>
+            <w:pPr>
+              <w:spacing w:line="540" w:lineRule="exact"/>
+              <w:jc w:val="both"/>
+              <w:rPr>
+                <w:rFonts w:ascii="Times New Roman" w:hAnsi="Times New Roman" w:cs="Times New Roman"/>
+              </w:rPr>
+            </w:pPr>
+            <w:r>
+              <w:rPr>
+                <w:rFonts w:ascii="Times New Roman" w:hAnsi="Times New Roman" w:cs="Times New Roman"/>
+              </w:rPr>
+              <w:t>Servicio no seleccionado = “Debe seleccionar un servicio”</w:t>
+            </w:r>
+          </w:p>
+          <w:p>
+            <w:pPr>
+              <w:spacing w:line="540" w:lineRule="exact"/>
+              <w:jc w:val="both"/>
+              <w:rPr>
+                <w:rFonts w:ascii="Times New Roman" w:hAnsi="Times New Roman" w:cs="Times New Roman"/>
+              </w:rPr>
+            </w:pPr>
+            <w:r>
+              <w:rPr>
+                <w:rFonts w:ascii="Times New Roman" w:hAnsi="Times New Roman" w:cs="Times New Roman"/>
+              </w:rPr>
+              <w:t>Hora no seleccionada = “Debe seleccionar una hora”.</w:t>
             </w:r>
           </w:p>
         </w:tc>
@@ -4089,19 +4765,11 @@
                 <w:rFonts w:ascii="Times New Roman" w:hAnsi="Times New Roman" w:cs="Times New Roman"/>
               </w:rPr>
             </w:pPr>
-            <w:proofErr w:type="spellStart"/>
-            <w:r>
-              <w:rPr>
-                <w:rFonts w:ascii="Times New Roman" w:hAnsi="Times New Roman" w:cs="Times New Roman"/>
-              </w:rPr>
-              <w:t>DoR</w:t>
-            </w:r>
-            <w:proofErr w:type="spellEnd"/>
-            <w:r>
-              <w:rPr>
-                <w:rFonts w:ascii="Times New Roman" w:hAnsi="Times New Roman" w:cs="Times New Roman"/>
-              </w:rPr>
-              <w:t xml:space="preserve">: </w:t>
+            <w:r>
+              <w:rPr>
+                <w:rFonts w:ascii="Times New Roman" w:hAnsi="Times New Roman" w:cs="Times New Roman"/>
+              </w:rPr>
+              <w:t xml:space="preserve">DoR: </w:t>
             </w:r>
             <w:r>
               <w:rPr>
@@ -4123,34 +4791,24 @@
                 <w:rFonts w:ascii="Times New Roman" w:hAnsi="Times New Roman" w:cs="Times New Roman"/>
               </w:rPr>
             </w:pPr>
-            <w:proofErr w:type="spellStart"/>
-            <w:r>
-              <w:rPr>
-                <w:rFonts w:ascii="Times New Roman" w:hAnsi="Times New Roman" w:cs="Times New Roman"/>
-              </w:rPr>
-              <w:t>DoD</w:t>
-            </w:r>
-            <w:proofErr w:type="spellEnd"/>
-            <w:r>
-              <w:rPr>
-                <w:rFonts w:ascii="Times New Roman" w:hAnsi="Times New Roman" w:cs="Times New Roman"/>
-              </w:rPr>
-              <w:t xml:space="preserve">: </w:t>
-            </w:r>
-            <w:r>
-              <w:rPr>
-                <w:rFonts w:ascii="Times New Roman" w:hAnsi="Times New Roman" w:cs="Times New Roman"/>
-              </w:rPr>
-              <w:t xml:space="preserve">La sección muestra correctamente una galería con imágenes y una breve descripción de cada servicio. Se visualiza bien en escritorio y </w:t>
-            </w:r>
-            <w:proofErr w:type="spellStart"/>
-            <w:r>
-              <w:rPr>
-                <w:rFonts w:ascii="Times New Roman" w:hAnsi="Times New Roman" w:cs="Times New Roman"/>
-              </w:rPr>
-              <w:t>móvi</w:t>
-            </w:r>
-            <w:proofErr w:type="spellEnd"/>
+            <w:r>
+              <w:rPr>
+                <w:rFonts w:ascii="Times New Roman" w:hAnsi="Times New Roman" w:cs="Times New Roman"/>
+              </w:rPr>
+              <w:t xml:space="preserve">DoD: </w:t>
+            </w:r>
+            <w:r>
+              <w:rPr>
+                <w:rFonts w:ascii="Times New Roman" w:hAnsi="Times New Roman" w:cs="Times New Roman"/>
+              </w:rPr>
+              <w:t>La sección muestra correctamente una galería con imágenes y una breve descripción de cada servicio. Se visualiza bien en escritorio y móvi</w:t>
+            </w:r>
+            <w:r>
+              <w:rPr>
+                <w:rFonts w:ascii="Times New Roman" w:hAnsi="Times New Roman" w:cs="Times New Roman"/>
+              </w:rPr>
+              <w:t>l</w:t>
+            </w:r>
           </w:p>
         </w:tc>
       </w:tr>
@@ -4171,6 +4829,7 @@
               <w:rPr>
                 <w:rFonts w:ascii="Times New Roman" w:hAnsi="Times New Roman" w:cs="Times New Roman"/>
               </w:rPr>
+              <w:lastRenderedPageBreak/>
               <w:t>Esfuerzo:</w:t>
             </w:r>
             <w:r>
@@ -4229,7 +4888,6 @@
               <w:rPr>
                 <w:rFonts w:ascii="Times New Roman" w:hAnsi="Times New Roman" w:cs="Times New Roman"/>
               </w:rPr>
-              <w:lastRenderedPageBreak/>
               <w:t xml:space="preserve">Descripción: </w:t>
             </w:r>
             <w:r>
@@ -4280,21 +4938,7 @@
               <w:rPr>
                 <w:rFonts w:ascii="Times New Roman" w:hAnsi="Times New Roman" w:cs="Times New Roman"/>
               </w:rPr>
-              <w:t xml:space="preserve">Como </w:t>
-            </w:r>
-            <w:proofErr w:type="spellStart"/>
-            <w:r>
-              <w:rPr>
-                <w:rFonts w:ascii="Times New Roman" w:hAnsi="Times New Roman" w:cs="Times New Roman"/>
-              </w:rPr>
-              <w:t>cliente,quiero</w:t>
-            </w:r>
-            <w:proofErr w:type="spellEnd"/>
-            <w:r>
-              <w:rPr>
-                <w:rFonts w:ascii="Times New Roman" w:hAnsi="Times New Roman" w:cs="Times New Roman"/>
-              </w:rPr>
-              <w:t xml:space="preserve"> ver imágenes de servicios anteriores realizados por la barbería,</w:t>
+              <w:t>Como cliente,quiero ver imágenes de servicios anteriores realizados por la barbería,</w:t>
             </w:r>
           </w:p>
           <w:p>
@@ -4334,56 +4978,17 @@
             <w:r>
               <w:rPr>
                 <w:rFonts w:ascii="Times New Roman" w:hAnsi="Times New Roman" w:cs="Times New Roman"/>
-              </w:rPr>
-              <w:t xml:space="preserve">Validación: siempre que existan imágenes y textos precargados, serán visibles en la interfaz del usuario. En tamaño XL o </w:t>
-            </w:r>
-            <w:proofErr w:type="spellStart"/>
-            <w:r>
-              <w:rPr>
-                <w:rFonts w:ascii="Times New Roman" w:hAnsi="Times New Roman" w:cs="Times New Roman"/>
-              </w:rPr>
-              <w:t>D</w:t>
-            </w:r>
-            <w:r>
-              <w:rPr>
-                <w:rFonts w:ascii="Times New Roman" w:hAnsi="Times New Roman" w:cs="Times New Roman"/>
-              </w:rPr>
-              <w:t>esk</w:t>
-            </w:r>
-            <w:proofErr w:type="spellEnd"/>
-            <w:r>
-              <w:rPr>
-                <w:rFonts w:ascii="Times New Roman" w:hAnsi="Times New Roman" w:cs="Times New Roman"/>
-              </w:rPr>
-              <w:t xml:space="preserve"> se mostrará hasta un máximo de tres </w:t>
-            </w:r>
-            <w:proofErr w:type="spellStart"/>
-            <w:r>
-              <w:rPr>
-                <w:rFonts w:ascii="Times New Roman" w:hAnsi="Times New Roman" w:cs="Times New Roman"/>
-              </w:rPr>
-              <w:t>imagenes</w:t>
-            </w:r>
-            <w:proofErr w:type="spellEnd"/>
-            <w:r>
-              <w:rPr>
-                <w:rFonts w:ascii="Times New Roman" w:hAnsi="Times New Roman" w:cs="Times New Roman"/>
-              </w:rPr>
-              <w:t xml:space="preserve"> con sus respectivos nombres y leyenda (Ejemplo: Nombre “Mechas creativas”, Leyenda “Iluminación leve en base a decoloración natural, generando un efecto de luz en el rostro”). En tamaño S o </w:t>
-            </w:r>
-            <w:proofErr w:type="spellStart"/>
-            <w:r>
-              <w:rPr>
-                <w:rFonts w:ascii="Times New Roman" w:hAnsi="Times New Roman" w:cs="Times New Roman"/>
-              </w:rPr>
-              <w:t>Movil</w:t>
-            </w:r>
-            <w:proofErr w:type="spellEnd"/>
-            <w:r>
-              <w:rPr>
-                <w:rFonts w:ascii="Times New Roman" w:hAnsi="Times New Roman" w:cs="Times New Roman"/>
-              </w:rPr>
-              <w:t>, se mostrará un solo barbero, uno debajo de otro.</w:t>
+                <w:b/>
+                <w:bCs/>
+                <w:u w:val="single"/>
+              </w:rPr>
+              <w:t xml:space="preserve">CA #10: Galería de servicios anteriores. </w:t>
+            </w:r>
+            <w:r>
+              <w:rPr>
+                <w:rFonts w:ascii="Times New Roman" w:hAnsi="Times New Roman" w:cs="Times New Roman"/>
+              </w:rPr>
+              <w:t>Dado un cliente de la barbería. Cuando accede a la sección de “Galería”. Entonces puede ver imágenes de trabajos anteriores realizados por la barbería, dispuestas una debajo de la otra, mostrando tres imágenes por pantalla.</w:t>
             </w:r>
           </w:p>
         </w:tc>
@@ -4511,19 +5116,11 @@
                 <w:rFonts w:ascii="Times New Roman" w:hAnsi="Times New Roman" w:cs="Times New Roman"/>
               </w:rPr>
             </w:pPr>
-            <w:proofErr w:type="spellStart"/>
-            <w:r>
-              <w:rPr>
-                <w:rFonts w:ascii="Times New Roman" w:hAnsi="Times New Roman" w:cs="Times New Roman"/>
-              </w:rPr>
-              <w:t>DoR</w:t>
-            </w:r>
-            <w:proofErr w:type="spellEnd"/>
-            <w:r>
-              <w:rPr>
-                <w:rFonts w:ascii="Times New Roman" w:hAnsi="Times New Roman" w:cs="Times New Roman"/>
-              </w:rPr>
-              <w:t xml:space="preserve">: </w:t>
+            <w:r>
+              <w:rPr>
+                <w:rFonts w:ascii="Times New Roman" w:hAnsi="Times New Roman" w:cs="Times New Roman"/>
+              </w:rPr>
+              <w:t xml:space="preserve">DoR: </w:t>
             </w:r>
             <w:r>
               <w:rPr>
@@ -4545,19 +5142,11 @@
                 <w:rFonts w:ascii="Times New Roman" w:hAnsi="Times New Roman" w:cs="Times New Roman"/>
               </w:rPr>
             </w:pPr>
-            <w:proofErr w:type="spellStart"/>
-            <w:r>
-              <w:rPr>
-                <w:rFonts w:ascii="Times New Roman" w:hAnsi="Times New Roman" w:cs="Times New Roman"/>
-              </w:rPr>
-              <w:t>DoD</w:t>
-            </w:r>
-            <w:proofErr w:type="spellEnd"/>
-            <w:r>
-              <w:rPr>
-                <w:rFonts w:ascii="Times New Roman" w:hAnsi="Times New Roman" w:cs="Times New Roman"/>
-              </w:rPr>
-              <w:t xml:space="preserve"> : </w:t>
+            <w:r>
+              <w:rPr>
+                <w:rFonts w:ascii="Times New Roman" w:hAnsi="Times New Roman" w:cs="Times New Roman"/>
+              </w:rPr>
+              <w:t xml:space="preserve">DoD : </w:t>
             </w:r>
             <w:r>
               <w:rPr>
@@ -4833,43 +5422,17 @@
             <w:r>
               <w:rPr>
                 <w:rFonts w:ascii="Times New Roman" w:hAnsi="Times New Roman" w:cs="Times New Roman"/>
+                <w:b/>
+                <w:bCs/>
               </w:rPr>
               <w:lastRenderedPageBreak/>
-              <w:t xml:space="preserve">Validación: siempre que existan imágenes y textos precargados, serán visibles en la interfaz del usuario. En tamaño XL o </w:t>
-            </w:r>
-            <w:proofErr w:type="spellStart"/>
-            <w:r>
-              <w:rPr>
-                <w:rFonts w:ascii="Times New Roman" w:hAnsi="Times New Roman" w:cs="Times New Roman"/>
-              </w:rPr>
-              <w:t>D</w:t>
-            </w:r>
-            <w:r>
-              <w:rPr>
-                <w:rFonts w:ascii="Times New Roman" w:hAnsi="Times New Roman" w:cs="Times New Roman"/>
-              </w:rPr>
-              <w:t>esk</w:t>
-            </w:r>
-            <w:proofErr w:type="spellEnd"/>
-            <w:r>
-              <w:rPr>
-                <w:rFonts w:ascii="Times New Roman" w:hAnsi="Times New Roman" w:cs="Times New Roman"/>
-              </w:rPr>
-              <w:t xml:space="preserve"> se mostrará hasta un máximo de tres barberos con sus respectivos nombres y leyenda. En tamaño S o </w:t>
-            </w:r>
-            <w:proofErr w:type="spellStart"/>
-            <w:r>
-              <w:rPr>
-                <w:rFonts w:ascii="Times New Roman" w:hAnsi="Times New Roman" w:cs="Times New Roman"/>
-              </w:rPr>
-              <w:t>Movil</w:t>
-            </w:r>
-            <w:proofErr w:type="spellEnd"/>
-            <w:r>
-              <w:rPr>
-                <w:rFonts w:ascii="Times New Roman" w:hAnsi="Times New Roman" w:cs="Times New Roman"/>
-              </w:rPr>
-              <w:t>, se mostrará un solo barbero, uno debajo de otro.</w:t>
+              <w:t xml:space="preserve">CA #11: Sección Barberos. </w:t>
+            </w:r>
+            <w:r>
+              <w:rPr>
+                <w:rFonts w:ascii="Times New Roman" w:hAnsi="Times New Roman" w:cs="Times New Roman"/>
+              </w:rPr>
+              <w:t>Dado un cliente de la barbería. Cuando accede a la sección “Barberos”. Entonces puede visualizar imágenes de los barberos que trabajan en el local, junto con su nombre completo y una breve descripción de su trayectoria profesional.</w:t>
             </w:r>
           </w:p>
         </w:tc>
@@ -5012,19 +5575,11 @@
                 <w:rFonts w:ascii="Times New Roman" w:hAnsi="Times New Roman" w:cs="Times New Roman"/>
               </w:rPr>
             </w:pPr>
-            <w:proofErr w:type="spellStart"/>
-            <w:r>
-              <w:rPr>
-                <w:rFonts w:ascii="Times New Roman" w:hAnsi="Times New Roman" w:cs="Times New Roman"/>
-              </w:rPr>
-              <w:t>DoR</w:t>
-            </w:r>
-            <w:proofErr w:type="spellEnd"/>
-            <w:r>
-              <w:rPr>
-                <w:rFonts w:ascii="Times New Roman" w:hAnsi="Times New Roman" w:cs="Times New Roman"/>
-              </w:rPr>
-              <w:t xml:space="preserve">: </w:t>
+            <w:r>
+              <w:rPr>
+                <w:rFonts w:ascii="Times New Roman" w:hAnsi="Times New Roman" w:cs="Times New Roman"/>
+              </w:rPr>
+              <w:t xml:space="preserve">DoR: </w:t>
             </w:r>
             <w:r>
               <w:rPr>
@@ -5073,19 +5628,11 @@
                       <w:lang w:val="es-UY"/>
                     </w:rPr>
                   </w:pPr>
-                  <w:proofErr w:type="spellStart"/>
                   <w:r>
                     <w:rPr>
                       <w:rFonts w:ascii="Times New Roman" w:hAnsi="Times New Roman" w:cs="Times New Roman"/>
                     </w:rPr>
-                    <w:t>DoD</w:t>
-                  </w:r>
-                  <w:proofErr w:type="spellEnd"/>
-                  <w:r>
-                    <w:rPr>
-                      <w:rFonts w:ascii="Times New Roman" w:hAnsi="Times New Roman" w:cs="Times New Roman"/>
-                    </w:rPr>
-                    <w:t xml:space="preserve">: </w:t>
+                    <w:t xml:space="preserve">DoD: </w:t>
                   </w:r>
                   <w:r>
                     <w:rPr>
@@ -5207,7 +5754,31 @@
               <w:rPr>
                 <w:rFonts w:ascii="Times New Roman" w:hAnsi="Times New Roman" w:cs="Times New Roman"/>
               </w:rPr>
-              <w:t xml:space="preserve">Descripción: En la sección “Barberos” se podrán ver imágenes de los barberos que trabajan en el local, su nombre completo y una pequeña descripción de su trayectoria profesional. </w:t>
+              <w:t>Descripción: En la sección “</w:t>
+            </w:r>
+            <w:r>
+              <w:rPr>
+                <w:rFonts w:ascii="Times New Roman" w:hAnsi="Times New Roman" w:cs="Times New Roman"/>
+              </w:rPr>
+              <w:t>Precios</w:t>
+            </w:r>
+            <w:r>
+              <w:rPr>
+                <w:rFonts w:ascii="Times New Roman" w:hAnsi="Times New Roman" w:cs="Times New Roman"/>
+              </w:rPr>
+              <w:t xml:space="preserve">” se podrán ver </w:t>
+            </w:r>
+            <w:r>
+              <w:rPr>
+                <w:rFonts w:ascii="Times New Roman" w:hAnsi="Times New Roman" w:cs="Times New Roman"/>
+              </w:rPr>
+              <w:t>todos los precios de los servicios prestados por el local, especificando el tipo de servicio y su respectivo precio</w:t>
+            </w:r>
+            <w:r>
+              <w:rPr>
+                <w:rFonts w:ascii="Times New Roman" w:hAnsi="Times New Roman" w:cs="Times New Roman"/>
+              </w:rPr>
+              <w:t xml:space="preserve"> </w:t>
             </w:r>
           </w:p>
         </w:tc>
@@ -5300,14 +5871,22 @@
             <w:r>
               <w:rPr>
                 <w:rFonts w:ascii="Times New Roman" w:hAnsi="Times New Roman" w:cs="Times New Roman"/>
-              </w:rPr>
-              <w:t xml:space="preserve">Validación: </w:t>
-            </w:r>
-            <w:r>
-              <w:rPr>
-                <w:rFonts w:ascii="Times New Roman" w:hAnsi="Times New Roman" w:cs="Times New Roman"/>
-              </w:rPr>
-              <w:t xml:space="preserve">tabla con dos columnas “Servicio” y “Precio”, en la primera se mostrará el nombre del servicio y en la segunda su precio. </w:t>
+                <w:b/>
+                <w:bCs/>
+              </w:rPr>
+              <w:t>CA #12: Tabla de precios y servicios.</w:t>
+            </w:r>
+            <w:r>
+              <w:rPr>
+                <w:rFonts w:ascii="Times New Roman" w:hAnsi="Times New Roman" w:cs="Times New Roman"/>
+              </w:rPr>
+              <w:t xml:space="preserve"> Dado un cliente de la barbería. Cuando accede a la sección “Precios”. Entonces puede consultar una tabla con los servicios ofrecidos, el precio de cada uno</w:t>
+            </w:r>
+            <w:r>
+              <w:rPr>
+                <w:rFonts w:ascii="Times New Roman" w:hAnsi="Times New Roman" w:cs="Times New Roman"/>
+              </w:rPr>
+              <w:t>.</w:t>
             </w:r>
           </w:p>
         </w:tc>
@@ -5456,34 +6035,18 @@
                 <w:rFonts w:ascii="Times New Roman" w:hAnsi="Times New Roman" w:cs="Times New Roman"/>
               </w:rPr>
             </w:pPr>
-            <w:proofErr w:type="spellStart"/>
-            <w:r>
-              <w:rPr>
-                <w:rFonts w:ascii="Times New Roman" w:hAnsi="Times New Roman" w:cs="Times New Roman"/>
-              </w:rPr>
-              <w:t>DoR</w:t>
-            </w:r>
-            <w:proofErr w:type="spellEnd"/>
-            <w:r>
-              <w:rPr>
-                <w:rFonts w:ascii="Times New Roman" w:hAnsi="Times New Roman" w:cs="Times New Roman"/>
-              </w:rPr>
-              <w:t xml:space="preserve">: </w:t>
-            </w:r>
-            <w:r>
-              <w:rPr>
-                <w:rFonts w:ascii="Times New Roman" w:hAnsi="Times New Roman" w:cs="Times New Roman"/>
-              </w:rPr>
-              <w:t xml:space="preserve">Se cuenta con los datos reales de contacto y se definió el mapa a utilizar (Google </w:t>
-            </w:r>
-            <w:proofErr w:type="spellStart"/>
-            <w:r>
-              <w:rPr>
-                <w:rFonts w:ascii="Times New Roman" w:hAnsi="Times New Roman" w:cs="Times New Roman"/>
-              </w:rPr>
-              <w:t>Maps</w:t>
-            </w:r>
-            <w:proofErr w:type="spellEnd"/>
+            <w:r>
+              <w:rPr>
+                <w:rFonts w:ascii="Times New Roman" w:hAnsi="Times New Roman" w:cs="Times New Roman"/>
+              </w:rPr>
+              <w:t xml:space="preserve">DoR: </w:t>
+            </w:r>
+            <w:r>
+              <w:rPr>
+                <w:rFonts w:ascii="Times New Roman" w:hAnsi="Times New Roman" w:cs="Times New Roman"/>
+              </w:rPr>
+              <w:t>Se cuenta con los datos reales de contacto y se definió el mapa a utilizar (Google Maps</w:t>
+            </w:r>
             <w:r>
               <w:rPr>
                 <w:rFonts w:ascii="Times New Roman" w:hAnsi="Times New Roman" w:cs="Times New Roman"/>
@@ -5510,19 +6073,11 @@
                 <w:rFonts w:ascii="Times New Roman" w:hAnsi="Times New Roman" w:cs="Times New Roman"/>
               </w:rPr>
             </w:pPr>
-            <w:proofErr w:type="spellStart"/>
-            <w:r>
-              <w:rPr>
-                <w:rFonts w:ascii="Times New Roman" w:hAnsi="Times New Roman" w:cs="Times New Roman"/>
-              </w:rPr>
-              <w:t>DoD</w:t>
-            </w:r>
-            <w:proofErr w:type="spellEnd"/>
-            <w:r>
-              <w:rPr>
-                <w:rFonts w:ascii="Times New Roman" w:hAnsi="Times New Roman" w:cs="Times New Roman"/>
-              </w:rPr>
-              <w:t>:</w:t>
+            <w:r>
+              <w:rPr>
+                <w:rFonts w:ascii="Times New Roman" w:hAnsi="Times New Roman" w:cs="Times New Roman"/>
+              </w:rPr>
+              <w:t>DoD:</w:t>
             </w:r>
             <w:r>
               <w:t xml:space="preserve"> </w:t>
@@ -5711,28 +6266,75 @@
               <w:jc w:val="both"/>
               <w:rPr>
                 <w:rFonts w:ascii="Times New Roman" w:hAnsi="Times New Roman" w:cs="Times New Roman"/>
-              </w:rPr>
-            </w:pPr>
-            <w:r>
-              <w:rPr>
-                <w:rFonts w:ascii="Times New Roman" w:hAnsi="Times New Roman" w:cs="Times New Roman"/>
-              </w:rPr>
-              <w:t xml:space="preserve">Validación: Visualización de mapa cargado desde Api de Google </w:t>
-            </w:r>
-            <w:proofErr w:type="spellStart"/>
-            <w:r>
-              <w:rPr>
-                <w:rFonts w:ascii="Times New Roman" w:hAnsi="Times New Roman" w:cs="Times New Roman"/>
-              </w:rPr>
-              <w:t>Maps</w:t>
-            </w:r>
-            <w:proofErr w:type="spellEnd"/>
-            <w:r>
-              <w:rPr>
-                <w:rFonts w:ascii="Times New Roman" w:hAnsi="Times New Roman" w:cs="Times New Roman"/>
-              </w:rPr>
-              <w:t xml:space="preserve"> marcando el lugar de ubicación de la Barberia y datos de horario, email, dirección y redes sociales. </w:t>
-            </w:r>
+                <w:lang w:val="es-UY"/>
+              </w:rPr>
+            </w:pPr>
+            <w:r>
+              <w:rPr>
+                <w:rFonts w:ascii="Times New Roman" w:hAnsi="Times New Roman" w:cs="Times New Roman"/>
+                <w:b/>
+                <w:bCs/>
+                <w:lang w:val="es-UY"/>
+              </w:rPr>
+              <w:t>CA #13: Información de contacto.</w:t>
+            </w:r>
+            <w:r>
+              <w:rPr>
+                <w:rFonts w:ascii="Times New Roman" w:hAnsi="Times New Roman" w:cs="Times New Roman"/>
+                <w:lang w:val="es-UY"/>
+              </w:rPr>
+              <w:t xml:space="preserve"> Dado un cliente de la barbería. Cuando accede a la sección “Contacto”. Entonces puede visualizar los datos de contacto, incluyendo teléfono, email, dirección, horario de atención (especificando que no se abre los días feriados no laborables) </w:t>
+            </w:r>
+            <w:r>
+              <w:rPr>
+                <w:rFonts w:ascii="Times New Roman" w:hAnsi="Times New Roman" w:cs="Times New Roman"/>
+                <w:lang w:val="es-UY"/>
+              </w:rPr>
+              <w:t xml:space="preserve">mapa </w:t>
+            </w:r>
+            <w:r>
+              <w:rPr>
+                <w:rFonts w:ascii="Times New Roman" w:hAnsi="Times New Roman" w:cs="Times New Roman"/>
+                <w:lang w:val="es-UY"/>
+              </w:rPr>
+              <w:t xml:space="preserve">y redes sociales, </w:t>
+            </w:r>
+          </w:p>
+          <w:p>
+            <w:pPr>
+              <w:spacing w:line="540" w:lineRule="exact"/>
+              <w:jc w:val="both"/>
+              <w:rPr>
+                <w:rFonts w:ascii="Times New Roman" w:hAnsi="Times New Roman" w:cs="Times New Roman"/>
+                <w:lang w:val="es-UY"/>
+              </w:rPr>
+            </w:pPr>
+            <w:r>
+              <w:rPr>
+                <w:rFonts w:ascii="Times New Roman" w:hAnsi="Times New Roman" w:cs="Times New Roman"/>
+                <w:b/>
+                <w:bCs/>
+                <w:lang w:val="es-UY"/>
+              </w:rPr>
+              <w:t>CA #14: Mapa.</w:t>
+            </w:r>
+            <w:r>
+              <w:rPr>
+                <w:rFonts w:ascii="Times New Roman" w:hAnsi="Times New Roman" w:cs="Times New Roman"/>
+                <w:lang w:val="es-UY"/>
+              </w:rPr>
+              <w:t xml:space="preserve"> Dado un cliente de la barbería. Cuando accede a la sección “Contacto”. Entonces puede ver un mapa de Google Maps con la ubicación de la barbería, el cual es interactivo y permite al usuario desplazarse dentro del mismo.</w:t>
+            </w:r>
+          </w:p>
+          <w:p>
+            <w:pPr>
+              <w:spacing w:line="540" w:lineRule="exact"/>
+              <w:jc w:val="both"/>
+              <w:rPr>
+                <w:rFonts w:ascii="Times New Roman" w:hAnsi="Times New Roman" w:cs="Times New Roman"/>
+                <w:lang w:val="es-UY"/>
+              </w:rPr>
+            </w:pPr>
           </w:p>
         </w:tc>
       </w:tr>
@@ -5803,7 +6405,6 @@
               <w:rPr>
                 <w:rFonts w:ascii="Times New Roman" w:hAnsi="Times New Roman" w:cs="Times New Roman"/>
               </w:rPr>
-              <w:lastRenderedPageBreak/>
               <w:t xml:space="preserve">HISTORIA DE USUARIO </w:t>
             </w:r>
           </w:p>
@@ -5887,14 +6488,12 @@
                 <w:rFonts w:ascii="Times New Roman" w:hAnsi="Times New Roman" w:cs="Times New Roman"/>
               </w:rPr>
             </w:pPr>
-            <w:proofErr w:type="spellStart"/>
             <w:r>
               <w:rPr>
                 <w:rFonts w:ascii="Times New Roman" w:hAnsi="Times New Roman" w:cs="Times New Roman"/>
               </w:rPr>
               <w:t>DoR</w:t>
             </w:r>
-            <w:proofErr w:type="spellEnd"/>
             <w:r>
               <w:rPr>
                 <w:rFonts w:ascii="Times New Roman" w:hAnsi="Times New Roman" w:cs="Times New Roman"/>
@@ -6108,19 +6707,59 @@
               <w:jc w:val="both"/>
               <w:rPr>
                 <w:rFonts w:ascii="Times New Roman" w:hAnsi="Times New Roman" w:cs="Times New Roman"/>
-              </w:rPr>
-            </w:pPr>
-            <w:r>
-              <w:rPr>
-                <w:rFonts w:ascii="Times New Roman" w:hAnsi="Times New Roman" w:cs="Times New Roman"/>
-              </w:rPr>
-              <w:t>Validación 1: credenciales incorrectas y aprieta “Entrar”: cartel “Datos incorrectos”</w:t>
-            </w:r>
-            <w:r>
-              <w:rPr>
-                <w:rFonts w:ascii="Times New Roman" w:hAnsi="Times New Roman" w:cs="Times New Roman"/>
-              </w:rPr>
-              <w:t>.</w:t>
+                <w:lang w:val="es-UY"/>
+              </w:rPr>
+            </w:pPr>
+            <w:r>
+              <w:rPr>
+                <w:rFonts w:ascii="Times New Roman" w:hAnsi="Times New Roman" w:cs="Times New Roman"/>
+                <w:b/>
+                <w:bCs/>
+                <w:lang w:val="es-UY"/>
+              </w:rPr>
+              <w:t>CA #15: Inicio de sesión exitoso.</w:t>
+            </w:r>
+            <w:r>
+              <w:rPr>
+                <w:rFonts w:ascii="Times New Roman" w:hAnsi="Times New Roman" w:cs="Times New Roman"/>
+                <w:lang w:val="es-UY"/>
+              </w:rPr>
+              <w:t xml:space="preserve"> Dado el dueño</w:t>
+            </w:r>
+            <w:r>
+              <w:rPr>
+                <w:rFonts w:ascii="Times New Roman" w:hAnsi="Times New Roman" w:cs="Times New Roman"/>
+                <w:lang w:val="es-UY"/>
+              </w:rPr>
+              <w:t>/socio</w:t>
+            </w:r>
+            <w:r>
+              <w:rPr>
+                <w:rFonts w:ascii="Times New Roman" w:hAnsi="Times New Roman" w:cs="Times New Roman"/>
+                <w:lang w:val="es-UY"/>
+              </w:rPr>
+              <w:t xml:space="preserve"> de la barbería. Cuando ingresa sus credenciales correctamente en el sistema</w:t>
+            </w:r>
+            <w:r>
+              <w:rPr>
+                <w:rFonts w:ascii="Times New Roman" w:hAnsi="Times New Roman" w:cs="Times New Roman"/>
+                <w:lang w:val="es-UY"/>
+              </w:rPr>
+              <w:t xml:space="preserve"> (usuario “admins” y contraseña “Barberia”)</w:t>
+            </w:r>
+            <w:r>
+              <w:rPr>
+                <w:rFonts w:ascii="Times New Roman" w:hAnsi="Times New Roman" w:cs="Times New Roman"/>
+                <w:lang w:val="es-UY"/>
+              </w:rPr>
+              <w:t xml:space="preserve">. Entonces puede acceder al panel donde visualiza las citas agendadas del día </w:t>
+            </w:r>
+            <w:r>
+              <w:rPr>
+                <w:rFonts w:ascii="Times New Roman" w:hAnsi="Times New Roman" w:cs="Times New Roman"/>
+                <w:lang w:val="es-UY"/>
+              </w:rPr>
+              <w:t>corriente.</w:t>
             </w:r>
           </w:p>
           <w:p>
@@ -6129,14 +6768,35 @@
               <w:jc w:val="both"/>
               <w:rPr>
                 <w:rFonts w:ascii="Times New Roman" w:hAnsi="Times New Roman" w:cs="Times New Roman"/>
-              </w:rPr>
-            </w:pPr>
-            <w:r>
-              <w:rPr>
-                <w:rFonts w:ascii="Times New Roman" w:hAnsi="Times New Roman" w:cs="Times New Roman"/>
-              </w:rPr>
-              <w:t>Validación 2: Si se insertan correctamente las credenciales se mostrarán las agendas para ese día, especificando: nombre completo del cliente, fecha, hora, servicio y barbero elegido (si se eligió.)</w:t>
-            </w:r>
+                <w:lang w:val="es-UY"/>
+              </w:rPr>
+            </w:pPr>
+            <w:r>
+              <w:rPr>
+                <w:rFonts w:ascii="Times New Roman" w:hAnsi="Times New Roman" w:cs="Times New Roman"/>
+                <w:b/>
+                <w:bCs/>
+                <w:lang w:val="es-UY"/>
+              </w:rPr>
+              <w:t>CA #16: Inicio de sesión fallido.</w:t>
+            </w:r>
+            <w:r>
+              <w:rPr>
+                <w:rFonts w:ascii="Times New Roman" w:hAnsi="Times New Roman" w:cs="Times New Roman"/>
+                <w:lang w:val="es-UY"/>
+              </w:rPr>
+              <w:t xml:space="preserve"> Dado el dueño de la barbería. Cuando ingresa credenciales incorrectas en el sistema. Entonces se muestra un mensaje de error que indica que los datos ingresados son inválidos y se solicita que los verifique para volver a intentar.</w:t>
+            </w:r>
+          </w:p>
+          <w:p>
+            <w:pPr>
+              <w:spacing w:line="540" w:lineRule="exact"/>
+              <w:jc w:val="both"/>
+              <w:rPr>
+                <w:rFonts w:ascii="Times New Roman" w:hAnsi="Times New Roman" w:cs="Times New Roman"/>
+                <w:lang w:val="es-UY"/>
+              </w:rPr>
+            </w:pPr>
           </w:p>
         </w:tc>
       </w:tr>
@@ -9858,10 +10518,30 @@
       <w:szCs w:val="32"/>
     </w:rPr>
   </w:style>
+  <w:style w:type="paragraph" w:styleId="Ttulo6">
+    <w:name w:val="heading 6"/>
+    <w:basedOn w:val="Normal"/>
+    <w:next w:val="Normal"/>
+    <w:link w:val="Ttulo6Car"/>
+    <w:uiPriority w:val="9"/>
+    <w:semiHidden/>
+    <w:unhideWhenUsed/>
+    <w:qFormat/>
+    <w:rsid w:val="00303D44"/>
+    <w:pPr>
+      <w:keepNext/>
+      <w:keepLines/>
+      <w:spacing w:before="40" w:after="0"/>
+      <w:outlineLvl w:val="5"/>
+    </w:pPr>
+    <w:rPr>
+      <w:rFonts w:asciiTheme="majorHAnsi" w:eastAsiaTheme="majorEastAsia" w:hAnsiTheme="majorHAnsi" w:cstheme="majorBidi"/>
+      <w:color w:val="0A2F40" w:themeColor="accent1" w:themeShade="7F"/>
+    </w:rPr>
+  </w:style>
   <w:style w:type="character" w:default="1" w:styleId="Fuentedeprrafopredeter">
     <w:name w:val="Default Paragraph Font"/>
     <w:uiPriority w:val="1"/>
-    <w:semiHidden/>
     <w:unhideWhenUsed/>
   </w:style>
   <w:style w:type="table" w:default="1" w:styleId="Tablanormal">
@@ -9990,6 +10670,18 @@
         <w:insideV w:val="single" w:sz="4" w:space="0" w:color="auto"/>
       </w:tblBorders>
     </w:tblPr>
+  </w:style>
+  <w:style w:type="character" w:customStyle="1" w:styleId="Ttulo6Car">
+    <w:name w:val="Título 6 Car"/>
+    <w:basedOn w:val="Fuentedeprrafopredeter"/>
+    <w:link w:val="Ttulo6"/>
+    <w:uiPriority w:val="9"/>
+    <w:semiHidden/>
+    <w:rsid w:val="00303D44"/>
+    <w:rPr>
+      <w:rFonts w:asciiTheme="majorHAnsi" w:eastAsiaTheme="majorEastAsia" w:hAnsiTheme="majorHAnsi" w:cstheme="majorBidi"/>
+      <w:color w:val="0A2F40" w:themeColor="accent1" w:themeShade="7F"/>
+    </w:rPr>
   </w:style>
 </w:styles>
 </file>

</xml_diff>

<commit_message>
Agrego mockups al documento
</commit_message>
<xml_diff>
--- a/Documentacion/22julioDocumento.docx
+++ b/Documentacion/22julioDocumento.docx
@@ -650,7 +650,7 @@
             </w:rPr>
             <w:fldChar w:fldCharType="separate"/>
           </w:r>
-          <w:hyperlink w:anchor="_Toc204037431" w:history="1">
+          <w:hyperlink w:anchor="_Toc204122100" w:history="1">
             <w:r>
               <w:rPr>
                 <w:rStyle w:val="Hipervnculo"/>
@@ -696,7 +696,7 @@
                 <w:noProof/>
                 <w:webHidden/>
               </w:rPr>
-              <w:instrText xml:space="preserve"> PAGEREF _Toc204037431 \h </w:instrText>
+              <w:instrText xml:space="preserve"> PAGEREF _Toc204122100 \h </w:instrText>
             </w:r>
             <w:r>
               <w:rPr>
@@ -742,7 +742,7 @@
               <w14:ligatures w14:val="standardContextual"/>
             </w:rPr>
           </w:pPr>
-          <w:hyperlink w:anchor="_Toc204037432" w:history="1">
+          <w:hyperlink w:anchor="_Toc204122101" w:history="1">
             <w:r>
               <w:rPr>
                 <w:rStyle w:val="Hipervnculo"/>
@@ -788,7 +788,7 @@
                 <w:noProof/>
                 <w:webHidden/>
               </w:rPr>
-              <w:instrText xml:space="preserve"> PAGEREF _Toc204037432 \h </w:instrText>
+              <w:instrText xml:space="preserve"> PAGEREF _Toc204122101 \h </w:instrText>
             </w:r>
             <w:r>
               <w:rPr>
@@ -834,7 +834,7 @@
               <w14:ligatures w14:val="standardContextual"/>
             </w:rPr>
           </w:pPr>
-          <w:hyperlink w:anchor="_Toc204037433" w:history="1">
+          <w:hyperlink w:anchor="_Toc204122102" w:history="1">
             <w:r>
               <w:rPr>
                 <w:rStyle w:val="Hipervnculo"/>
@@ -880,7 +880,7 @@
                 <w:noProof/>
                 <w:webHidden/>
               </w:rPr>
-              <w:instrText xml:space="preserve"> PAGEREF _Toc204037433 \h </w:instrText>
+              <w:instrText xml:space="preserve"> PAGEREF _Toc204122102 \h </w:instrText>
             </w:r>
             <w:r>
               <w:rPr>
@@ -926,7 +926,7 @@
               <w14:ligatures w14:val="standardContextual"/>
             </w:rPr>
           </w:pPr>
-          <w:hyperlink w:anchor="_Toc204037434" w:history="1">
+          <w:hyperlink w:anchor="_Toc204122103" w:history="1">
             <w:r>
               <w:rPr>
                 <w:rStyle w:val="Hipervnculo"/>
@@ -972,7 +972,7 @@
                 <w:noProof/>
                 <w:webHidden/>
               </w:rPr>
-              <w:instrText xml:space="preserve"> PAGEREF _Toc204037434 \h </w:instrText>
+              <w:instrText xml:space="preserve"> PAGEREF _Toc204122103 \h </w:instrText>
             </w:r>
             <w:r>
               <w:rPr>
@@ -1018,7 +1018,7 @@
               <w14:ligatures w14:val="standardContextual"/>
             </w:rPr>
           </w:pPr>
-          <w:hyperlink w:anchor="_Toc204037435" w:history="1">
+          <w:hyperlink w:anchor="_Toc204122104" w:history="1">
             <w:r>
               <w:rPr>
                 <w:rStyle w:val="Hipervnculo"/>
@@ -1064,7 +1064,7 @@
                 <w:noProof/>
                 <w:webHidden/>
               </w:rPr>
-              <w:instrText xml:space="preserve"> PAGEREF _Toc204037435 \h </w:instrText>
+              <w:instrText xml:space="preserve"> PAGEREF _Toc204122104 \h </w:instrText>
             </w:r>
             <w:r>
               <w:rPr>
@@ -1110,7 +1110,7 @@
               <w14:ligatures w14:val="standardContextual"/>
             </w:rPr>
           </w:pPr>
-          <w:hyperlink w:anchor="_Toc204037436" w:history="1">
+          <w:hyperlink w:anchor="_Toc204122105" w:history="1">
             <w:r>
               <w:rPr>
                 <w:rStyle w:val="Hipervnculo"/>
@@ -1156,7 +1156,7 @@
                 <w:noProof/>
                 <w:webHidden/>
               </w:rPr>
-              <w:instrText xml:space="preserve"> PAGEREF _Toc204037436 \h </w:instrText>
+              <w:instrText xml:space="preserve"> PAGEREF _Toc204122105 \h </w:instrText>
             </w:r>
             <w:r>
               <w:rPr>
@@ -1176,7 +1176,7 @@
                 <w:noProof/>
                 <w:webHidden/>
               </w:rPr>
-              <w:t>13</w:t>
+              <w:t>14</w:t>
             </w:r>
             <w:r>
               <w:rPr>
@@ -1202,7 +1202,7 @@
               <w14:ligatures w14:val="standardContextual"/>
             </w:rPr>
           </w:pPr>
-          <w:hyperlink w:anchor="_Toc204037437" w:history="1">
+          <w:hyperlink w:anchor="_Toc204122106" w:history="1">
             <w:r>
               <w:rPr>
                 <w:rStyle w:val="Hipervnculo"/>
@@ -1250,7 +1250,7 @@
                 <w:noProof/>
                 <w:webHidden/>
               </w:rPr>
-              <w:instrText xml:space="preserve"> PAGEREF _Toc204037437 \h </w:instrText>
+              <w:instrText xml:space="preserve"> PAGEREF _Toc204122106 \h </w:instrText>
             </w:r>
             <w:r>
               <w:rPr>
@@ -1270,7 +1270,7 @@
                 <w:noProof/>
                 <w:webHidden/>
               </w:rPr>
-              <w:t>15</w:t>
+              <w:t>16</w:t>
             </w:r>
             <w:r>
               <w:rPr>
@@ -1296,7 +1296,7 @@
               <w14:ligatures w14:val="standardContextual"/>
             </w:rPr>
           </w:pPr>
-          <w:hyperlink w:anchor="_Toc204037438" w:history="1">
+          <w:hyperlink w:anchor="_Toc204122107" w:history="1">
             <w:r>
               <w:rPr>
                 <w:rStyle w:val="Hipervnculo"/>
@@ -1342,7 +1342,7 @@
                 <w:noProof/>
                 <w:webHidden/>
               </w:rPr>
-              <w:instrText xml:space="preserve"> PAGEREF _Toc204037438 \h </w:instrText>
+              <w:instrText xml:space="preserve"> PAGEREF _Toc204122107 \h </w:instrText>
             </w:r>
             <w:r>
               <w:rPr>
@@ -1362,7 +1362,7 @@
                 <w:noProof/>
                 <w:webHidden/>
               </w:rPr>
-              <w:t>20</w:t>
+              <w:t>21</w:t>
             </w:r>
             <w:r>
               <w:rPr>
@@ -1620,7 +1620,7 @@
           <w:szCs w:val="40"/>
         </w:rPr>
       </w:pPr>
-      <w:bookmarkStart w:id="0" w:name="_Toc204037431"/>
+      <w:bookmarkStart w:id="0" w:name="_Toc204122100"/>
       <w:r>
         <w:rPr>
           <w:rFonts w:ascii="Times New Roman" w:hAnsi="Times New Roman" w:cs="Times New Roman"/>
@@ -1840,7 +1840,7 @@
           <w:szCs w:val="40"/>
         </w:rPr>
       </w:pPr>
-      <w:bookmarkStart w:id="1" w:name="_Toc204037432"/>
+      <w:bookmarkStart w:id="1" w:name="_Toc204122101"/>
       <w:r>
         <w:rPr>
           <w:rFonts w:ascii="Times New Roman" w:hAnsi="Times New Roman" w:cs="Times New Roman"/>
@@ -2405,7 +2405,7 @@
           <w:szCs w:val="40"/>
         </w:rPr>
       </w:pPr>
-      <w:bookmarkStart w:id="2" w:name="_Toc204037433"/>
+      <w:bookmarkStart w:id="2" w:name="_Toc204122102"/>
       <w:r>
         <w:rPr>
           <w:rFonts w:ascii="Times New Roman" w:hAnsi="Times New Roman" w:cs="Times New Roman"/>
@@ -2549,7 +2549,7 @@
           <w:szCs w:val="40"/>
         </w:rPr>
       </w:pPr>
-      <w:bookmarkStart w:id="3" w:name="_Toc204037434"/>
+      <w:bookmarkStart w:id="3" w:name="_Toc204122103"/>
       <w:r>
         <w:rPr>
           <w:rFonts w:ascii="Times New Roman" w:hAnsi="Times New Roman" w:cs="Times New Roman"/>
@@ -2651,7 +2651,7 @@
           <w:rFonts w:ascii="Times New Roman" w:hAnsi="Times New Roman" w:cs="Times New Roman"/>
         </w:rPr>
       </w:pPr>
-      <w:bookmarkStart w:id="4" w:name="_Toc204037435"/>
+      <w:bookmarkStart w:id="4" w:name="_Toc204122104"/>
       <w:r>
         <w:rPr>
           <w:rFonts w:ascii="Times New Roman" w:hAnsi="Times New Roman" w:cs="Times New Roman"/>
@@ -2819,11 +2819,19 @@
                 <w:rFonts w:ascii="Times New Roman" w:hAnsi="Times New Roman" w:cs="Times New Roman"/>
               </w:rPr>
             </w:pPr>
-            <w:r>
-              <w:rPr>
-                <w:rFonts w:ascii="Times New Roman" w:hAnsi="Times New Roman" w:cs="Times New Roman"/>
-              </w:rPr>
-              <w:t>DoR : aceptación de la interfaz por el Cliente</w:t>
+            <w:proofErr w:type="spellStart"/>
+            <w:r>
+              <w:rPr>
+                <w:rFonts w:ascii="Times New Roman" w:hAnsi="Times New Roman" w:cs="Times New Roman"/>
+              </w:rPr>
+              <w:t>DoR</w:t>
+            </w:r>
+            <w:proofErr w:type="spellEnd"/>
+            <w:r>
+              <w:rPr>
+                <w:rFonts w:ascii="Times New Roman" w:hAnsi="Times New Roman" w:cs="Times New Roman"/>
+              </w:rPr>
+              <w:t xml:space="preserve"> : aceptación de la interfaz por el Cliente</w:t>
             </w:r>
           </w:p>
         </w:tc>
@@ -2839,18 +2847,34 @@
                 <w:rFonts w:ascii="Times New Roman" w:hAnsi="Times New Roman" w:cs="Times New Roman"/>
               </w:rPr>
             </w:pPr>
-            <w:r>
-              <w:rPr>
-                <w:rFonts w:ascii="Times New Roman" w:hAnsi="Times New Roman" w:cs="Times New Roman"/>
-              </w:rPr>
-              <w:t>DoD:</w:t>
-            </w:r>
-            <w:r>
-              <w:rPr>
-                <w:rFonts w:ascii="Times New Roman" w:hAnsi="Times New Roman" w:cs="Times New Roman"/>
-              </w:rPr>
-              <w:t xml:space="preserve"> pasar tetsing</w:t>
-            </w:r>
+            <w:proofErr w:type="spellStart"/>
+            <w:r>
+              <w:rPr>
+                <w:rFonts w:ascii="Times New Roman" w:hAnsi="Times New Roman" w:cs="Times New Roman"/>
+              </w:rPr>
+              <w:t>DoD</w:t>
+            </w:r>
+            <w:proofErr w:type="spellEnd"/>
+            <w:r>
+              <w:rPr>
+                <w:rFonts w:ascii="Times New Roman" w:hAnsi="Times New Roman" w:cs="Times New Roman"/>
+              </w:rPr>
+              <w:t>:</w:t>
+            </w:r>
+            <w:r>
+              <w:rPr>
+                <w:rFonts w:ascii="Times New Roman" w:hAnsi="Times New Roman" w:cs="Times New Roman"/>
+              </w:rPr>
+              <w:t xml:space="preserve"> pasar </w:t>
+            </w:r>
+            <w:proofErr w:type="spellStart"/>
+            <w:r>
+              <w:rPr>
+                <w:rFonts w:ascii="Times New Roman" w:hAnsi="Times New Roman" w:cs="Times New Roman"/>
+              </w:rPr>
+              <w:t>tetsing</w:t>
+            </w:r>
+            <w:proofErr w:type="spellEnd"/>
           </w:p>
         </w:tc>
       </w:tr>
@@ -2935,13 +2959,35 @@
               <w:rPr>
                 <w:rFonts w:ascii="Times New Roman" w:hAnsi="Times New Roman" w:cs="Times New Roman"/>
               </w:rPr>
-              <w:t xml:space="preserve">lo primero que ve el usuario es la página de inicio o “index” donde se puede visualizar: </w:t>
-            </w:r>
-            <w:r>
-              <w:rPr>
-                <w:rFonts w:ascii="Times New Roman" w:hAnsi="Times New Roman" w:cs="Times New Roman"/>
-              </w:rPr>
-              <w:t xml:space="preserve">header de la </w:t>
+              <w:t>lo primero que ve el usuario es la página de inicio o “</w:t>
+            </w:r>
+            <w:proofErr w:type="spellStart"/>
+            <w:r>
+              <w:rPr>
+                <w:rFonts w:ascii="Times New Roman" w:hAnsi="Times New Roman" w:cs="Times New Roman"/>
+              </w:rPr>
+              <w:t>index</w:t>
+            </w:r>
+            <w:proofErr w:type="spellEnd"/>
+            <w:r>
+              <w:rPr>
+                <w:rFonts w:ascii="Times New Roman" w:hAnsi="Times New Roman" w:cs="Times New Roman"/>
+              </w:rPr>
+              <w:t xml:space="preserve">” donde se puede visualizar: </w:t>
+            </w:r>
+            <w:proofErr w:type="spellStart"/>
+            <w:r>
+              <w:rPr>
+                <w:rFonts w:ascii="Times New Roman" w:hAnsi="Times New Roman" w:cs="Times New Roman"/>
+              </w:rPr>
+              <w:t>header</w:t>
+            </w:r>
+            <w:proofErr w:type="spellEnd"/>
+            <w:r>
+              <w:rPr>
+                <w:rFonts w:ascii="Times New Roman" w:hAnsi="Times New Roman" w:cs="Times New Roman"/>
+              </w:rPr>
+              <w:t xml:space="preserve"> de la </w:t>
             </w:r>
             <w:r>
               <w:rPr>
@@ -3082,27 +3128,7 @@
                 <w:u w:val="single"/>
                 <w:lang w:val="es-UY"/>
               </w:rPr>
-              <w:t>CA #1</w:t>
-            </w:r>
-            <w:r>
-              <w:rPr>
-                <w:rFonts w:ascii="Times New Roman" w:hAnsi="Times New Roman" w:cs="Times New Roman"/>
-                <w:b/>
-                <w:bCs/>
-                <w:u w:val="single"/>
-                <w:lang w:val="es-UY"/>
-              </w:rPr>
-              <w:t xml:space="preserve"> </w:t>
-            </w:r>
-            <w:r>
-              <w:rPr>
-                <w:rFonts w:ascii="Times New Roman" w:hAnsi="Times New Roman" w:cs="Times New Roman"/>
-                <w:b/>
-                <w:bCs/>
-                <w:u w:val="single"/>
-                <w:lang w:val="es-UY"/>
-              </w:rPr>
-              <w:t xml:space="preserve"> Página de inicio con logo y lema.</w:t>
+              <w:t>CA #1  Página de inicio con logo y lema.</w:t>
             </w:r>
             <w:r>
               <w:rPr>
@@ -3186,24 +3212,6 @@
         </w:tc>
       </w:tr>
     </w:tbl>
-    <w:p>
-      <w:pPr>
-        <w:spacing w:line="540" w:lineRule="exact"/>
-        <w:jc w:val="both"/>
-        <w:rPr>
-          <w:rFonts w:ascii="Times New Roman" w:hAnsi="Times New Roman" w:cs="Times New Roman"/>
-        </w:rPr>
-      </w:pPr>
-    </w:p>
-    <w:p>
-      <w:pPr>
-        <w:spacing w:line="540" w:lineRule="exact"/>
-        <w:jc w:val="both"/>
-        <w:rPr>
-          <w:rFonts w:ascii="Times New Roman" w:hAnsi="Times New Roman" w:cs="Times New Roman"/>
-        </w:rPr>
-      </w:pPr>
-    </w:p>
     <w:p>
       <w:pPr>
         <w:spacing w:line="540" w:lineRule="exact"/>
@@ -3329,11 +3337,19 @@
                 <w:rFonts w:ascii="Times New Roman" w:hAnsi="Times New Roman" w:cs="Times New Roman"/>
               </w:rPr>
             </w:pPr>
-            <w:r>
-              <w:rPr>
-                <w:rFonts w:ascii="Times New Roman" w:hAnsi="Times New Roman" w:cs="Times New Roman"/>
-              </w:rPr>
-              <w:t xml:space="preserve">DoR: </w:t>
+            <w:proofErr w:type="spellStart"/>
+            <w:r>
+              <w:rPr>
+                <w:rFonts w:ascii="Times New Roman" w:hAnsi="Times New Roman" w:cs="Times New Roman"/>
+              </w:rPr>
+              <w:t>DoR</w:t>
+            </w:r>
+            <w:proofErr w:type="spellEnd"/>
+            <w:r>
+              <w:rPr>
+                <w:rFonts w:ascii="Times New Roman" w:hAnsi="Times New Roman" w:cs="Times New Roman"/>
+              </w:rPr>
+              <w:t xml:space="preserve">: </w:t>
             </w:r>
             <w:r>
               <w:rPr>
@@ -3361,11 +3377,19 @@
                 <w:rFonts w:ascii="Times New Roman" w:hAnsi="Times New Roman" w:cs="Times New Roman"/>
               </w:rPr>
             </w:pPr>
-            <w:r>
-              <w:rPr>
-                <w:rFonts w:ascii="Times New Roman" w:hAnsi="Times New Roman" w:cs="Times New Roman"/>
-              </w:rPr>
-              <w:t xml:space="preserve">DoD: </w:t>
+            <w:proofErr w:type="spellStart"/>
+            <w:r>
+              <w:rPr>
+                <w:rFonts w:ascii="Times New Roman" w:hAnsi="Times New Roman" w:cs="Times New Roman"/>
+              </w:rPr>
+              <w:t>DoD</w:t>
+            </w:r>
+            <w:proofErr w:type="spellEnd"/>
+            <w:r>
+              <w:rPr>
+                <w:rFonts w:ascii="Times New Roman" w:hAnsi="Times New Roman" w:cs="Times New Roman"/>
+              </w:rPr>
+              <w:t xml:space="preserve">: </w:t>
             </w:r>
             <w:r>
               <w:rPr>
@@ -3389,11 +3413,19 @@
                 <w:rFonts w:ascii="Times New Roman" w:hAnsi="Times New Roman" w:cs="Times New Roman"/>
               </w:rPr>
             </w:pPr>
-            <w:r>
-              <w:rPr>
-                <w:rFonts w:ascii="Times New Roman" w:hAnsi="Times New Roman" w:cs="Times New Roman"/>
-              </w:rPr>
-              <w:t>Esfruerzo:</w:t>
+            <w:proofErr w:type="spellStart"/>
+            <w:r>
+              <w:rPr>
+                <w:rFonts w:ascii="Times New Roman" w:hAnsi="Times New Roman" w:cs="Times New Roman"/>
+              </w:rPr>
+              <w:t>Esfruerzo</w:t>
+            </w:r>
+            <w:proofErr w:type="spellEnd"/>
+            <w:r>
+              <w:rPr>
+                <w:rFonts w:ascii="Times New Roman" w:hAnsi="Times New Roman" w:cs="Times New Roman"/>
+              </w:rPr>
+              <w:t>:</w:t>
             </w:r>
             <w:r>
               <w:rPr>
@@ -3451,7 +3483,21 @@
               <w:rPr>
                 <w:rFonts w:ascii="Times New Roman" w:hAnsi="Times New Roman" w:cs="Times New Roman"/>
               </w:rPr>
-              <w:t xml:space="preserve">Descripción: al seleccionar en el header, sección “reserva”, el usuario podrá visualizar un formulario para realizar la reserva. Se le solicitaran los siguientes datos: nombre </w:t>
+              <w:t xml:space="preserve">Descripción: al seleccionar en el </w:t>
+            </w:r>
+            <w:proofErr w:type="spellStart"/>
+            <w:r>
+              <w:rPr>
+                <w:rFonts w:ascii="Times New Roman" w:hAnsi="Times New Roman" w:cs="Times New Roman"/>
+              </w:rPr>
+              <w:t>header</w:t>
+            </w:r>
+            <w:proofErr w:type="spellEnd"/>
+            <w:r>
+              <w:rPr>
+                <w:rFonts w:ascii="Times New Roman" w:hAnsi="Times New Roman" w:cs="Times New Roman"/>
+              </w:rPr>
+              <w:t xml:space="preserve">, sección “reserva”, el usuario podrá visualizar un formulario para realizar la reserva. Se le solicitaran los siguientes datos: nombre </w:t>
             </w:r>
             <w:r>
               <w:rPr>
@@ -3623,7 +3669,21 @@
               <w:rPr>
                 <w:rFonts w:ascii="Times New Roman" w:hAnsi="Times New Roman" w:cs="Times New Roman"/>
               </w:rPr>
-              <w:t xml:space="preserve">Dado un cliente cuando selecciona el imput para completar su nombre, </w:t>
+              <w:t xml:space="preserve">Dado un cliente cuando selecciona el </w:t>
+            </w:r>
+            <w:proofErr w:type="spellStart"/>
+            <w:r>
+              <w:rPr>
+                <w:rFonts w:ascii="Times New Roman" w:hAnsi="Times New Roman" w:cs="Times New Roman"/>
+              </w:rPr>
+              <w:t>imput</w:t>
+            </w:r>
+            <w:proofErr w:type="spellEnd"/>
+            <w:r>
+              <w:rPr>
+                <w:rFonts w:ascii="Times New Roman" w:hAnsi="Times New Roman" w:cs="Times New Roman"/>
+              </w:rPr>
+              <w:t xml:space="preserve"> para completar su nombre, </w:t>
             </w:r>
             <w:r>
               <w:rPr>
@@ -3653,7 +3713,6 @@
                 <w:bCs/>
                 <w:u w:val="single"/>
               </w:rPr>
-              <w:lastRenderedPageBreak/>
               <w:t>CA #</w:t>
             </w:r>
             <w:r>
@@ -3693,7 +3752,21 @@
               <w:rPr>
                 <w:rFonts w:ascii="Times New Roman" w:hAnsi="Times New Roman" w:cs="Times New Roman"/>
               </w:rPr>
-              <w:t xml:space="preserve"> Dado un cliente cuando selecciona el imput para completar su </w:t>
+              <w:t xml:space="preserve"> Dado un cliente cuando selecciona el </w:t>
+            </w:r>
+            <w:proofErr w:type="spellStart"/>
+            <w:r>
+              <w:rPr>
+                <w:rFonts w:ascii="Times New Roman" w:hAnsi="Times New Roman" w:cs="Times New Roman"/>
+              </w:rPr>
+              <w:t>imput</w:t>
+            </w:r>
+            <w:proofErr w:type="spellEnd"/>
+            <w:r>
+              <w:rPr>
+                <w:rFonts w:ascii="Times New Roman" w:hAnsi="Times New Roman" w:cs="Times New Roman"/>
+              </w:rPr>
+              <w:t xml:space="preserve"> para completar su </w:t>
             </w:r>
             <w:r>
               <w:rPr>
@@ -3753,6 +3826,7 @@
                 <w:bCs/>
                 <w:u w:val="single"/>
               </w:rPr>
+              <w:lastRenderedPageBreak/>
               <w:t>CA #</w:t>
             </w:r>
             <w:r>
@@ -3786,37 +3860,7 @@
               <w:rPr>
                 <w:rFonts w:ascii="Times New Roman" w:hAnsi="Times New Roman" w:cs="Times New Roman"/>
               </w:rPr>
-              <w:t xml:space="preserve"> Dado un cliente cuando selecciona el </w:t>
-            </w:r>
-            <w:r>
-              <w:rPr>
-                <w:rFonts w:ascii="Times New Roman" w:hAnsi="Times New Roman" w:cs="Times New Roman"/>
-              </w:rPr>
-              <w:t>combo desplegable</w:t>
-            </w:r>
-            <w:r>
-              <w:rPr>
-                <w:rFonts w:ascii="Times New Roman" w:hAnsi="Times New Roman" w:cs="Times New Roman"/>
-              </w:rPr>
-              <w:t xml:space="preserve"> para </w:t>
-            </w:r>
-            <w:r>
-              <w:rPr>
-                <w:rFonts w:ascii="Times New Roman" w:hAnsi="Times New Roman" w:cs="Times New Roman"/>
-              </w:rPr>
-              <w:t xml:space="preserve">seleccionar un barbero con quien realizarse el servicio, </w:t>
-            </w:r>
-            <w:r>
-              <w:rPr>
-                <w:rFonts w:ascii="Times New Roman" w:hAnsi="Times New Roman" w:cs="Times New Roman"/>
-              </w:rPr>
-              <w:t xml:space="preserve">entonces puede </w:t>
-            </w:r>
-            <w:r>
-              <w:rPr>
-                <w:rFonts w:ascii="Times New Roman" w:hAnsi="Times New Roman" w:cs="Times New Roman"/>
-              </w:rPr>
-              <w:t>seleccionar un barbero del combo desplegable o dejar la opción por defecto – Cualquiera-.</w:t>
+              <w:t xml:space="preserve"> Dado un cliente cuando selecciona el combo desplegable para seleccionar un barbero con quien realizarse el servicio, entonces puede seleccionar un barbero del combo desplegable o dejar la opción por defecto – Cualquiera-.</w:t>
             </w:r>
           </w:p>
           <w:p>
@@ -3867,25 +3911,7 @@
               <w:rPr>
                 <w:rFonts w:ascii="Times New Roman" w:hAnsi="Times New Roman" w:cs="Times New Roman"/>
               </w:rPr>
-              <w:t xml:space="preserve">Dado un cliente cuando selecciona el combo desplegable para seleccionar un </w:t>
-            </w:r>
-            <w:r>
-              <w:rPr>
-                <w:rFonts w:ascii="Times New Roman" w:hAnsi="Times New Roman" w:cs="Times New Roman"/>
-              </w:rPr>
-              <w:t>servicio</w:t>
-            </w:r>
-            <w:r>
-              <w:rPr>
-                <w:rFonts w:ascii="Times New Roman" w:hAnsi="Times New Roman" w:cs="Times New Roman"/>
-              </w:rPr>
-              <w:t>, entonces puede seleccionar un</w:t>
-            </w:r>
-            <w:r>
-              <w:rPr>
-                <w:rFonts w:ascii="Times New Roman" w:hAnsi="Times New Roman" w:cs="Times New Roman"/>
-              </w:rPr>
-              <w:t>o del combo desplegable. Obligatorio.</w:t>
+              <w:t>Dado un cliente cuando selecciona el combo desplegable para seleccionar un servicio, entonces puede seleccionar uno del combo desplegable. Obligatorio.</w:t>
             </w:r>
           </w:p>
           <w:p>
@@ -3936,25 +3962,7 @@
               <w:rPr>
                 <w:rFonts w:ascii="Times New Roman" w:hAnsi="Times New Roman" w:cs="Times New Roman"/>
               </w:rPr>
-              <w:t xml:space="preserve">Dado un cliente cuando selecciona </w:t>
-            </w:r>
-            <w:r>
-              <w:rPr>
-                <w:rFonts w:ascii="Times New Roman" w:hAnsi="Times New Roman" w:cs="Times New Roman"/>
-              </w:rPr>
-              <w:t>la opción de ”fecha”</w:t>
-            </w:r>
-            <w:r>
-              <w:rPr>
-                <w:rFonts w:ascii="Times New Roman" w:hAnsi="Times New Roman" w:cs="Times New Roman"/>
-              </w:rPr>
-              <w:t xml:space="preserve">, entonces </w:t>
-            </w:r>
-            <w:r>
-              <w:rPr>
-                <w:rFonts w:ascii="Times New Roman" w:hAnsi="Times New Roman" w:cs="Times New Roman"/>
-              </w:rPr>
-              <w:t xml:space="preserve">se despliega un calendario </w:t>
+              <w:t xml:space="preserve">Dado un cliente cuando selecciona la opción de ”fecha”, entonces se despliega un calendario </w:t>
             </w:r>
             <w:r>
               <w:rPr>
@@ -4005,40 +4013,13 @@
                 <w:bCs/>
                 <w:u w:val="single"/>
               </w:rPr>
-              <w:t>Hora</w:t>
-            </w:r>
-            <w:r>
-              <w:rPr>
-                <w:rFonts w:ascii="Times New Roman" w:hAnsi="Times New Roman" w:cs="Times New Roman"/>
-                <w:b/>
-                <w:bCs/>
-                <w:u w:val="single"/>
-              </w:rPr>
-              <w:t xml:space="preserve"> </w:t>
-            </w:r>
-            <w:r>
-              <w:rPr>
-                <w:rFonts w:ascii="Times New Roman" w:hAnsi="Times New Roman" w:cs="Times New Roman"/>
-              </w:rPr>
-              <w:t>Dado un cliente cuando selecciona el combo desplegable para seleccionar un</w:t>
-            </w:r>
-            <w:r>
-              <w:rPr>
-                <w:rFonts w:ascii="Times New Roman" w:hAnsi="Times New Roman" w:cs="Times New Roman"/>
-              </w:rPr>
-              <w:t>a hora</w:t>
-            </w:r>
-            <w:r>
-              <w:rPr>
-                <w:rFonts w:ascii="Times New Roman" w:hAnsi="Times New Roman" w:cs="Times New Roman"/>
-              </w:rPr>
-              <w:t xml:space="preserve">, entonces puede seleccionar </w:t>
-            </w:r>
-            <w:r>
-              <w:rPr>
-                <w:rFonts w:ascii="Times New Roman" w:hAnsi="Times New Roman" w:cs="Times New Roman"/>
-              </w:rPr>
-              <w:t>un turno entre las 9 y 18hs en turnos de media hora. Obligatorio.</w:t>
+              <w:t xml:space="preserve">Hora </w:t>
+            </w:r>
+            <w:r>
+              <w:rPr>
+                <w:rFonts w:ascii="Times New Roman" w:hAnsi="Times New Roman" w:cs="Times New Roman"/>
+              </w:rPr>
+              <w:t>Dado un cliente cuando selecciona el combo desplegable para seleccionar una hora, entonces puede seleccionar un turno entre las 9 y 18hs en turnos de media hora. Obligatorio.</w:t>
             </w:r>
           </w:p>
           <w:p>
@@ -4238,11 +4219,19 @@
                 <w:rFonts w:ascii="Times New Roman" w:hAnsi="Times New Roman" w:cs="Times New Roman"/>
               </w:rPr>
             </w:pPr>
-            <w:r>
-              <w:rPr>
-                <w:rFonts w:ascii="Times New Roman" w:hAnsi="Times New Roman" w:cs="Times New Roman"/>
-              </w:rPr>
-              <w:t xml:space="preserve">DoR: </w:t>
+            <w:proofErr w:type="spellStart"/>
+            <w:r>
+              <w:rPr>
+                <w:rFonts w:ascii="Times New Roman" w:hAnsi="Times New Roman" w:cs="Times New Roman"/>
+              </w:rPr>
+              <w:t>DoR</w:t>
+            </w:r>
+            <w:proofErr w:type="spellEnd"/>
+            <w:r>
+              <w:rPr>
+                <w:rFonts w:ascii="Times New Roman" w:hAnsi="Times New Roman" w:cs="Times New Roman"/>
+              </w:rPr>
+              <w:t xml:space="preserve">: </w:t>
             </w:r>
             <w:r>
               <w:rPr>
@@ -4276,11 +4265,19 @@
                 <w:rFonts w:ascii="Times New Roman" w:hAnsi="Times New Roman" w:cs="Times New Roman"/>
               </w:rPr>
             </w:pPr>
-            <w:r>
-              <w:rPr>
-                <w:rFonts w:ascii="Times New Roman" w:hAnsi="Times New Roman" w:cs="Times New Roman"/>
-              </w:rPr>
-              <w:t xml:space="preserve">DoD: </w:t>
+            <w:proofErr w:type="spellStart"/>
+            <w:r>
+              <w:rPr>
+                <w:rFonts w:ascii="Times New Roman" w:hAnsi="Times New Roman" w:cs="Times New Roman"/>
+              </w:rPr>
+              <w:t>DoD</w:t>
+            </w:r>
+            <w:proofErr w:type="spellEnd"/>
+            <w:r>
+              <w:rPr>
+                <w:rFonts w:ascii="Times New Roman" w:hAnsi="Times New Roman" w:cs="Times New Roman"/>
+              </w:rPr>
+              <w:t xml:space="preserve">: </w:t>
             </w:r>
             <w:r>
               <w:rPr>
@@ -4366,7 +4363,6 @@
               <w:rPr>
                 <w:rFonts w:ascii="Times New Roman" w:hAnsi="Times New Roman" w:cs="Times New Roman"/>
               </w:rPr>
-              <w:lastRenderedPageBreak/>
               <w:t xml:space="preserve">Descripción: al seleccionar en el botón “confirmar” seguido del formulario de reserva, aparece un cartel confirmando la reserva con día y hora. </w:t>
             </w:r>
           </w:p>
@@ -4393,6 +4389,7 @@
               <w:rPr>
                 <w:rFonts w:ascii="Times New Roman" w:hAnsi="Times New Roman" w:cs="Times New Roman"/>
               </w:rPr>
+              <w:lastRenderedPageBreak/>
               <w:t>Como cliente,</w:t>
             </w:r>
             <w:r>
@@ -4497,7 +4494,21 @@
               <w:rPr>
                 <w:rFonts w:ascii="Times New Roman" w:hAnsi="Times New Roman" w:cs="Times New Roman"/>
               </w:rPr>
-              <w:t xml:space="preserve"> haciendo click en el botón “</w:t>
+              <w:t xml:space="preserve"> haciendo </w:t>
+            </w:r>
+            <w:proofErr w:type="gramStart"/>
+            <w:r>
+              <w:rPr>
+                <w:rFonts w:ascii="Times New Roman" w:hAnsi="Times New Roman" w:cs="Times New Roman"/>
+              </w:rPr>
+              <w:t>click</w:t>
+            </w:r>
+            <w:proofErr w:type="gramEnd"/>
+            <w:r>
+              <w:rPr>
+                <w:rFonts w:ascii="Times New Roman" w:hAnsi="Times New Roman" w:cs="Times New Roman"/>
+              </w:rPr>
+              <w:t xml:space="preserve"> en el botón “</w:t>
             </w:r>
             <w:r>
               <w:rPr>
@@ -4765,11 +4776,19 @@
                 <w:rFonts w:ascii="Times New Roman" w:hAnsi="Times New Roman" w:cs="Times New Roman"/>
               </w:rPr>
             </w:pPr>
-            <w:r>
-              <w:rPr>
-                <w:rFonts w:ascii="Times New Roman" w:hAnsi="Times New Roman" w:cs="Times New Roman"/>
-              </w:rPr>
-              <w:t xml:space="preserve">DoR: </w:t>
+            <w:proofErr w:type="spellStart"/>
+            <w:r>
+              <w:rPr>
+                <w:rFonts w:ascii="Times New Roman" w:hAnsi="Times New Roman" w:cs="Times New Roman"/>
+              </w:rPr>
+              <w:t>DoR</w:t>
+            </w:r>
+            <w:proofErr w:type="spellEnd"/>
+            <w:r>
+              <w:rPr>
+                <w:rFonts w:ascii="Times New Roman" w:hAnsi="Times New Roman" w:cs="Times New Roman"/>
+              </w:rPr>
+              <w:t xml:space="preserve">: </w:t>
             </w:r>
             <w:r>
               <w:rPr>
@@ -4791,11 +4810,19 @@
                 <w:rFonts w:ascii="Times New Roman" w:hAnsi="Times New Roman" w:cs="Times New Roman"/>
               </w:rPr>
             </w:pPr>
-            <w:r>
-              <w:rPr>
-                <w:rFonts w:ascii="Times New Roman" w:hAnsi="Times New Roman" w:cs="Times New Roman"/>
-              </w:rPr>
-              <w:t xml:space="preserve">DoD: </w:t>
+            <w:proofErr w:type="spellStart"/>
+            <w:r>
+              <w:rPr>
+                <w:rFonts w:ascii="Times New Roman" w:hAnsi="Times New Roman" w:cs="Times New Roman"/>
+              </w:rPr>
+              <w:t>DoD</w:t>
+            </w:r>
+            <w:proofErr w:type="spellEnd"/>
+            <w:r>
+              <w:rPr>
+                <w:rFonts w:ascii="Times New Roman" w:hAnsi="Times New Roman" w:cs="Times New Roman"/>
+              </w:rPr>
+              <w:t xml:space="preserve">: </w:t>
             </w:r>
             <w:r>
               <w:rPr>
@@ -4829,7 +4856,6 @@
               <w:rPr>
                 <w:rFonts w:ascii="Times New Roman" w:hAnsi="Times New Roman" w:cs="Times New Roman"/>
               </w:rPr>
-              <w:lastRenderedPageBreak/>
               <w:t>Esfuerzo:</w:t>
             </w:r>
             <w:r>
@@ -4888,6 +4914,7 @@
               <w:rPr>
                 <w:rFonts w:ascii="Times New Roman" w:hAnsi="Times New Roman" w:cs="Times New Roman"/>
               </w:rPr>
+              <w:lastRenderedPageBreak/>
               <w:t xml:space="preserve">Descripción: </w:t>
             </w:r>
             <w:r>
@@ -4938,7 +4965,21 @@
               <w:rPr>
                 <w:rFonts w:ascii="Times New Roman" w:hAnsi="Times New Roman" w:cs="Times New Roman"/>
               </w:rPr>
-              <w:t>Como cliente,quiero ver imágenes de servicios anteriores realizados por la barbería,</w:t>
+              <w:t xml:space="preserve">Como </w:t>
+            </w:r>
+            <w:proofErr w:type="spellStart"/>
+            <w:r>
+              <w:rPr>
+                <w:rFonts w:ascii="Times New Roman" w:hAnsi="Times New Roman" w:cs="Times New Roman"/>
+              </w:rPr>
+              <w:t>cliente,quiero</w:t>
+            </w:r>
+            <w:proofErr w:type="spellEnd"/>
+            <w:r>
+              <w:rPr>
+                <w:rFonts w:ascii="Times New Roman" w:hAnsi="Times New Roman" w:cs="Times New Roman"/>
+              </w:rPr>
+              <w:t xml:space="preserve"> ver imágenes de servicios anteriores realizados por la barbería,</w:t>
             </w:r>
           </w:p>
           <w:p>
@@ -5116,11 +5157,19 @@
                 <w:rFonts w:ascii="Times New Roman" w:hAnsi="Times New Roman" w:cs="Times New Roman"/>
               </w:rPr>
             </w:pPr>
-            <w:r>
-              <w:rPr>
-                <w:rFonts w:ascii="Times New Roman" w:hAnsi="Times New Roman" w:cs="Times New Roman"/>
-              </w:rPr>
-              <w:t xml:space="preserve">DoR: </w:t>
+            <w:proofErr w:type="spellStart"/>
+            <w:r>
+              <w:rPr>
+                <w:rFonts w:ascii="Times New Roman" w:hAnsi="Times New Roman" w:cs="Times New Roman"/>
+              </w:rPr>
+              <w:t>DoR</w:t>
+            </w:r>
+            <w:proofErr w:type="spellEnd"/>
+            <w:r>
+              <w:rPr>
+                <w:rFonts w:ascii="Times New Roman" w:hAnsi="Times New Roman" w:cs="Times New Roman"/>
+              </w:rPr>
+              <w:t xml:space="preserve">: </w:t>
             </w:r>
             <w:r>
               <w:rPr>
@@ -5142,11 +5191,19 @@
                 <w:rFonts w:ascii="Times New Roman" w:hAnsi="Times New Roman" w:cs="Times New Roman"/>
               </w:rPr>
             </w:pPr>
-            <w:r>
-              <w:rPr>
-                <w:rFonts w:ascii="Times New Roman" w:hAnsi="Times New Roman" w:cs="Times New Roman"/>
-              </w:rPr>
-              <w:t xml:space="preserve">DoD : </w:t>
+            <w:proofErr w:type="spellStart"/>
+            <w:r>
+              <w:rPr>
+                <w:rFonts w:ascii="Times New Roman" w:hAnsi="Times New Roman" w:cs="Times New Roman"/>
+              </w:rPr>
+              <w:t>DoD</w:t>
+            </w:r>
+            <w:proofErr w:type="spellEnd"/>
+            <w:r>
+              <w:rPr>
+                <w:rFonts w:ascii="Times New Roman" w:hAnsi="Times New Roman" w:cs="Times New Roman"/>
+              </w:rPr>
+              <w:t xml:space="preserve"> : </w:t>
             </w:r>
             <w:r>
               <w:rPr>
@@ -5425,7 +5482,6 @@
                 <w:b/>
                 <w:bCs/>
               </w:rPr>
-              <w:lastRenderedPageBreak/>
               <w:t xml:space="preserve">CA #11: Sección Barberos. </w:t>
             </w:r>
             <w:r>
@@ -5575,11 +5631,19 @@
                 <w:rFonts w:ascii="Times New Roman" w:hAnsi="Times New Roman" w:cs="Times New Roman"/>
               </w:rPr>
             </w:pPr>
-            <w:r>
-              <w:rPr>
-                <w:rFonts w:ascii="Times New Roman" w:hAnsi="Times New Roman" w:cs="Times New Roman"/>
-              </w:rPr>
-              <w:t xml:space="preserve">DoR: </w:t>
+            <w:proofErr w:type="spellStart"/>
+            <w:r>
+              <w:rPr>
+                <w:rFonts w:ascii="Times New Roman" w:hAnsi="Times New Roman" w:cs="Times New Roman"/>
+              </w:rPr>
+              <w:t>DoR</w:t>
+            </w:r>
+            <w:proofErr w:type="spellEnd"/>
+            <w:r>
+              <w:rPr>
+                <w:rFonts w:ascii="Times New Roman" w:hAnsi="Times New Roman" w:cs="Times New Roman"/>
+              </w:rPr>
+              <w:t xml:space="preserve">: </w:t>
             </w:r>
             <w:r>
               <w:rPr>
@@ -5628,11 +5692,19 @@
                       <w:lang w:val="es-UY"/>
                     </w:rPr>
                   </w:pPr>
+                  <w:proofErr w:type="spellStart"/>
                   <w:r>
                     <w:rPr>
                       <w:rFonts w:ascii="Times New Roman" w:hAnsi="Times New Roman" w:cs="Times New Roman"/>
                     </w:rPr>
-                    <w:t xml:space="preserve">DoD: </w:t>
+                    <w:t>DoD</w:t>
+                  </w:r>
+                  <w:proofErr w:type="spellEnd"/>
+                  <w:r>
+                    <w:rPr>
+                      <w:rFonts w:ascii="Times New Roman" w:hAnsi="Times New Roman" w:cs="Times New Roman"/>
+                    </w:rPr>
+                    <w:t xml:space="preserve">: </w:t>
                   </w:r>
                   <w:r>
                     <w:rPr>
@@ -5949,6 +6021,7 @@
               <w:rPr>
                 <w:rFonts w:ascii="Times New Roman" w:hAnsi="Times New Roman" w:cs="Times New Roman"/>
               </w:rPr>
+              <w:lastRenderedPageBreak/>
               <w:t xml:space="preserve">HISTORIA DE USUARIO </w:t>
             </w:r>
           </w:p>
@@ -6035,18 +6108,34 @@
                 <w:rFonts w:ascii="Times New Roman" w:hAnsi="Times New Roman" w:cs="Times New Roman"/>
               </w:rPr>
             </w:pPr>
-            <w:r>
-              <w:rPr>
-                <w:rFonts w:ascii="Times New Roman" w:hAnsi="Times New Roman" w:cs="Times New Roman"/>
-              </w:rPr>
-              <w:t xml:space="preserve">DoR: </w:t>
-            </w:r>
-            <w:r>
-              <w:rPr>
-                <w:rFonts w:ascii="Times New Roman" w:hAnsi="Times New Roman" w:cs="Times New Roman"/>
-              </w:rPr>
-              <w:t>Se cuenta con los datos reales de contacto y se definió el mapa a utilizar (Google Maps</w:t>
-            </w:r>
+            <w:proofErr w:type="spellStart"/>
+            <w:r>
+              <w:rPr>
+                <w:rFonts w:ascii="Times New Roman" w:hAnsi="Times New Roman" w:cs="Times New Roman"/>
+              </w:rPr>
+              <w:t>DoR</w:t>
+            </w:r>
+            <w:proofErr w:type="spellEnd"/>
+            <w:r>
+              <w:rPr>
+                <w:rFonts w:ascii="Times New Roman" w:hAnsi="Times New Roman" w:cs="Times New Roman"/>
+              </w:rPr>
+              <w:t xml:space="preserve">: </w:t>
+            </w:r>
+            <w:r>
+              <w:rPr>
+                <w:rFonts w:ascii="Times New Roman" w:hAnsi="Times New Roman" w:cs="Times New Roman"/>
+              </w:rPr>
+              <w:t xml:space="preserve">Se cuenta con los datos reales de contacto y se definió el mapa a utilizar (Google </w:t>
+            </w:r>
+            <w:proofErr w:type="spellStart"/>
+            <w:r>
+              <w:rPr>
+                <w:rFonts w:ascii="Times New Roman" w:hAnsi="Times New Roman" w:cs="Times New Roman"/>
+              </w:rPr>
+              <w:t>Maps</w:t>
+            </w:r>
+            <w:proofErr w:type="spellEnd"/>
             <w:r>
               <w:rPr>
                 <w:rFonts w:ascii="Times New Roman" w:hAnsi="Times New Roman" w:cs="Times New Roman"/>
@@ -6073,11 +6162,19 @@
                 <w:rFonts w:ascii="Times New Roman" w:hAnsi="Times New Roman" w:cs="Times New Roman"/>
               </w:rPr>
             </w:pPr>
-            <w:r>
-              <w:rPr>
-                <w:rFonts w:ascii="Times New Roman" w:hAnsi="Times New Roman" w:cs="Times New Roman"/>
-              </w:rPr>
-              <w:t>DoD:</w:t>
+            <w:proofErr w:type="spellStart"/>
+            <w:r>
+              <w:rPr>
+                <w:rFonts w:ascii="Times New Roman" w:hAnsi="Times New Roman" w:cs="Times New Roman"/>
+              </w:rPr>
+              <w:t>DoD</w:t>
+            </w:r>
+            <w:proofErr w:type="spellEnd"/>
+            <w:r>
+              <w:rPr>
+                <w:rFonts w:ascii="Times New Roman" w:hAnsi="Times New Roman" w:cs="Times New Roman"/>
+              </w:rPr>
+              <w:t>:</w:t>
             </w:r>
             <w:r>
               <w:t xml:space="preserve"> </w:t>
@@ -6323,7 +6420,23 @@
                 <w:rFonts w:ascii="Times New Roman" w:hAnsi="Times New Roman" w:cs="Times New Roman"/>
                 <w:lang w:val="es-UY"/>
               </w:rPr>
-              <w:t xml:space="preserve"> Dado un cliente de la barbería. Cuando accede a la sección “Contacto”. Entonces puede ver un mapa de Google Maps con la ubicación de la barbería, el cual es interactivo y permite al usuario desplazarse dentro del mismo.</w:t>
+              <w:t xml:space="preserve"> Dado un cliente de la barbería. Cuando accede a la sección “Contacto”. Entonces puede ver un mapa de Google </w:t>
+            </w:r>
+            <w:proofErr w:type="spellStart"/>
+            <w:r>
+              <w:rPr>
+                <w:rFonts w:ascii="Times New Roman" w:hAnsi="Times New Roman" w:cs="Times New Roman"/>
+                <w:lang w:val="es-UY"/>
+              </w:rPr>
+              <w:t>Maps</w:t>
+            </w:r>
+            <w:proofErr w:type="spellEnd"/>
+            <w:r>
+              <w:rPr>
+                <w:rFonts w:ascii="Times New Roman" w:hAnsi="Times New Roman" w:cs="Times New Roman"/>
+                <w:lang w:val="es-UY"/>
+              </w:rPr>
+              <w:t xml:space="preserve"> con la ubicación de la barbería, el cual es interactivo y permite al usuario desplazarse dentro del mismo.</w:t>
             </w:r>
           </w:p>
           <w:p>
@@ -6405,6 +6518,7 @@
               <w:rPr>
                 <w:rFonts w:ascii="Times New Roman" w:hAnsi="Times New Roman" w:cs="Times New Roman"/>
               </w:rPr>
+              <w:lastRenderedPageBreak/>
               <w:t xml:space="preserve">HISTORIA DE USUARIO </w:t>
             </w:r>
           </w:p>
@@ -6488,12 +6602,14 @@
                 <w:rFonts w:ascii="Times New Roman" w:hAnsi="Times New Roman" w:cs="Times New Roman"/>
               </w:rPr>
             </w:pPr>
+            <w:proofErr w:type="spellStart"/>
             <w:r>
               <w:rPr>
                 <w:rFonts w:ascii="Times New Roman" w:hAnsi="Times New Roman" w:cs="Times New Roman"/>
               </w:rPr>
               <w:t>DoR</w:t>
             </w:r>
+            <w:proofErr w:type="spellEnd"/>
             <w:r>
               <w:rPr>
                 <w:rFonts w:ascii="Times New Roman" w:hAnsi="Times New Roman" w:cs="Times New Roman"/>
@@ -6745,7 +6861,23 @@
                 <w:rFonts w:ascii="Times New Roman" w:hAnsi="Times New Roman" w:cs="Times New Roman"/>
                 <w:lang w:val="es-UY"/>
               </w:rPr>
-              <w:t xml:space="preserve"> (usuario “admins” y contraseña “Barberia”)</w:t>
+              <w:t xml:space="preserve"> (usuario “</w:t>
+            </w:r>
+            <w:proofErr w:type="spellStart"/>
+            <w:r>
+              <w:rPr>
+                <w:rFonts w:ascii="Times New Roman" w:hAnsi="Times New Roman" w:cs="Times New Roman"/>
+                <w:lang w:val="es-UY"/>
+              </w:rPr>
+              <w:t>admins</w:t>
+            </w:r>
+            <w:proofErr w:type="spellEnd"/>
+            <w:r>
+              <w:rPr>
+                <w:rFonts w:ascii="Times New Roman" w:hAnsi="Times New Roman" w:cs="Times New Roman"/>
+                <w:lang w:val="es-UY"/>
+              </w:rPr>
+              <w:t>” y contraseña “Barberia”)</w:t>
             </w:r>
             <w:r>
               <w:rPr>
@@ -6857,7 +6989,7 @@
           <w:szCs w:val="40"/>
         </w:rPr>
       </w:pPr>
-      <w:bookmarkStart w:id="5" w:name="_Toc204037436"/>
+      <w:bookmarkStart w:id="5" w:name="_Toc204122105"/>
       <w:r>
         <w:rPr>
           <w:rFonts w:ascii="Times New Roman" w:hAnsi="Times New Roman" w:cs="Times New Roman"/>
@@ -6872,27 +7004,36 @@
       <w:pPr>
         <w:rPr>
           <w:rFonts w:ascii="Times New Roman" w:hAnsi="Times New Roman" w:cs="Times New Roman"/>
-        </w:rPr>
-      </w:pPr>
-      <w:r>
-        <w:rPr>
-          <w:rFonts w:ascii="Times New Roman" w:hAnsi="Times New Roman" w:cs="Times New Roman"/>
           <w:noProof/>
           <w:lang w:val="es-UY"/>
         </w:rPr>
+      </w:pPr>
+    </w:p>
+    <w:p>
+      <w:pPr>
+        <w:rPr>
+          <w:rFonts w:ascii="Times New Roman" w:hAnsi="Times New Roman" w:cs="Times New Roman"/>
+        </w:rPr>
+      </w:pPr>
+      <w:r>
+        <w:rPr>
+          <w:rFonts w:ascii="Times New Roman" w:hAnsi="Times New Roman" w:cs="Times New Roman"/>
+          <w:noProof/>
+          <w:lang w:val="es-UY"/>
+        </w:rPr>
         <w:drawing>
-          <wp:anchor distT="0" distB="0" distL="114300" distR="114300" simplePos="0" relativeHeight="251660288" behindDoc="0" locked="0" layoutInCell="1" allowOverlap="1" wp14:anchorId="269658AD" wp14:editId="1AD2371F">
+          <wp:anchor distT="0" distB="0" distL="114300" distR="114300" simplePos="0" relativeHeight="251693056" behindDoc="0" locked="0" layoutInCell="1" allowOverlap="1" wp14:anchorId="438D3FBD" wp14:editId="184D8CC3">
             <wp:simplePos x="0" y="0"/>
-            <wp:positionH relativeFrom="column">
-              <wp:posOffset>-323850</wp:posOffset>
+            <wp:positionH relativeFrom="page">
+              <wp:posOffset>1900890</wp:posOffset>
             </wp:positionH>
             <wp:positionV relativeFrom="paragraph">
-              <wp:posOffset>248285</wp:posOffset>
+              <wp:posOffset>14004</wp:posOffset>
             </wp:positionV>
-            <wp:extent cx="8863330" cy="4387850"/>
-            <wp:effectExtent l="0" t="0" r="0" b="0"/>
+            <wp:extent cx="3152140" cy="3123565"/>
+            <wp:effectExtent l="0" t="0" r="0" b="635"/>
             <wp:wrapSquare wrapText="bothSides"/>
-            <wp:docPr id="243774122" name="Imagen 4" descr="Imagen que contiene Gráfico de rectángulos&#10;&#10;El contenido generado por IA puede ser incorrecto."/>
+            <wp:docPr id="2024082478" name="Imagen 4" descr="Imagen que contiene Gráfico de rectángulos&#10;&#10;El contenido generado por IA puede ser incorrecto."/>
             <wp:cNvGraphicFramePr>
               <a:graphicFrameLocks xmlns:a="http://schemas.openxmlformats.org/drawingml/2006/main" noChangeAspect="1"/>
             </wp:cNvGraphicFramePr>
@@ -6905,7 +7046,7 @@
                       <a:picLocks noChangeAspect="1" noChangeArrowheads="1"/>
                     </pic:cNvPicPr>
                   </pic:nvPicPr>
-                  <pic:blipFill>
+                  <pic:blipFill rotWithShape="1">
                     <a:blip r:embed="rId8">
                       <a:extLst>
                         <a:ext uri="{28A0092B-C50C-407E-A947-70E740481C1C}">
@@ -6913,7 +7054,7 @@
                         </a:ext>
                       </a:extLst>
                     </a:blip>
-                    <a:srcRect/>
+                    <a:srcRect r="50038"/>
                     <a:stretch>
                       <a:fillRect/>
                     </a:stretch>
@@ -6921,198 +7062,7 @@
                   <pic:spPr bwMode="auto">
                     <a:xfrm>
                       <a:off x="0" y="0"/>
-                      <a:ext cx="8863330" cy="4387850"/>
-                    </a:xfrm>
-                    <a:prstGeom prst="rect">
-                      <a:avLst/>
-                    </a:prstGeom>
-                    <a:noFill/>
-                    <a:ln>
-                      <a:noFill/>
-                    </a:ln>
-                  </pic:spPr>
-                </pic:pic>
-              </a:graphicData>
-            </a:graphic>
-            <wp14:sizeRelH relativeFrom="page">
-              <wp14:pctWidth>0</wp14:pctWidth>
-            </wp14:sizeRelH>
-            <wp14:sizeRelV relativeFrom="page">
-              <wp14:pctHeight>0</wp14:pctHeight>
-            </wp14:sizeRelV>
-          </wp:anchor>
-        </w:drawing>
-      </w:r>
-    </w:p>
-    <w:p>
-      <w:pPr>
-        <w:jc w:val="both"/>
-        <w:rPr>
-          <w:rFonts w:ascii="Times New Roman" w:hAnsi="Times New Roman" w:cs="Times New Roman"/>
-        </w:rPr>
-      </w:pPr>
-    </w:p>
-    <w:p>
-      <w:pPr>
-        <w:spacing w:line="540" w:lineRule="exact"/>
-        <w:jc w:val="both"/>
-        <w:rPr>
-          <w:rFonts w:ascii="Times New Roman" w:hAnsi="Times New Roman" w:cs="Times New Roman"/>
-          <w:lang w:val="es-UY"/>
-        </w:rPr>
-      </w:pPr>
-      <w:r>
-        <w:rPr>
-          <w:rFonts w:ascii="Times New Roman" w:hAnsi="Times New Roman" w:cs="Times New Roman"/>
-          <w:noProof/>
-          <w:lang w:val="es-UY"/>
-        </w:rPr>
-        <w:lastRenderedPageBreak/>
-        <w:drawing>
-          <wp:anchor distT="0" distB="0" distL="114300" distR="114300" simplePos="0" relativeHeight="251661312" behindDoc="0" locked="0" layoutInCell="1" allowOverlap="1" wp14:anchorId="1867A3A2" wp14:editId="00B64C29">
-            <wp:simplePos x="0" y="0"/>
-            <wp:positionH relativeFrom="margin">
-              <wp:align>center</wp:align>
-            </wp:positionH>
-            <wp:positionV relativeFrom="paragraph">
-              <wp:posOffset>0</wp:posOffset>
-            </wp:positionV>
-            <wp:extent cx="9684385" cy="4552950"/>
-            <wp:effectExtent l="0" t="0" r="0" b="0"/>
-            <wp:wrapSquare wrapText="bothSides"/>
-            <wp:docPr id="1725939171" name="Imagen 6" descr="Imagen que contiene Interfaz de usuario gráfica&#10;&#10;El contenido generado por IA puede ser incorrecto."/>
-            <wp:cNvGraphicFramePr>
-              <a:graphicFrameLocks xmlns:a="http://schemas.openxmlformats.org/drawingml/2006/main" noChangeAspect="1"/>
-            </wp:cNvGraphicFramePr>
-            <a:graphic xmlns:a="http://schemas.openxmlformats.org/drawingml/2006/main">
-              <a:graphicData uri="http://schemas.openxmlformats.org/drawingml/2006/picture">
-                <pic:pic xmlns:pic="http://schemas.openxmlformats.org/drawingml/2006/picture">
-                  <pic:nvPicPr>
-                    <pic:cNvPr id="1725939171" name="Imagen 6" descr="Imagen que contiene Interfaz de usuario gráfica&#10;&#10;El contenido generado por IA puede ser incorrecto."/>
-                    <pic:cNvPicPr>
-                      <a:picLocks noChangeAspect="1" noChangeArrowheads="1"/>
-                    </pic:cNvPicPr>
-                  </pic:nvPicPr>
-                  <pic:blipFill>
-                    <a:blip r:embed="rId9">
-                      <a:extLst>
-                        <a:ext uri="{28A0092B-C50C-407E-A947-70E740481C1C}">
-                          <a14:useLocalDpi xmlns:a14="http://schemas.microsoft.com/office/drawing/2010/main" val="0"/>
-                        </a:ext>
-                      </a:extLst>
-                    </a:blip>
-                    <a:srcRect/>
-                    <a:stretch>
-                      <a:fillRect/>
-                    </a:stretch>
-                  </pic:blipFill>
-                  <pic:spPr bwMode="auto">
-                    <a:xfrm>
-                      <a:off x="0" y="0"/>
-                      <a:ext cx="9684385" cy="4552950"/>
-                    </a:xfrm>
-                    <a:prstGeom prst="rect">
-                      <a:avLst/>
-                    </a:prstGeom>
-                    <a:noFill/>
-                    <a:ln>
-                      <a:noFill/>
-                    </a:ln>
-                  </pic:spPr>
-                </pic:pic>
-              </a:graphicData>
-            </a:graphic>
-            <wp14:sizeRelH relativeFrom="page">
-              <wp14:pctWidth>0</wp14:pctWidth>
-            </wp14:sizeRelH>
-            <wp14:sizeRelV relativeFrom="page">
-              <wp14:pctHeight>0</wp14:pctHeight>
-            </wp14:sizeRelV>
-          </wp:anchor>
-        </w:drawing>
-      </w:r>
-      <w:r>
-        <w:rPr>
-          <w:rFonts w:ascii="Times New Roman" w:hAnsi="Times New Roman" w:cs="Times New Roman"/>
-          <w:lang w:val="es-UY"/>
-        </w:rPr>
-        <w:t>.</w:t>
-      </w:r>
-    </w:p>
-    <w:p>
-      <w:pPr>
-        <w:spacing w:line="540" w:lineRule="exact"/>
-        <w:jc w:val="both"/>
-        <w:rPr>
-          <w:rFonts w:ascii="Times New Roman" w:hAnsi="Times New Roman" w:cs="Times New Roman"/>
-          <w:lang w:val="es-UY"/>
-        </w:rPr>
-      </w:pPr>
-    </w:p>
-    <w:p>
-      <w:pPr>
-        <w:pStyle w:val="Ttulo1"/>
-        <w:numPr>
-          <w:ilvl w:val="0"/>
-          <w:numId w:val="12"/>
-        </w:numPr>
-        <w:rPr>
-          <w:rFonts w:ascii="Times New Roman" w:hAnsi="Times New Roman" w:cs="Times New Roman"/>
-          <w:sz w:val="40"/>
-          <w:szCs w:val="40"/>
-          <w:lang w:val="es-UY"/>
-        </w:rPr>
-      </w:pPr>
-      <w:bookmarkStart w:id="6" w:name="_Toc204037437"/>
-      <w:r>
-        <w:rPr>
-          <w:rFonts w:ascii="Times New Roman" w:hAnsi="Times New Roman" w:cs="Times New Roman"/>
-          <w:noProof/>
-          <w:lang w:val="es-UY"/>
-        </w:rPr>
-        <w:lastRenderedPageBreak/>
-        <w:drawing>
-          <wp:anchor distT="0" distB="0" distL="114300" distR="114300" simplePos="0" relativeHeight="251665408" behindDoc="1" locked="0" layoutInCell="1" allowOverlap="1" wp14:anchorId="7014DCB5" wp14:editId="688B69AF">
-            <wp:simplePos x="0" y="0"/>
-            <wp:positionH relativeFrom="margin">
-              <wp:align>left</wp:align>
-            </wp:positionH>
-            <wp:positionV relativeFrom="paragraph">
-              <wp:posOffset>466725</wp:posOffset>
-            </wp:positionV>
-            <wp:extent cx="8728710" cy="4105275"/>
-            <wp:effectExtent l="0" t="0" r="0" b="9525"/>
-            <wp:wrapSquare wrapText="bothSides"/>
-            <wp:docPr id="1581599646" name="Imagen 2" descr="Texto&#10;&#10;El contenido generado por IA puede ser incorrecto."/>
-            <wp:cNvGraphicFramePr>
-              <a:graphicFrameLocks xmlns:a="http://schemas.openxmlformats.org/drawingml/2006/main" noChangeAspect="1"/>
-            </wp:cNvGraphicFramePr>
-            <a:graphic xmlns:a="http://schemas.openxmlformats.org/drawingml/2006/main">
-              <a:graphicData uri="http://schemas.openxmlformats.org/drawingml/2006/picture">
-                <pic:pic xmlns:pic="http://schemas.openxmlformats.org/drawingml/2006/picture">
-                  <pic:nvPicPr>
-                    <pic:cNvPr id="1581599646" name="Imagen 2" descr="Texto&#10;&#10;El contenido generado por IA puede ser incorrecto."/>
-                    <pic:cNvPicPr>
-                      <a:picLocks noChangeAspect="1" noChangeArrowheads="1"/>
-                    </pic:cNvPicPr>
-                  </pic:nvPicPr>
-                  <pic:blipFill rotWithShape="1">
-                    <a:blip r:embed="rId10">
-                      <a:extLst>
-                        <a:ext uri="{28A0092B-C50C-407E-A947-70E740481C1C}">
-                          <a14:useLocalDpi xmlns:a14="http://schemas.microsoft.com/office/drawing/2010/main" val="0"/>
-                        </a:ext>
-                      </a:extLst>
-                    </a:blip>
-                    <a:srcRect l="434" t="1739" b="15014"/>
-                    <a:stretch>
-                      <a:fillRect/>
-                    </a:stretch>
-                  </pic:blipFill>
-                  <pic:spPr bwMode="auto">
-                    <a:xfrm>
-                      <a:off x="0" y="0"/>
-                      <a:ext cx="8728710" cy="4105275"/>
+                      <a:ext cx="3152140" cy="3123565"/>
                     </a:xfrm>
                     <a:prstGeom prst="rect">
                       <a:avLst/>
@@ -7130,22 +7080,325 @@
                 </pic:pic>
               </a:graphicData>
             </a:graphic>
-            <wp14:sizeRelH relativeFrom="margin">
+            <wp14:sizeRelH relativeFrom="page">
               <wp14:pctWidth>0</wp14:pctWidth>
             </wp14:sizeRelH>
-            <wp14:sizeRelV relativeFrom="margin">
+            <wp14:sizeRelV relativeFrom="page">
               <wp14:pctHeight>0</wp14:pctHeight>
             </wp14:sizeRelV>
           </wp:anchor>
         </w:drawing>
       </w:r>
-      <w:r>
+    </w:p>
+    <w:p>
+      <w:pPr>
+        <w:jc w:val="both"/>
+        <w:rPr>
+          <w:rFonts w:ascii="Times New Roman" w:hAnsi="Times New Roman" w:cs="Times New Roman"/>
+        </w:rPr>
+      </w:pPr>
+    </w:p>
+    <w:p>
+      <w:pPr>
+        <w:spacing w:line="540" w:lineRule="exact"/>
+        <w:jc w:val="both"/>
+        <w:rPr>
+          <w:rFonts w:ascii="Times New Roman" w:hAnsi="Times New Roman" w:cs="Times New Roman"/>
+          <w:lang w:val="es-UY"/>
+        </w:rPr>
+      </w:pPr>
+      <w:r>
+        <w:rPr>
+          <w:rFonts w:ascii="Times New Roman" w:hAnsi="Times New Roman" w:cs="Times New Roman"/>
+          <w:lang w:val="es-UY"/>
+        </w:rPr>
+        <w:t>.</w:t>
+      </w:r>
+    </w:p>
+    <w:p>
+      <w:pPr>
+        <w:spacing w:line="540" w:lineRule="exact"/>
+        <w:jc w:val="both"/>
+        <w:rPr>
+          <w:rFonts w:ascii="Times New Roman" w:hAnsi="Times New Roman" w:cs="Times New Roman"/>
+          <w:noProof/>
+          <w:lang w:val="es-UY"/>
+        </w:rPr>
+      </w:pPr>
+    </w:p>
+    <w:p>
+      <w:pPr>
+        <w:spacing w:line="540" w:lineRule="exact"/>
+        <w:jc w:val="both"/>
+        <w:rPr>
+          <w:rFonts w:ascii="Times New Roman" w:hAnsi="Times New Roman" w:cs="Times New Roman"/>
+          <w:lang w:val="es-UY"/>
+        </w:rPr>
+      </w:pPr>
+      <w:r>
+        <w:rPr>
+          <w:rFonts w:ascii="Times New Roman" w:hAnsi="Times New Roman" w:cs="Times New Roman"/>
+          <w:noProof/>
+          <w:lang w:val="es-UY"/>
+        </w:rPr>
+        <w:drawing>
+          <wp:anchor distT="0" distB="0" distL="114300" distR="114300" simplePos="0" relativeHeight="251660288" behindDoc="0" locked="0" layoutInCell="1" allowOverlap="1" wp14:anchorId="269658AD" wp14:editId="495E5D91">
+            <wp:simplePos x="0" y="0"/>
+            <wp:positionH relativeFrom="margin">
+              <wp:align>center</wp:align>
+            </wp:positionH>
+            <wp:positionV relativeFrom="paragraph">
+              <wp:posOffset>2219392</wp:posOffset>
+            </wp:positionV>
+            <wp:extent cx="3176270" cy="3481705"/>
+            <wp:effectExtent l="0" t="0" r="5080" b="4445"/>
+            <wp:wrapSquare wrapText="bothSides"/>
+            <wp:docPr id="243774122" name="Imagen 4" descr="Imagen que contiene Gráfico de rectángulos&#10;&#10;El contenido generado por IA puede ser incorrecto."/>
+            <wp:cNvGraphicFramePr>
+              <a:graphicFrameLocks xmlns:a="http://schemas.openxmlformats.org/drawingml/2006/main" noChangeAspect="1"/>
+            </wp:cNvGraphicFramePr>
+            <a:graphic xmlns:a="http://schemas.openxmlformats.org/drawingml/2006/main">
+              <a:graphicData uri="http://schemas.openxmlformats.org/drawingml/2006/picture">
+                <pic:pic xmlns:pic="http://schemas.openxmlformats.org/drawingml/2006/picture">
+                  <pic:nvPicPr>
+                    <pic:cNvPr id="243774122" name="Imagen 4" descr="Imagen que contiene Gráfico de rectángulos&#10;&#10;El contenido generado por IA puede ser incorrecto."/>
+                    <pic:cNvPicPr>
+                      <a:picLocks noChangeAspect="1" noChangeArrowheads="1"/>
+                    </pic:cNvPicPr>
+                  </pic:nvPicPr>
+                  <pic:blipFill rotWithShape="1">
+                    <a:blip r:embed="rId8">
+                      <a:extLst>
+                        <a:ext uri="{28A0092B-C50C-407E-A947-70E740481C1C}">
+                          <a14:useLocalDpi xmlns:a14="http://schemas.microsoft.com/office/drawing/2010/main" val="0"/>
+                        </a:ext>
+                      </a:extLst>
+                    </a:blip>
+                    <a:srcRect l="54299" t="-549" r="542" b="549"/>
+                    <a:stretch>
+                      <a:fillRect/>
+                    </a:stretch>
+                  </pic:blipFill>
+                  <pic:spPr bwMode="auto">
+                    <a:xfrm>
+                      <a:off x="0" y="0"/>
+                      <a:ext cx="3176270" cy="3481705"/>
+                    </a:xfrm>
+                    <a:prstGeom prst="rect">
+                      <a:avLst/>
+                    </a:prstGeom>
+                    <a:noFill/>
+                    <a:ln>
+                      <a:noFill/>
+                    </a:ln>
+                    <a:extLst>
+                      <a:ext uri="{53640926-AAD7-44D8-BBD7-CCE9431645EC}">
+                        <a14:shadowObscured xmlns:a14="http://schemas.microsoft.com/office/drawing/2010/main"/>
+                      </a:ext>
+                    </a:extLst>
+                  </pic:spPr>
+                </pic:pic>
+              </a:graphicData>
+            </a:graphic>
+            <wp14:sizeRelH relativeFrom="page">
+              <wp14:pctWidth>0</wp14:pctWidth>
+            </wp14:sizeRelH>
+            <wp14:sizeRelV relativeFrom="page">
+              <wp14:pctHeight>0</wp14:pctHeight>
+            </wp14:sizeRelV>
+          </wp:anchor>
+        </w:drawing>
+      </w:r>
+      <w:r>
+        <w:rPr>
+          <w:rFonts w:ascii="Times New Roman" w:hAnsi="Times New Roman" w:cs="Times New Roman"/>
+          <w:lang w:val="es-UY"/>
+        </w:rPr>
+        <w:br w:type="page"/>
+      </w:r>
+    </w:p>
+    <w:p>
+      <w:pPr>
+        <w:spacing w:line="540" w:lineRule="exact"/>
+        <w:jc w:val="both"/>
+        <w:rPr>
+          <w:rFonts w:ascii="Times New Roman" w:hAnsi="Times New Roman" w:cs="Times New Roman"/>
+          <w:lang w:val="es-UY"/>
+        </w:rPr>
+      </w:pPr>
+      <w:r>
+        <w:rPr>
+          <w:rFonts w:ascii="Times New Roman" w:hAnsi="Times New Roman" w:cs="Times New Roman"/>
+          <w:noProof/>
+          <w:lang w:val="es-UY"/>
+        </w:rPr>
+        <w:lastRenderedPageBreak/>
+        <w:drawing>
+          <wp:anchor distT="0" distB="0" distL="114300" distR="114300" simplePos="0" relativeHeight="251695104" behindDoc="0" locked="0" layoutInCell="1" allowOverlap="1" wp14:anchorId="3AA3E474" wp14:editId="1011625F">
+            <wp:simplePos x="0" y="0"/>
+            <wp:positionH relativeFrom="margin">
+              <wp:align>left</wp:align>
+            </wp:positionH>
+            <wp:positionV relativeFrom="paragraph">
+              <wp:posOffset>4284946</wp:posOffset>
+            </wp:positionV>
+            <wp:extent cx="4450080" cy="4552950"/>
+            <wp:effectExtent l="0" t="0" r="7620" b="0"/>
+            <wp:wrapSquare wrapText="bothSides"/>
+            <wp:docPr id="904443140" name="Imagen 6" descr="Imagen que contiene Interfaz de usuario gráfica&#10;&#10;El contenido generado por IA puede ser incorrecto."/>
+            <wp:cNvGraphicFramePr>
+              <a:graphicFrameLocks xmlns:a="http://schemas.openxmlformats.org/drawingml/2006/main" noChangeAspect="1"/>
+            </wp:cNvGraphicFramePr>
+            <a:graphic xmlns:a="http://schemas.openxmlformats.org/drawingml/2006/main">
+              <a:graphicData uri="http://schemas.openxmlformats.org/drawingml/2006/picture">
+                <pic:pic xmlns:pic="http://schemas.openxmlformats.org/drawingml/2006/picture">
+                  <pic:nvPicPr>
+                    <pic:cNvPr id="1725939171" name="Imagen 6" descr="Imagen que contiene Interfaz de usuario gráfica&#10;&#10;El contenido generado por IA puede ser incorrecto."/>
+                    <pic:cNvPicPr>
+                      <a:picLocks noChangeAspect="1" noChangeArrowheads="1"/>
+                    </pic:cNvPicPr>
+                  </pic:nvPicPr>
+                  <pic:blipFill rotWithShape="1">
+                    <a:blip r:embed="rId9">
+                      <a:extLst>
+                        <a:ext uri="{28A0092B-C50C-407E-A947-70E740481C1C}">
+                          <a14:useLocalDpi xmlns:a14="http://schemas.microsoft.com/office/drawing/2010/main" val="0"/>
+                        </a:ext>
+                      </a:extLst>
+                    </a:blip>
+                    <a:srcRect l="54045"/>
+                    <a:stretch>
+                      <a:fillRect/>
+                    </a:stretch>
+                  </pic:blipFill>
+                  <pic:spPr bwMode="auto">
+                    <a:xfrm>
+                      <a:off x="0" y="0"/>
+                      <a:ext cx="4450080" cy="4552950"/>
+                    </a:xfrm>
+                    <a:prstGeom prst="rect">
+                      <a:avLst/>
+                    </a:prstGeom>
+                    <a:noFill/>
+                    <a:ln>
+                      <a:noFill/>
+                    </a:ln>
+                    <a:extLst>
+                      <a:ext uri="{53640926-AAD7-44D8-BBD7-CCE9431645EC}">
+                        <a14:shadowObscured xmlns:a14="http://schemas.microsoft.com/office/drawing/2010/main"/>
+                      </a:ext>
+                    </a:extLst>
+                  </pic:spPr>
+                </pic:pic>
+              </a:graphicData>
+            </a:graphic>
+            <wp14:sizeRelH relativeFrom="page">
+              <wp14:pctWidth>0</wp14:pctWidth>
+            </wp14:sizeRelH>
+            <wp14:sizeRelV relativeFrom="page">
+              <wp14:pctHeight>0</wp14:pctHeight>
+            </wp14:sizeRelV>
+          </wp:anchor>
+        </w:drawing>
+      </w:r>
+      <w:r>
+        <w:rPr>
+          <w:rFonts w:ascii="Times New Roman" w:hAnsi="Times New Roman" w:cs="Times New Roman"/>
+          <w:noProof/>
+          <w:lang w:val="es-UY"/>
+        </w:rPr>
+        <w:drawing>
+          <wp:anchor distT="0" distB="0" distL="114300" distR="114300" simplePos="0" relativeHeight="251661312" behindDoc="0" locked="0" layoutInCell="1" allowOverlap="1" wp14:anchorId="1867A3A2" wp14:editId="4606F073">
+            <wp:simplePos x="0" y="0"/>
+            <wp:positionH relativeFrom="page">
+              <wp:posOffset>965868</wp:posOffset>
+            </wp:positionH>
+            <wp:positionV relativeFrom="paragraph">
+              <wp:posOffset>416426</wp:posOffset>
+            </wp:positionV>
+            <wp:extent cx="4584065" cy="4552950"/>
+            <wp:effectExtent l="0" t="0" r="6985" b="0"/>
+            <wp:wrapSquare wrapText="bothSides"/>
+            <wp:docPr id="1725939171" name="Imagen 6" descr="Imagen que contiene Interfaz de usuario gráfica&#10;&#10;El contenido generado por IA puede ser incorrecto."/>
+            <wp:cNvGraphicFramePr>
+              <a:graphicFrameLocks xmlns:a="http://schemas.openxmlformats.org/drawingml/2006/main" noChangeAspect="1"/>
+            </wp:cNvGraphicFramePr>
+            <a:graphic xmlns:a="http://schemas.openxmlformats.org/drawingml/2006/main">
+              <a:graphicData uri="http://schemas.openxmlformats.org/drawingml/2006/picture">
+                <pic:pic xmlns:pic="http://schemas.openxmlformats.org/drawingml/2006/picture">
+                  <pic:nvPicPr>
+                    <pic:cNvPr id="1725939171" name="Imagen 6" descr="Imagen que contiene Interfaz de usuario gráfica&#10;&#10;El contenido generado por IA puede ser incorrecto."/>
+                    <pic:cNvPicPr>
+                      <a:picLocks noChangeAspect="1" noChangeArrowheads="1"/>
+                    </pic:cNvPicPr>
+                  </pic:nvPicPr>
+                  <pic:blipFill rotWithShape="1">
+                    <a:blip r:embed="rId9">
+                      <a:extLst>
+                        <a:ext uri="{28A0092B-C50C-407E-A947-70E740481C1C}">
+                          <a14:useLocalDpi xmlns:a14="http://schemas.microsoft.com/office/drawing/2010/main" val="0"/>
+                        </a:ext>
+                      </a:extLst>
+                    </a:blip>
+                    <a:srcRect r="52665"/>
+                    <a:stretch>
+                      <a:fillRect/>
+                    </a:stretch>
+                  </pic:blipFill>
+                  <pic:spPr bwMode="auto">
+                    <a:xfrm>
+                      <a:off x="0" y="0"/>
+                      <a:ext cx="4584065" cy="4552950"/>
+                    </a:xfrm>
+                    <a:prstGeom prst="rect">
+                      <a:avLst/>
+                    </a:prstGeom>
+                    <a:noFill/>
+                    <a:ln>
+                      <a:noFill/>
+                    </a:ln>
+                    <a:extLst>
+                      <a:ext uri="{53640926-AAD7-44D8-BBD7-CCE9431645EC}">
+                        <a14:shadowObscured xmlns:a14="http://schemas.microsoft.com/office/drawing/2010/main"/>
+                      </a:ext>
+                    </a:extLst>
+                  </pic:spPr>
+                </pic:pic>
+              </a:graphicData>
+            </a:graphic>
+            <wp14:sizeRelH relativeFrom="page">
+              <wp14:pctWidth>0</wp14:pctWidth>
+            </wp14:sizeRelH>
+            <wp14:sizeRelV relativeFrom="page">
+              <wp14:pctHeight>0</wp14:pctHeight>
+            </wp14:sizeRelV>
+          </wp:anchor>
+        </w:drawing>
+      </w:r>
+    </w:p>
+    <w:p>
+      <w:pPr>
+        <w:pStyle w:val="Ttulo1"/>
+        <w:numPr>
+          <w:ilvl w:val="0"/>
+          <w:numId w:val="12"/>
+        </w:numPr>
         <w:rPr>
           <w:rFonts w:ascii="Times New Roman" w:hAnsi="Times New Roman" w:cs="Times New Roman"/>
           <w:sz w:val="40"/>
           <w:szCs w:val="40"/>
           <w:lang w:val="es-UY"/>
         </w:rPr>
+      </w:pPr>
+      <w:bookmarkStart w:id="6" w:name="_Toc204122106"/>
+      <w:r>
+        <w:rPr>
+          <w:rFonts w:ascii="Times New Roman" w:hAnsi="Times New Roman" w:cs="Times New Roman"/>
+          <w:sz w:val="40"/>
+          <w:szCs w:val="40"/>
+          <w:lang w:val="es-UY"/>
+        </w:rPr>
+        <w:lastRenderedPageBreak/>
         <w:t>Mockups</w:t>
       </w:r>
       <w:bookmarkEnd w:id="6"/>
@@ -7160,6 +7413,66 @@
           <w:lang w:val="es-UY"/>
         </w:rPr>
       </w:pPr>
+      <w:r>
+        <w:rPr>
+          <w:noProof/>
+        </w:rPr>
+        <w:drawing>
+          <wp:anchor distT="0" distB="0" distL="114300" distR="114300" simplePos="0" relativeHeight="251683840" behindDoc="0" locked="0" layoutInCell="1" allowOverlap="1" wp14:anchorId="746534F3" wp14:editId="32EACD9A">
+            <wp:simplePos x="0" y="0"/>
+            <wp:positionH relativeFrom="margin">
+              <wp:align>left</wp:align>
+            </wp:positionH>
+            <wp:positionV relativeFrom="paragraph">
+              <wp:posOffset>473338</wp:posOffset>
+            </wp:positionV>
+            <wp:extent cx="5807622" cy="3197777"/>
+            <wp:effectExtent l="0" t="0" r="3175" b="3175"/>
+            <wp:wrapSquare wrapText="bothSides"/>
+            <wp:docPr id="1607428254" name="Imagen 1" descr="Interfaz de usuario gráfica, Texto&#10;&#10;El contenido generado por IA puede ser incorrecto."/>
+            <wp:cNvGraphicFramePr>
+              <a:graphicFrameLocks xmlns:a="http://schemas.openxmlformats.org/drawingml/2006/main" noChangeAspect="1"/>
+            </wp:cNvGraphicFramePr>
+            <a:graphic xmlns:a="http://schemas.openxmlformats.org/drawingml/2006/main">
+              <a:graphicData uri="http://schemas.openxmlformats.org/drawingml/2006/picture">
+                <pic:pic xmlns:pic="http://schemas.openxmlformats.org/drawingml/2006/picture">
+                  <pic:nvPicPr>
+                    <pic:cNvPr id="1607428254" name="Imagen 1" descr="Interfaz de usuario gráfica, Texto&#10;&#10;El contenido generado por IA puede ser incorrecto."/>
+                    <pic:cNvPicPr/>
+                  </pic:nvPicPr>
+                  <pic:blipFill>
+                    <a:blip r:embed="rId10">
+                      <a:extLst>
+                        <a:ext uri="{28A0092B-C50C-407E-A947-70E740481C1C}">
+                          <a14:useLocalDpi xmlns:a14="http://schemas.microsoft.com/office/drawing/2010/main" val="0"/>
+                        </a:ext>
+                      </a:extLst>
+                    </a:blip>
+                    <a:stretch>
+                      <a:fillRect/>
+                    </a:stretch>
+                  </pic:blipFill>
+                  <pic:spPr>
+                    <a:xfrm>
+                      <a:off x="0" y="0"/>
+                      <a:ext cx="5807622" cy="3197777"/>
+                    </a:xfrm>
+                    <a:prstGeom prst="rect">
+                      <a:avLst/>
+                    </a:prstGeom>
+                  </pic:spPr>
+                </pic:pic>
+              </a:graphicData>
+            </a:graphic>
+            <wp14:sizeRelH relativeFrom="page">
+              <wp14:pctWidth>0</wp14:pctWidth>
+            </wp14:sizeRelH>
+            <wp14:sizeRelV relativeFrom="page">
+              <wp14:pctHeight>0</wp14:pctHeight>
+            </wp14:sizeRelV>
+          </wp:anchor>
+        </w:drawing>
+      </w:r>
     </w:p>
     <w:p>
       <w:pPr>
@@ -7170,6 +7483,66 @@
           <w:rFonts w:ascii="Times New Roman" w:hAnsi="Times New Roman" w:cs="Times New Roman"/>
         </w:rPr>
       </w:pPr>
+      <w:r>
+        <w:rPr>
+          <w:noProof/>
+        </w:rPr>
+        <w:drawing>
+          <wp:anchor distT="0" distB="0" distL="114300" distR="114300" simplePos="0" relativeHeight="251684864" behindDoc="0" locked="0" layoutInCell="1" allowOverlap="1" wp14:anchorId="480D6450" wp14:editId="1C2C0501">
+            <wp:simplePos x="0" y="0"/>
+            <wp:positionH relativeFrom="column">
+              <wp:posOffset>104490</wp:posOffset>
+            </wp:positionH>
+            <wp:positionV relativeFrom="paragraph">
+              <wp:posOffset>3835444</wp:posOffset>
+            </wp:positionV>
+            <wp:extent cx="5721691" cy="3121572"/>
+            <wp:effectExtent l="0" t="0" r="0" b="3175"/>
+            <wp:wrapSquare wrapText="bothSides"/>
+            <wp:docPr id="73087839" name="Imagen 1" descr="Interfaz de usuario gráfica&#10;&#10;El contenido generado por IA puede ser incorrecto."/>
+            <wp:cNvGraphicFramePr>
+              <a:graphicFrameLocks xmlns:a="http://schemas.openxmlformats.org/drawingml/2006/main" noChangeAspect="1"/>
+            </wp:cNvGraphicFramePr>
+            <a:graphic xmlns:a="http://schemas.openxmlformats.org/drawingml/2006/main">
+              <a:graphicData uri="http://schemas.openxmlformats.org/drawingml/2006/picture">
+                <pic:pic xmlns:pic="http://schemas.openxmlformats.org/drawingml/2006/picture">
+                  <pic:nvPicPr>
+                    <pic:cNvPr id="73087839" name="Imagen 1" descr="Interfaz de usuario gráfica&#10;&#10;El contenido generado por IA puede ser incorrecto."/>
+                    <pic:cNvPicPr/>
+                  </pic:nvPicPr>
+                  <pic:blipFill>
+                    <a:blip r:embed="rId11">
+                      <a:extLst>
+                        <a:ext uri="{28A0092B-C50C-407E-A947-70E740481C1C}">
+                          <a14:useLocalDpi xmlns:a14="http://schemas.microsoft.com/office/drawing/2010/main" val="0"/>
+                        </a:ext>
+                      </a:extLst>
+                    </a:blip>
+                    <a:stretch>
+                      <a:fillRect/>
+                    </a:stretch>
+                  </pic:blipFill>
+                  <pic:spPr>
+                    <a:xfrm>
+                      <a:off x="0" y="0"/>
+                      <a:ext cx="5721691" cy="3121572"/>
+                    </a:xfrm>
+                    <a:prstGeom prst="rect">
+                      <a:avLst/>
+                    </a:prstGeom>
+                  </pic:spPr>
+                </pic:pic>
+              </a:graphicData>
+            </a:graphic>
+            <wp14:sizeRelH relativeFrom="page">
+              <wp14:pctWidth>0</wp14:pctWidth>
+            </wp14:sizeRelH>
+            <wp14:sizeRelV relativeFrom="page">
+              <wp14:pctHeight>0</wp14:pctHeight>
+            </wp14:sizeRelV>
+          </wp:anchor>
+        </w:drawing>
+      </w:r>
     </w:p>
     <w:p>
       <w:pPr>
@@ -7189,7 +7562,7 @@
         <mc:AlternateContent>
           <mc:Choice Requires="wps">
             <w:drawing>
-              <wp:anchor distT="0" distB="0" distL="114300" distR="114300" simplePos="0" relativeHeight="251666432" behindDoc="0" locked="0" layoutInCell="1" allowOverlap="1" wp14:anchorId="792FD929" wp14:editId="09A6678B">
+              <wp:anchor distT="0" distB="0" distL="114300" distR="114300" simplePos="0" relativeHeight="251666432" behindDoc="0" locked="0" layoutInCell="1" allowOverlap="1" wp14:anchorId="792FD929" wp14:editId="680DF32F">
                 <wp:simplePos x="0" y="0"/>
                 <wp:positionH relativeFrom="column">
                   <wp:posOffset>108329</wp:posOffset>
@@ -7298,25 +7671,45 @@
           <w:lang w:val="es-UY"/>
         </w:rPr>
       </w:pPr>
-      <w:r>
-        <w:rPr>
-          <w:rFonts w:ascii="Times New Roman" w:hAnsi="Times New Roman" w:cs="Times New Roman"/>
+    </w:p>
+    <w:p>
+      <w:pPr>
+        <w:pStyle w:val="Sinespaciado"/>
+        <w:spacing w:line="540" w:lineRule="exact"/>
+        <w:jc w:val="both"/>
+        <w:rPr>
+          <w:rFonts w:ascii="Times New Roman" w:hAnsi="Times New Roman" w:cs="Times New Roman"/>
+          <w:lang w:val="es-UY"/>
+        </w:rPr>
+      </w:pPr>
+    </w:p>
+    <w:p>
+      <w:pPr>
+        <w:pStyle w:val="Sinespaciado"/>
+        <w:spacing w:line="540" w:lineRule="exact"/>
+        <w:jc w:val="both"/>
+        <w:rPr>
+          <w:rFonts w:ascii="Times New Roman" w:hAnsi="Times New Roman" w:cs="Times New Roman"/>
+        </w:rPr>
+      </w:pPr>
+      <w:r>
+        <w:rPr>
           <w:noProof/>
         </w:rPr>
         <w:lastRenderedPageBreak/>
         <w:drawing>
-          <wp:anchor distT="0" distB="0" distL="114300" distR="114300" simplePos="0" relativeHeight="251670528" behindDoc="0" locked="0" layoutInCell="1" allowOverlap="1" wp14:anchorId="42001AA6" wp14:editId="66FBC5CB">
+          <wp:anchor distT="0" distB="0" distL="114300" distR="114300" simplePos="0" relativeHeight="251685888" behindDoc="0" locked="0" layoutInCell="1" allowOverlap="1" wp14:anchorId="13850EE3" wp14:editId="1C3A8012">
             <wp:simplePos x="0" y="0"/>
             <wp:positionH relativeFrom="margin">
-              <wp:align>center</wp:align>
+              <wp:align>right</wp:align>
             </wp:positionH>
             <wp:positionV relativeFrom="paragraph">
-              <wp:posOffset>0</wp:posOffset>
+              <wp:posOffset>633730</wp:posOffset>
             </wp:positionV>
-            <wp:extent cx="6894830" cy="5731510"/>
-            <wp:effectExtent l="0" t="0" r="1270" b="2540"/>
+            <wp:extent cx="5731510" cy="2894330"/>
+            <wp:effectExtent l="0" t="0" r="2540" b="1270"/>
             <wp:wrapSquare wrapText="bothSides"/>
-            <wp:docPr id="856482289" name="Imagen 1"/>
+            <wp:docPr id="1608657702" name="Imagen 1" descr="Tabla&#10;&#10;El contenido generado por IA puede ser incorrecto."/>
             <wp:cNvGraphicFramePr>
               <a:graphicFrameLocks xmlns:a="http://schemas.openxmlformats.org/drawingml/2006/main" noChangeAspect="1"/>
             </wp:cNvGraphicFramePr>
@@ -7324,11 +7717,11 @@
               <a:graphicData uri="http://schemas.openxmlformats.org/drawingml/2006/picture">
                 <pic:pic xmlns:pic="http://schemas.openxmlformats.org/drawingml/2006/picture">
                   <pic:nvPicPr>
-                    <pic:cNvPr id="856482289" name=""/>
+                    <pic:cNvPr id="1608657702" name="Imagen 1" descr="Tabla&#10;&#10;El contenido generado por IA puede ser incorrecto."/>
                     <pic:cNvPicPr/>
                   </pic:nvPicPr>
                   <pic:blipFill>
-                    <a:blip r:embed="rId11">
+                    <a:blip r:embed="rId12">
                       <a:extLst>
                         <a:ext uri="{28A0092B-C50C-407E-A947-70E740481C1C}">
                           <a14:useLocalDpi xmlns:a14="http://schemas.microsoft.com/office/drawing/2010/main" val="0"/>
@@ -7342,84 +7735,11 @@
                   <pic:spPr>
                     <a:xfrm>
                       <a:off x="0" y="0"/>
-                      <a:ext cx="6894830" cy="5731510"/>
+                      <a:ext cx="5731510" cy="2894330"/>
                     </a:xfrm>
                     <a:prstGeom prst="rect">
                       <a:avLst/>
                     </a:prstGeom>
-                  </pic:spPr>
-                </pic:pic>
-              </a:graphicData>
-            </a:graphic>
-          </wp:anchor>
-        </w:drawing>
-      </w:r>
-    </w:p>
-    <w:p>
-      <w:pPr>
-        <w:pStyle w:val="Sinespaciado"/>
-        <w:spacing w:line="540" w:lineRule="exact"/>
-        <w:jc w:val="both"/>
-        <w:rPr>
-          <w:rFonts w:ascii="Times New Roman" w:hAnsi="Times New Roman" w:cs="Times New Roman"/>
-          <w:lang w:val="es-UY"/>
-        </w:rPr>
-      </w:pPr>
-      <w:r>
-        <w:rPr>
-          <w:noProof/>
-        </w:rPr>
-        <w:lastRenderedPageBreak/>
-        <w:drawing>
-          <wp:anchor distT="0" distB="0" distL="114300" distR="114300" simplePos="0" relativeHeight="251667456" behindDoc="1" locked="0" layoutInCell="1" allowOverlap="1" wp14:anchorId="20C6A0E1" wp14:editId="1DCAF64E">
-            <wp:simplePos x="0" y="0"/>
-            <wp:positionH relativeFrom="margin">
-              <wp:posOffset>3067050</wp:posOffset>
-            </wp:positionH>
-            <wp:positionV relativeFrom="paragraph">
-              <wp:posOffset>6350</wp:posOffset>
-            </wp:positionV>
-            <wp:extent cx="3270250" cy="4903202"/>
-            <wp:effectExtent l="0" t="0" r="6350" b="0"/>
-            <wp:wrapNone/>
-            <wp:docPr id="1030622142" name="Imagen 4" descr="Imagen generada"/>
-            <wp:cNvGraphicFramePr>
-              <a:graphicFrameLocks xmlns:a="http://schemas.openxmlformats.org/drawingml/2006/main" noChangeAspect="1"/>
-            </wp:cNvGraphicFramePr>
-            <a:graphic xmlns:a="http://schemas.openxmlformats.org/drawingml/2006/main">
-              <a:graphicData uri="http://schemas.openxmlformats.org/drawingml/2006/picture">
-                <pic:pic xmlns:pic="http://schemas.openxmlformats.org/drawingml/2006/picture">
-                  <pic:nvPicPr>
-                    <pic:cNvPr id="0" name="Picture 8" descr="Imagen generada"/>
-                    <pic:cNvPicPr>
-                      <a:picLocks noChangeAspect="1" noChangeArrowheads="1"/>
-                    </pic:cNvPicPr>
-                  </pic:nvPicPr>
-                  <pic:blipFill>
-                    <a:blip r:embed="rId12">
-                      <a:extLst>
-                        <a:ext uri="{28A0092B-C50C-407E-A947-70E740481C1C}">
-                          <a14:useLocalDpi xmlns:a14="http://schemas.microsoft.com/office/drawing/2010/main" val="0"/>
-                        </a:ext>
-                      </a:extLst>
-                    </a:blip>
-                    <a:srcRect/>
-                    <a:stretch>
-                      <a:fillRect/>
-                    </a:stretch>
-                  </pic:blipFill>
-                  <pic:spPr bwMode="auto">
-                    <a:xfrm>
-                      <a:off x="0" y="0"/>
-                      <a:ext cx="3272837" cy="4907080"/>
-                    </a:xfrm>
-                    <a:prstGeom prst="rect">
-                      <a:avLst/>
-                    </a:prstGeom>
-                    <a:noFill/>
-                    <a:ln>
-                      <a:noFill/>
-                    </a:ln>
                   </pic:spPr>
                 </pic:pic>
               </a:graphicData>
@@ -7453,181 +7773,20 @@
           <w:rFonts w:ascii="Times New Roman" w:hAnsi="Times New Roman" w:cs="Times New Roman"/>
         </w:rPr>
       </w:pPr>
-    </w:p>
-    <w:p>
-      <w:pPr>
-        <w:pStyle w:val="Sinespaciado"/>
-        <w:spacing w:line="540" w:lineRule="exact"/>
-        <w:jc w:val="both"/>
-        <w:rPr>
-          <w:rFonts w:ascii="Times New Roman" w:hAnsi="Times New Roman" w:cs="Times New Roman"/>
-        </w:rPr>
-      </w:pPr>
-    </w:p>
-    <w:p>
-      <w:pPr>
-        <w:pStyle w:val="Sinespaciado"/>
-        <w:spacing w:line="540" w:lineRule="exact"/>
-        <w:jc w:val="both"/>
-        <w:rPr>
-          <w:rFonts w:ascii="Times New Roman" w:hAnsi="Times New Roman" w:cs="Times New Roman"/>
-        </w:rPr>
-      </w:pPr>
-    </w:p>
-    <w:p>
-      <w:pPr>
-        <w:pStyle w:val="Sinespaciado"/>
-        <w:spacing w:line="540" w:lineRule="exact"/>
-        <w:jc w:val="both"/>
-        <w:rPr>
-          <w:rFonts w:ascii="Times New Roman" w:hAnsi="Times New Roman" w:cs="Times New Roman"/>
-        </w:rPr>
-      </w:pPr>
-    </w:p>
-    <w:p>
-      <w:pPr>
-        <w:pStyle w:val="Sinespaciado"/>
-        <w:spacing w:line="540" w:lineRule="exact"/>
-        <w:jc w:val="both"/>
-        <w:rPr>
-          <w:rFonts w:ascii="Times New Roman" w:hAnsi="Times New Roman" w:cs="Times New Roman"/>
-        </w:rPr>
-      </w:pPr>
-    </w:p>
-    <w:p>
-      <w:pPr>
-        <w:pStyle w:val="Sinespaciado"/>
-        <w:spacing w:line="540" w:lineRule="exact"/>
-        <w:jc w:val="both"/>
-        <w:rPr>
-          <w:rFonts w:ascii="Times New Roman" w:hAnsi="Times New Roman" w:cs="Times New Roman"/>
-        </w:rPr>
-      </w:pPr>
-    </w:p>
-    <w:p>
-      <w:pPr>
-        <w:pStyle w:val="Sinespaciado"/>
-        <w:spacing w:line="540" w:lineRule="exact"/>
-        <w:jc w:val="both"/>
-        <w:rPr>
-          <w:rFonts w:ascii="Times New Roman" w:hAnsi="Times New Roman" w:cs="Times New Roman"/>
-        </w:rPr>
-      </w:pPr>
-    </w:p>
-    <w:p>
-      <w:pPr>
-        <w:pStyle w:val="Sinespaciado"/>
-        <w:spacing w:line="540" w:lineRule="exact"/>
-        <w:jc w:val="both"/>
-        <w:rPr>
-          <w:rFonts w:ascii="Times New Roman" w:hAnsi="Times New Roman" w:cs="Times New Roman"/>
-        </w:rPr>
-      </w:pPr>
-    </w:p>
-    <w:p>
-      <w:pPr>
-        <w:pStyle w:val="Sinespaciado"/>
-        <w:spacing w:line="540" w:lineRule="exact"/>
-        <w:jc w:val="both"/>
-        <w:rPr>
-          <w:rFonts w:ascii="Times New Roman" w:hAnsi="Times New Roman" w:cs="Times New Roman"/>
-        </w:rPr>
-      </w:pPr>
-    </w:p>
-    <w:p>
-      <w:pPr>
-        <w:pStyle w:val="Sinespaciado"/>
-        <w:spacing w:line="540" w:lineRule="exact"/>
-        <w:jc w:val="both"/>
-        <w:rPr>
-          <w:rFonts w:ascii="Times New Roman" w:hAnsi="Times New Roman" w:cs="Times New Roman"/>
-        </w:rPr>
-      </w:pPr>
-    </w:p>
-    <w:p>
-      <w:pPr>
-        <w:pStyle w:val="Sinespaciado"/>
-        <w:spacing w:line="540" w:lineRule="exact"/>
-        <w:jc w:val="both"/>
-        <w:rPr>
-          <w:rFonts w:ascii="Times New Roman" w:hAnsi="Times New Roman" w:cs="Times New Roman"/>
-        </w:rPr>
-      </w:pPr>
-    </w:p>
-    <w:p>
-      <w:pPr>
-        <w:pStyle w:val="Sinespaciado"/>
-        <w:spacing w:line="540" w:lineRule="exact"/>
-        <w:jc w:val="both"/>
-        <w:rPr>
-          <w:rFonts w:ascii="Times New Roman" w:hAnsi="Times New Roman" w:cs="Times New Roman"/>
-        </w:rPr>
-      </w:pPr>
-    </w:p>
-    <w:p>
-      <w:pPr>
-        <w:pStyle w:val="Sinespaciado"/>
-        <w:spacing w:line="540" w:lineRule="exact"/>
-        <w:jc w:val="both"/>
-        <w:rPr>
-          <w:rFonts w:ascii="Times New Roman" w:hAnsi="Times New Roman" w:cs="Times New Roman"/>
-        </w:rPr>
-      </w:pPr>
-      <w:r>
-        <w:rPr>
-          <w:rFonts w:ascii="Times New Roman" w:hAnsi="Times New Roman" w:cs="Times New Roman"/>
-        </w:rPr>
-        <w:t>Reserva en versión mobile.</w:t>
-      </w:r>
-    </w:p>
-    <w:p>
-      <w:pPr>
-        <w:pStyle w:val="Sinespaciado"/>
-        <w:spacing w:line="540" w:lineRule="exact"/>
-        <w:jc w:val="both"/>
-        <w:rPr>
-          <w:rFonts w:ascii="Times New Roman" w:hAnsi="Times New Roman" w:cs="Times New Roman"/>
-        </w:rPr>
-      </w:pPr>
-    </w:p>
-    <w:p>
-      <w:pPr>
-        <w:rPr>
-          <w:rFonts w:ascii="Times New Roman" w:hAnsi="Times New Roman" w:cs="Times New Roman"/>
-        </w:rPr>
-      </w:pPr>
-      <w:r>
-        <w:rPr>
-          <w:rFonts w:ascii="Times New Roman" w:hAnsi="Times New Roman" w:cs="Times New Roman"/>
-        </w:rPr>
-        <w:br w:type="page"/>
-      </w:r>
-    </w:p>
-    <w:p>
-      <w:pPr>
-        <w:rPr>
-          <w:rFonts w:ascii="Times New Roman" w:hAnsi="Times New Roman" w:cs="Times New Roman"/>
-        </w:rPr>
-      </w:pPr>
-      <w:r>
-        <w:rPr>
-          <w:rFonts w:ascii="Times New Roman" w:hAnsi="Times New Roman" w:cs="Times New Roman"/>
-          <w:noProof/>
-        </w:rPr>
-        <w:lastRenderedPageBreak/>
+      <w:r>
         <w:drawing>
-          <wp:anchor distT="0" distB="0" distL="114300" distR="114300" simplePos="0" relativeHeight="251672576" behindDoc="0" locked="0" layoutInCell="1" allowOverlap="1" wp14:anchorId="3ED4D458" wp14:editId="51871E89">
+          <wp:anchor distT="0" distB="0" distL="114300" distR="114300" simplePos="0" relativeHeight="251686912" behindDoc="0" locked="0" layoutInCell="1" allowOverlap="1" wp14:anchorId="33349B52" wp14:editId="70D99AEF">
             <wp:simplePos x="0" y="0"/>
             <wp:positionH relativeFrom="margin">
               <wp:align>right</wp:align>
             </wp:positionH>
             <wp:positionV relativeFrom="paragraph">
-              <wp:posOffset>1435100</wp:posOffset>
+              <wp:posOffset>519386</wp:posOffset>
             </wp:positionV>
-            <wp:extent cx="8863330" cy="2849880"/>
-            <wp:effectExtent l="0" t="0" r="0" b="7620"/>
+            <wp:extent cx="5731510" cy="2926080"/>
+            <wp:effectExtent l="0" t="0" r="2540" b="7620"/>
             <wp:wrapSquare wrapText="bothSides"/>
-            <wp:docPr id="1735853674" name="Imagen 1" descr="Interfaz de usuario gráfica, Aplicación&#10;&#10;El contenido generado por IA puede ser incorrecto."/>
+            <wp:docPr id="1034049291" name="Imagen 1" descr="Interfaz de usuario gráfica, Texto, Aplicación&#10;&#10;El contenido generado por IA puede ser incorrecto."/>
             <wp:cNvGraphicFramePr>
               <a:graphicFrameLocks xmlns:a="http://schemas.openxmlformats.org/drawingml/2006/main" noChangeAspect="1"/>
             </wp:cNvGraphicFramePr>
@@ -7635,7 +7794,7 @@
               <a:graphicData uri="http://schemas.openxmlformats.org/drawingml/2006/picture">
                 <pic:pic xmlns:pic="http://schemas.openxmlformats.org/drawingml/2006/picture">
                   <pic:nvPicPr>
-                    <pic:cNvPr id="1735853674" name="Imagen 1" descr="Interfaz de usuario gráfica, Aplicación&#10;&#10;El contenido generado por IA puede ser incorrecto."/>
+                    <pic:cNvPr id="1034049291" name="Imagen 1" descr="Interfaz de usuario gráfica, Texto, Aplicación&#10;&#10;El contenido generado por IA puede ser incorrecto."/>
                     <pic:cNvPicPr/>
                   </pic:nvPicPr>
                   <pic:blipFill>
@@ -7653,7 +7812,7 @@
                   <pic:spPr>
                     <a:xfrm>
                       <a:off x="0" y="0"/>
-                      <a:ext cx="8863330" cy="2849880"/>
+                      <a:ext cx="5731510" cy="2926080"/>
                     </a:xfrm>
                     <a:prstGeom prst="rect">
                       <a:avLst/>
@@ -7662,15 +7821,15 @@
                 </pic:pic>
               </a:graphicData>
             </a:graphic>
+            <wp14:sizeRelH relativeFrom="page">
+              <wp14:pctWidth>0</wp14:pctWidth>
+            </wp14:sizeRelH>
+            <wp14:sizeRelV relativeFrom="page">
+              <wp14:pctHeight>0</wp14:pctHeight>
+            </wp14:sizeRelV>
           </wp:anchor>
         </w:drawing>
       </w:r>
-      <w:r>
-        <w:rPr>
-          <w:rFonts w:ascii="Times New Roman" w:hAnsi="Times New Roman" w:cs="Times New Roman"/>
-        </w:rPr>
-        <w:br w:type="page"/>
-      </w:r>
     </w:p>
     <w:p>
       <w:pPr>
@@ -7681,25 +7840,73 @@
           <w:rFonts w:ascii="Times New Roman" w:hAnsi="Times New Roman" w:cs="Times New Roman"/>
         </w:rPr>
       </w:pPr>
-      <w:r>
-        <w:rPr>
-          <w:rFonts w:ascii="Times New Roman" w:hAnsi="Times New Roman" w:cs="Times New Roman"/>
+    </w:p>
+    <w:p>
+      <w:pPr>
+        <w:pStyle w:val="Sinespaciado"/>
+        <w:spacing w:line="540" w:lineRule="exact"/>
+        <w:jc w:val="both"/>
+        <w:rPr>
+          <w:rFonts w:ascii="Times New Roman" w:hAnsi="Times New Roman" w:cs="Times New Roman"/>
+        </w:rPr>
+      </w:pPr>
+    </w:p>
+    <w:p>
+      <w:pPr>
+        <w:pStyle w:val="Sinespaciado"/>
+        <w:spacing w:line="540" w:lineRule="exact"/>
+        <w:jc w:val="both"/>
+        <w:rPr>
+          <w:rFonts w:ascii="Times New Roman" w:hAnsi="Times New Roman" w:cs="Times New Roman"/>
+        </w:rPr>
+      </w:pPr>
+    </w:p>
+    <w:p>
+      <w:pPr>
+        <w:pStyle w:val="Sinespaciado"/>
+        <w:spacing w:line="540" w:lineRule="exact"/>
+        <w:jc w:val="both"/>
+        <w:rPr>
+          <w:rFonts w:ascii="Times New Roman" w:hAnsi="Times New Roman" w:cs="Times New Roman"/>
+        </w:rPr>
+      </w:pPr>
+    </w:p>
+    <w:p>
+      <w:pPr>
+        <w:pStyle w:val="Sinespaciado"/>
+        <w:spacing w:line="540" w:lineRule="exact"/>
+        <w:jc w:val="both"/>
+        <w:rPr>
+          <w:rFonts w:ascii="Times New Roman" w:hAnsi="Times New Roman" w:cs="Times New Roman"/>
+        </w:rPr>
+      </w:pPr>
+    </w:p>
+    <w:p>
+      <w:pPr>
+        <w:pStyle w:val="Sinespaciado"/>
+        <w:spacing w:line="540" w:lineRule="exact"/>
+        <w:jc w:val="both"/>
+        <w:rPr>
+          <w:rFonts w:ascii="Times New Roman" w:hAnsi="Times New Roman" w:cs="Times New Roman"/>
+        </w:rPr>
+      </w:pPr>
+      <w:r>
+        <w:rPr>
           <w:noProof/>
         </w:rPr>
-        <w:lastRenderedPageBreak/>
         <w:drawing>
-          <wp:anchor distT="0" distB="0" distL="114300" distR="114300" simplePos="0" relativeHeight="251671552" behindDoc="0" locked="0" layoutInCell="1" allowOverlap="1" wp14:anchorId="2023E0BF" wp14:editId="0FD09CAE">
+          <wp:anchor distT="0" distB="0" distL="114300" distR="114300" simplePos="0" relativeHeight="251687936" behindDoc="0" locked="0" layoutInCell="1" allowOverlap="1" wp14:anchorId="7A45DF6B" wp14:editId="1B72C674">
             <wp:simplePos x="0" y="0"/>
             <wp:positionH relativeFrom="margin">
-              <wp:align>center</wp:align>
+              <wp:align>right</wp:align>
             </wp:positionH>
             <wp:positionV relativeFrom="paragraph">
-              <wp:posOffset>0</wp:posOffset>
+              <wp:posOffset>417786</wp:posOffset>
             </wp:positionV>
-            <wp:extent cx="8231505" cy="5731510"/>
-            <wp:effectExtent l="0" t="0" r="0" b="2540"/>
+            <wp:extent cx="5731510" cy="2959735"/>
+            <wp:effectExtent l="0" t="0" r="2540" b="0"/>
             <wp:wrapSquare wrapText="bothSides"/>
-            <wp:docPr id="1491082698" name="Imagen 1" descr="Interfaz de usuario gráfica, Aplicación&#10;&#10;El contenido generado por IA puede ser incorrecto."/>
+            <wp:docPr id="435451862" name="Imagen 1" descr="Interfaz de usuario gráfica, Aplicación&#10;&#10;El contenido generado por IA puede ser incorrecto."/>
             <wp:cNvGraphicFramePr>
               <a:graphicFrameLocks xmlns:a="http://schemas.openxmlformats.org/drawingml/2006/main" noChangeAspect="1"/>
             </wp:cNvGraphicFramePr>
@@ -7707,7 +7914,7 @@
               <a:graphicData uri="http://schemas.openxmlformats.org/drawingml/2006/picture">
                 <pic:pic xmlns:pic="http://schemas.openxmlformats.org/drawingml/2006/picture">
                   <pic:nvPicPr>
-                    <pic:cNvPr id="1491082698" name="Imagen 1" descr="Interfaz de usuario gráfica, Aplicación&#10;&#10;El contenido generado por IA puede ser incorrecto."/>
+                    <pic:cNvPr id="435451862" name="Imagen 1" descr="Interfaz de usuario gráfica, Aplicación&#10;&#10;El contenido generado por IA puede ser incorrecto."/>
                     <pic:cNvPicPr/>
                   </pic:nvPicPr>
                   <pic:blipFill>
@@ -7725,7 +7932,7 @@
                   <pic:spPr>
                     <a:xfrm>
                       <a:off x="0" y="0"/>
-                      <a:ext cx="8231505" cy="5731510"/>
+                      <a:ext cx="5731510" cy="2959735"/>
                     </a:xfrm>
                     <a:prstGeom prst="rect">
                       <a:avLst/>
@@ -7734,19 +7941,332 @@
                 </pic:pic>
               </a:graphicData>
             </a:graphic>
+            <wp14:sizeRelH relativeFrom="page">
+              <wp14:pctWidth>0</wp14:pctWidth>
+            </wp14:sizeRelH>
+            <wp14:sizeRelV relativeFrom="page">
+              <wp14:pctHeight>0</wp14:pctHeight>
+            </wp14:sizeRelV>
           </wp:anchor>
         </w:drawing>
       </w:r>
+    </w:p>
+    <w:p>
+      <w:pPr>
+        <w:pStyle w:val="Sinespaciado"/>
+        <w:spacing w:line="540" w:lineRule="exact"/>
+        <w:jc w:val="both"/>
+        <w:rPr>
+          <w:rFonts w:ascii="Times New Roman" w:hAnsi="Times New Roman" w:cs="Times New Roman"/>
+        </w:rPr>
+      </w:pPr>
+    </w:p>
+    <w:p>
+      <w:pPr>
+        <w:pStyle w:val="Sinespaciado"/>
+        <w:spacing w:line="540" w:lineRule="exact"/>
+        <w:jc w:val="both"/>
+        <w:rPr>
+          <w:rFonts w:ascii="Times New Roman" w:hAnsi="Times New Roman" w:cs="Times New Roman"/>
+        </w:rPr>
+      </w:pPr>
+    </w:p>
+    <w:p>
+      <w:pPr>
+        <w:pStyle w:val="Sinespaciado"/>
+        <w:spacing w:line="540" w:lineRule="exact"/>
+        <w:jc w:val="both"/>
+        <w:rPr>
+          <w:rFonts w:ascii="Times New Roman" w:hAnsi="Times New Roman" w:cs="Times New Roman"/>
+        </w:rPr>
+      </w:pPr>
+      <w:r>
+        <w:rPr>
+          <w:noProof/>
+        </w:rPr>
+        <w:drawing>
+          <wp:anchor distT="0" distB="0" distL="114300" distR="114300" simplePos="0" relativeHeight="251688960" behindDoc="0" locked="0" layoutInCell="1" allowOverlap="1" wp14:anchorId="2CF3E8FC" wp14:editId="1E308654">
+            <wp:simplePos x="0" y="0"/>
+            <wp:positionH relativeFrom="margin">
+              <wp:align>right</wp:align>
+            </wp:positionH>
+            <wp:positionV relativeFrom="paragraph">
+              <wp:posOffset>485621</wp:posOffset>
+            </wp:positionV>
+            <wp:extent cx="5731510" cy="3241040"/>
+            <wp:effectExtent l="0" t="0" r="2540" b="0"/>
+            <wp:wrapSquare wrapText="bothSides"/>
+            <wp:docPr id="1994904038" name="Imagen 1" descr="Gráfico, Gráfico de burbujas&#10;&#10;El contenido generado por IA puede ser incorrecto."/>
+            <wp:cNvGraphicFramePr>
+              <a:graphicFrameLocks xmlns:a="http://schemas.openxmlformats.org/drawingml/2006/main" noChangeAspect="1"/>
+            </wp:cNvGraphicFramePr>
+            <a:graphic xmlns:a="http://schemas.openxmlformats.org/drawingml/2006/main">
+              <a:graphicData uri="http://schemas.openxmlformats.org/drawingml/2006/picture">
+                <pic:pic xmlns:pic="http://schemas.openxmlformats.org/drawingml/2006/picture">
+                  <pic:nvPicPr>
+                    <pic:cNvPr id="1994904038" name="Imagen 1" descr="Gráfico, Gráfico de burbujas&#10;&#10;El contenido generado por IA puede ser incorrecto."/>
+                    <pic:cNvPicPr/>
+                  </pic:nvPicPr>
+                  <pic:blipFill>
+                    <a:blip r:embed="rId15">
+                      <a:extLst>
+                        <a:ext uri="{28A0092B-C50C-407E-A947-70E740481C1C}">
+                          <a14:useLocalDpi xmlns:a14="http://schemas.microsoft.com/office/drawing/2010/main" val="0"/>
+                        </a:ext>
+                      </a:extLst>
+                    </a:blip>
+                    <a:stretch>
+                      <a:fillRect/>
+                    </a:stretch>
+                  </pic:blipFill>
+                  <pic:spPr>
+                    <a:xfrm>
+                      <a:off x="0" y="0"/>
+                      <a:ext cx="5731510" cy="3241040"/>
+                    </a:xfrm>
+                    <a:prstGeom prst="rect">
+                      <a:avLst/>
+                    </a:prstGeom>
+                  </pic:spPr>
+                </pic:pic>
+              </a:graphicData>
+            </a:graphic>
+            <wp14:sizeRelH relativeFrom="page">
+              <wp14:pctWidth>0</wp14:pctWidth>
+            </wp14:sizeRelH>
+            <wp14:sizeRelV relativeFrom="page">
+              <wp14:pctHeight>0</wp14:pctHeight>
+            </wp14:sizeRelV>
+          </wp:anchor>
+        </w:drawing>
+      </w:r>
+    </w:p>
+    <w:p>
+      <w:pPr>
+        <w:rPr>
+          <w:rFonts w:ascii="Times New Roman" w:hAnsi="Times New Roman" w:cs="Times New Roman"/>
+        </w:rPr>
+      </w:pPr>
+      <w:r>
+        <w:rPr>
+          <w:rFonts w:ascii="Times New Roman" w:hAnsi="Times New Roman" w:cs="Times New Roman"/>
+        </w:rPr>
+        <w:br w:type="page"/>
+      </w:r>
+    </w:p>
+    <w:p>
+      <w:pPr>
+        <w:rPr>
+          <w:rFonts w:ascii="Times New Roman" w:hAnsi="Times New Roman" w:cs="Times New Roman"/>
+        </w:rPr>
+      </w:pPr>
+      <w:r>
+        <w:rPr>
+          <w:noProof/>
+        </w:rPr>
+        <w:lastRenderedPageBreak/>
+        <w:drawing>
+          <wp:anchor distT="0" distB="0" distL="114300" distR="114300" simplePos="0" relativeHeight="251689984" behindDoc="0" locked="0" layoutInCell="1" allowOverlap="1" wp14:anchorId="7195728B" wp14:editId="23071C05">
+            <wp:simplePos x="0" y="0"/>
+            <wp:positionH relativeFrom="margin">
+              <wp:align>center</wp:align>
+            </wp:positionH>
+            <wp:positionV relativeFrom="paragraph">
+              <wp:posOffset>599024</wp:posOffset>
+            </wp:positionV>
+            <wp:extent cx="5139055" cy="2905760"/>
+            <wp:effectExtent l="0" t="0" r="4445" b="8890"/>
+            <wp:wrapSquare wrapText="bothSides"/>
+            <wp:docPr id="395584831" name="Imagen 1" descr="Interfaz de usuario gráfica&#10;&#10;El contenido generado por IA puede ser incorrecto."/>
+            <wp:cNvGraphicFramePr>
+              <a:graphicFrameLocks xmlns:a="http://schemas.openxmlformats.org/drawingml/2006/main" noChangeAspect="1"/>
+            </wp:cNvGraphicFramePr>
+            <a:graphic xmlns:a="http://schemas.openxmlformats.org/drawingml/2006/main">
+              <a:graphicData uri="http://schemas.openxmlformats.org/drawingml/2006/picture">
+                <pic:pic xmlns:pic="http://schemas.openxmlformats.org/drawingml/2006/picture">
+                  <pic:nvPicPr>
+                    <pic:cNvPr id="395584831" name="Imagen 1" descr="Interfaz de usuario gráfica&#10;&#10;El contenido generado por IA puede ser incorrecto."/>
+                    <pic:cNvPicPr/>
+                  </pic:nvPicPr>
+                  <pic:blipFill>
+                    <a:blip r:embed="rId16">
+                      <a:extLst>
+                        <a:ext uri="{28A0092B-C50C-407E-A947-70E740481C1C}">
+                          <a14:useLocalDpi xmlns:a14="http://schemas.microsoft.com/office/drawing/2010/main" val="0"/>
+                        </a:ext>
+                      </a:extLst>
+                    </a:blip>
+                    <a:stretch>
+                      <a:fillRect/>
+                    </a:stretch>
+                  </pic:blipFill>
+                  <pic:spPr>
+                    <a:xfrm>
+                      <a:off x="0" y="0"/>
+                      <a:ext cx="5139055" cy="2905760"/>
+                    </a:xfrm>
+                    <a:prstGeom prst="rect">
+                      <a:avLst/>
+                    </a:prstGeom>
+                  </pic:spPr>
+                </pic:pic>
+              </a:graphicData>
+            </a:graphic>
+            <wp14:sizeRelH relativeFrom="page">
+              <wp14:pctWidth>0</wp14:pctWidth>
+            </wp14:sizeRelH>
+            <wp14:sizeRelV relativeFrom="page">
+              <wp14:pctHeight>0</wp14:pctHeight>
+            </wp14:sizeRelV>
+          </wp:anchor>
+        </w:drawing>
+      </w:r>
+    </w:p>
+    <w:p>
+      <w:pPr>
+        <w:rPr>
+          <w:rFonts w:ascii="Times New Roman" w:hAnsi="Times New Roman" w:cs="Times New Roman"/>
+        </w:rPr>
+      </w:pPr>
+    </w:p>
+    <w:p>
+      <w:pPr>
+        <w:rPr>
+          <w:rFonts w:ascii="Times New Roman" w:hAnsi="Times New Roman" w:cs="Times New Roman"/>
+        </w:rPr>
+      </w:pPr>
+    </w:p>
+    <w:p>
+      <w:pPr>
+        <w:rPr>
+          <w:rFonts w:ascii="Times New Roman" w:hAnsi="Times New Roman" w:cs="Times New Roman"/>
+        </w:rPr>
+      </w:pPr>
+      <w:r>
+        <w:rPr>
+          <w:noProof/>
+        </w:rPr>
+        <w:drawing>
+          <wp:anchor distT="0" distB="0" distL="114300" distR="114300" simplePos="0" relativeHeight="251691008" behindDoc="0" locked="0" layoutInCell="1" allowOverlap="1" wp14:anchorId="380A92DC" wp14:editId="607DEFFC">
+            <wp:simplePos x="0" y="0"/>
+            <wp:positionH relativeFrom="column">
+              <wp:posOffset>177165</wp:posOffset>
+            </wp:positionH>
+            <wp:positionV relativeFrom="paragraph">
+              <wp:posOffset>383540</wp:posOffset>
+            </wp:positionV>
+            <wp:extent cx="5731510" cy="3196590"/>
+            <wp:effectExtent l="0" t="0" r="2540" b="3810"/>
+            <wp:wrapSquare wrapText="bothSides"/>
+            <wp:docPr id="759128918" name="Imagen 1" descr="Interfaz de usuario gráfica, Texto, Aplicación&#10;&#10;El contenido generado por IA puede ser incorrecto."/>
+            <wp:cNvGraphicFramePr>
+              <a:graphicFrameLocks xmlns:a="http://schemas.openxmlformats.org/drawingml/2006/main" noChangeAspect="1"/>
+            </wp:cNvGraphicFramePr>
+            <a:graphic xmlns:a="http://schemas.openxmlformats.org/drawingml/2006/main">
+              <a:graphicData uri="http://schemas.openxmlformats.org/drawingml/2006/picture">
+                <pic:pic xmlns:pic="http://schemas.openxmlformats.org/drawingml/2006/picture">
+                  <pic:nvPicPr>
+                    <pic:cNvPr id="759128918" name="Imagen 1" descr="Interfaz de usuario gráfica, Texto, Aplicación&#10;&#10;El contenido generado por IA puede ser incorrecto."/>
+                    <pic:cNvPicPr/>
+                  </pic:nvPicPr>
+                  <pic:blipFill>
+                    <a:blip r:embed="rId17">
+                      <a:extLst>
+                        <a:ext uri="{28A0092B-C50C-407E-A947-70E740481C1C}">
+                          <a14:useLocalDpi xmlns:a14="http://schemas.microsoft.com/office/drawing/2010/main" val="0"/>
+                        </a:ext>
+                      </a:extLst>
+                    </a:blip>
+                    <a:stretch>
+                      <a:fillRect/>
+                    </a:stretch>
+                  </pic:blipFill>
+                  <pic:spPr>
+                    <a:xfrm>
+                      <a:off x="0" y="0"/>
+                      <a:ext cx="5731510" cy="3196590"/>
+                    </a:xfrm>
+                    <a:prstGeom prst="rect">
+                      <a:avLst/>
+                    </a:prstGeom>
+                  </pic:spPr>
+                </pic:pic>
+              </a:graphicData>
+            </a:graphic>
+            <wp14:sizeRelH relativeFrom="page">
+              <wp14:pctWidth>0</wp14:pctWidth>
+            </wp14:sizeRelH>
+            <wp14:sizeRelV relativeFrom="page">
+              <wp14:pctHeight>0</wp14:pctHeight>
+            </wp14:sizeRelV>
+          </wp:anchor>
+        </w:drawing>
+      </w:r>
+    </w:p>
+    <w:p>
+      <w:pPr>
+        <w:rPr>
+          <w:rFonts w:ascii="Times New Roman" w:hAnsi="Times New Roman" w:cs="Times New Roman"/>
+        </w:rPr>
+      </w:pPr>
+    </w:p>
+    <w:p>
+      <w:pPr>
+        <w:tabs>
+          <w:tab w:val="left" w:pos="5696"/>
+        </w:tabs>
+        <w:rPr>
+          <w:rFonts w:ascii="Times New Roman" w:hAnsi="Times New Roman" w:cs="Times New Roman"/>
+        </w:rPr>
+      </w:pPr>
+      <w:r>
+        <w:rPr>
+          <w:rFonts w:ascii="Times New Roman" w:hAnsi="Times New Roman" w:cs="Times New Roman"/>
+        </w:rPr>
+        <w:tab/>
+      </w:r>
+    </w:p>
+    <w:p>
+      <w:pPr>
+        <w:rPr>
+          <w:rFonts w:ascii="Times New Roman" w:hAnsi="Times New Roman" w:cs="Times New Roman"/>
+        </w:rPr>
+      </w:pPr>
+    </w:p>
+    <w:p>
+      <w:pPr>
+        <w:rPr>
+          <w:rFonts w:ascii="Times New Roman" w:hAnsi="Times New Roman" w:cs="Times New Roman"/>
+        </w:rPr>
+      </w:pPr>
+    </w:p>
+    <w:p>
+      <w:pPr>
+        <w:rPr>
+          <w:rFonts w:ascii="Times New Roman" w:hAnsi="Times New Roman" w:cs="Times New Roman"/>
+        </w:rPr>
+      </w:pPr>
+    </w:p>
+    <w:p>
+      <w:pPr>
+        <w:pStyle w:val="Sinespaciado"/>
+        <w:spacing w:line="540" w:lineRule="exact"/>
+        <w:jc w:val="both"/>
+        <w:rPr>
+          <w:rFonts w:ascii="Times New Roman" w:hAnsi="Times New Roman" w:cs="Times New Roman"/>
+        </w:rPr>
+      </w:pPr>
       <w:r>
         <w:rPr>
           <w:rFonts w:ascii="Times New Roman" w:hAnsi="Times New Roman" w:cs="Times New Roman"/>
           <w:noProof/>
           <w:lang w:val="es-UY"/>
         </w:rPr>
+        <w:lastRenderedPageBreak/>
         <mc:AlternateContent>
           <mc:Choice Requires="wps">
             <w:drawing>
-              <wp:anchor distT="0" distB="0" distL="114300" distR="114300" simplePos="0" relativeHeight="251669504" behindDoc="0" locked="0" layoutInCell="1" allowOverlap="1" wp14:anchorId="2F193AFD" wp14:editId="4EA001BC">
+              <wp:anchor distT="0" distB="0" distL="114300" distR="114300" simplePos="0" relativeHeight="251669504" behindDoc="0" locked="0" layoutInCell="1" allowOverlap="1" wp14:anchorId="2F193AFD" wp14:editId="688CC1C0">
                 <wp:simplePos x="0" y="0"/>
                 <wp:positionH relativeFrom="column">
                   <wp:posOffset>2898775</wp:posOffset>
@@ -7840,12 +8360,352 @@
           </mc:Fallback>
         </mc:AlternateContent>
       </w:r>
+    </w:p>
+    <w:p>
+      <w:pPr>
+        <w:pStyle w:val="Sinespaciado"/>
+        <w:spacing w:line="540" w:lineRule="exact"/>
+        <w:jc w:val="both"/>
+        <w:rPr>
+          <w:rFonts w:ascii="Times New Roman" w:hAnsi="Times New Roman" w:cs="Times New Roman"/>
+        </w:rPr>
+      </w:pPr>
+      <w:r>
+        <w:rPr>
+          <w:noProof/>
+        </w:rPr>
+        <w:drawing>
+          <wp:anchor distT="0" distB="0" distL="114300" distR="114300" simplePos="0" relativeHeight="251696128" behindDoc="0" locked="0" layoutInCell="1" allowOverlap="1" wp14:anchorId="39302D0A" wp14:editId="2140B455">
+            <wp:simplePos x="0" y="0"/>
+            <wp:positionH relativeFrom="column">
+              <wp:posOffset>-73572</wp:posOffset>
+            </wp:positionH>
+            <wp:positionV relativeFrom="paragraph">
+              <wp:posOffset>685697</wp:posOffset>
+            </wp:positionV>
+            <wp:extent cx="2628900" cy="4324350"/>
+            <wp:effectExtent l="0" t="0" r="0" b="0"/>
+            <wp:wrapSquare wrapText="bothSides"/>
+            <wp:docPr id="426369945" name="Imagen 1" descr="Interfaz de usuario gráfica, Aplicación"/>
+            <wp:cNvGraphicFramePr>
+              <a:graphicFrameLocks xmlns:a="http://schemas.openxmlformats.org/drawingml/2006/main" noChangeAspect="1"/>
+            </wp:cNvGraphicFramePr>
+            <a:graphic xmlns:a="http://schemas.openxmlformats.org/drawingml/2006/main">
+              <a:graphicData uri="http://schemas.openxmlformats.org/drawingml/2006/picture">
+                <pic:pic xmlns:pic="http://schemas.openxmlformats.org/drawingml/2006/picture">
+                  <pic:nvPicPr>
+                    <pic:cNvPr id="426369945" name="Imagen 1" descr="Interfaz de usuario gráfica, Aplicación"/>
+                    <pic:cNvPicPr/>
+                  </pic:nvPicPr>
+                  <pic:blipFill>
+                    <a:blip r:embed="rId18">
+                      <a:extLst>
+                        <a:ext uri="{28A0092B-C50C-407E-A947-70E740481C1C}">
+                          <a14:useLocalDpi xmlns:a14="http://schemas.microsoft.com/office/drawing/2010/main" val="0"/>
+                        </a:ext>
+                      </a:extLst>
+                    </a:blip>
+                    <a:stretch>
+                      <a:fillRect/>
+                    </a:stretch>
+                  </pic:blipFill>
+                  <pic:spPr>
+                    <a:xfrm>
+                      <a:off x="0" y="0"/>
+                      <a:ext cx="2628900" cy="4324350"/>
+                    </a:xfrm>
+                    <a:prstGeom prst="rect">
+                      <a:avLst/>
+                    </a:prstGeom>
+                  </pic:spPr>
+                </pic:pic>
+              </a:graphicData>
+            </a:graphic>
+            <wp14:sizeRelH relativeFrom="page">
+              <wp14:pctWidth>0</wp14:pctWidth>
+            </wp14:sizeRelH>
+            <wp14:sizeRelV relativeFrom="page">
+              <wp14:pctHeight>0</wp14:pctHeight>
+            </wp14:sizeRelV>
+          </wp:anchor>
+        </w:drawing>
+      </w:r>
       <w:r>
         <w:rPr>
           <w:rFonts w:ascii="Times New Roman" w:hAnsi="Times New Roman" w:cs="Times New Roman"/>
         </w:rPr>
         <w:t>.</w:t>
       </w:r>
+    </w:p>
+    <w:p>
+      <w:pPr>
+        <w:pStyle w:val="Sinespaciado"/>
+        <w:spacing w:line="540" w:lineRule="exact"/>
+        <w:jc w:val="both"/>
+        <w:rPr>
+          <w:rFonts w:ascii="Times New Roman" w:hAnsi="Times New Roman" w:cs="Times New Roman"/>
+        </w:rPr>
+      </w:pPr>
+    </w:p>
+    <w:p>
+      <w:pPr>
+        <w:pStyle w:val="Sinespaciado"/>
+        <w:spacing w:line="540" w:lineRule="exact"/>
+        <w:jc w:val="both"/>
+        <w:rPr>
+          <w:rFonts w:ascii="Times New Roman" w:hAnsi="Times New Roman" w:cs="Times New Roman"/>
+        </w:rPr>
+      </w:pPr>
+      <w:r>
+        <w:rPr>
+          <w:noProof/>
+        </w:rPr>
+        <w:drawing>
+          <wp:anchor distT="0" distB="0" distL="114300" distR="114300" simplePos="0" relativeHeight="251697152" behindDoc="0" locked="0" layoutInCell="1" allowOverlap="1" wp14:anchorId="06B30C0F" wp14:editId="73BB32C9">
+            <wp:simplePos x="0" y="0"/>
+            <wp:positionH relativeFrom="column">
+              <wp:posOffset>2912110</wp:posOffset>
+            </wp:positionH>
+            <wp:positionV relativeFrom="paragraph">
+              <wp:posOffset>12065</wp:posOffset>
+            </wp:positionV>
+            <wp:extent cx="2447925" cy="4248150"/>
+            <wp:effectExtent l="0" t="0" r="9525" b="0"/>
+            <wp:wrapSquare wrapText="bothSides"/>
+            <wp:docPr id="1406983910" name="Imagen 1" descr="Texto, Pizarra&#10;&#10;El contenido generado por IA puede ser incorrecto."/>
+            <wp:cNvGraphicFramePr>
+              <a:graphicFrameLocks xmlns:a="http://schemas.openxmlformats.org/drawingml/2006/main" noChangeAspect="1"/>
+            </wp:cNvGraphicFramePr>
+            <a:graphic xmlns:a="http://schemas.openxmlformats.org/drawingml/2006/main">
+              <a:graphicData uri="http://schemas.openxmlformats.org/drawingml/2006/picture">
+                <pic:pic xmlns:pic="http://schemas.openxmlformats.org/drawingml/2006/picture">
+                  <pic:nvPicPr>
+                    <pic:cNvPr id="1406983910" name="Imagen 1" descr="Texto, Pizarra&#10;&#10;El contenido generado por IA puede ser incorrecto."/>
+                    <pic:cNvPicPr/>
+                  </pic:nvPicPr>
+                  <pic:blipFill>
+                    <a:blip r:embed="rId19">
+                      <a:extLst>
+                        <a:ext uri="{28A0092B-C50C-407E-A947-70E740481C1C}">
+                          <a14:useLocalDpi xmlns:a14="http://schemas.microsoft.com/office/drawing/2010/main" val="0"/>
+                        </a:ext>
+                      </a:extLst>
+                    </a:blip>
+                    <a:stretch>
+                      <a:fillRect/>
+                    </a:stretch>
+                  </pic:blipFill>
+                  <pic:spPr>
+                    <a:xfrm>
+                      <a:off x="0" y="0"/>
+                      <a:ext cx="2447925" cy="4248150"/>
+                    </a:xfrm>
+                    <a:prstGeom prst="rect">
+                      <a:avLst/>
+                    </a:prstGeom>
+                  </pic:spPr>
+                </pic:pic>
+              </a:graphicData>
+            </a:graphic>
+            <wp14:sizeRelH relativeFrom="page">
+              <wp14:pctWidth>0</wp14:pctWidth>
+            </wp14:sizeRelH>
+            <wp14:sizeRelV relativeFrom="page">
+              <wp14:pctHeight>0</wp14:pctHeight>
+            </wp14:sizeRelV>
+          </wp:anchor>
+        </w:drawing>
+      </w:r>
+    </w:p>
+    <w:p>
+      <w:pPr>
+        <w:pStyle w:val="Sinespaciado"/>
+        <w:spacing w:line="540" w:lineRule="exact"/>
+        <w:jc w:val="both"/>
+        <w:rPr>
+          <w:rFonts w:ascii="Times New Roman" w:hAnsi="Times New Roman" w:cs="Times New Roman"/>
+        </w:rPr>
+      </w:pPr>
+    </w:p>
+    <w:p>
+      <w:pPr>
+        <w:pStyle w:val="Sinespaciado"/>
+        <w:spacing w:line="540" w:lineRule="exact"/>
+        <w:jc w:val="both"/>
+        <w:rPr>
+          <w:rFonts w:ascii="Times New Roman" w:hAnsi="Times New Roman" w:cs="Times New Roman"/>
+        </w:rPr>
+      </w:pPr>
+    </w:p>
+    <w:p>
+      <w:pPr>
+        <w:pStyle w:val="Sinespaciado"/>
+        <w:spacing w:line="540" w:lineRule="exact"/>
+        <w:jc w:val="both"/>
+        <w:rPr>
+          <w:rFonts w:ascii="Times New Roman" w:hAnsi="Times New Roman" w:cs="Times New Roman"/>
+        </w:rPr>
+      </w:pPr>
+    </w:p>
+    <w:p>
+      <w:pPr>
+        <w:pStyle w:val="Sinespaciado"/>
+        <w:spacing w:line="540" w:lineRule="exact"/>
+        <w:jc w:val="both"/>
+        <w:rPr>
+          <w:rFonts w:ascii="Times New Roman" w:hAnsi="Times New Roman" w:cs="Times New Roman"/>
+        </w:rPr>
+      </w:pPr>
+    </w:p>
+    <w:p>
+      <w:pPr>
+        <w:pStyle w:val="Sinespaciado"/>
+        <w:spacing w:line="540" w:lineRule="exact"/>
+        <w:jc w:val="both"/>
+        <w:rPr>
+          <w:rFonts w:ascii="Times New Roman" w:hAnsi="Times New Roman" w:cs="Times New Roman"/>
+        </w:rPr>
+      </w:pPr>
+    </w:p>
+    <w:p>
+      <w:pPr>
+        <w:pStyle w:val="Sinespaciado"/>
+        <w:spacing w:line="540" w:lineRule="exact"/>
+        <w:jc w:val="both"/>
+        <w:rPr>
+          <w:rFonts w:ascii="Times New Roman" w:hAnsi="Times New Roman" w:cs="Times New Roman"/>
+        </w:rPr>
+      </w:pPr>
+    </w:p>
+    <w:p>
+      <w:pPr>
+        <w:pStyle w:val="Sinespaciado"/>
+        <w:spacing w:line="540" w:lineRule="exact"/>
+        <w:jc w:val="both"/>
+        <w:rPr>
+          <w:rFonts w:ascii="Times New Roman" w:hAnsi="Times New Roman" w:cs="Times New Roman"/>
+        </w:rPr>
+      </w:pPr>
+    </w:p>
+    <w:p>
+      <w:pPr>
+        <w:pStyle w:val="Sinespaciado"/>
+        <w:spacing w:line="540" w:lineRule="exact"/>
+        <w:jc w:val="both"/>
+        <w:rPr>
+          <w:rFonts w:ascii="Times New Roman" w:hAnsi="Times New Roman" w:cs="Times New Roman"/>
+        </w:rPr>
+      </w:pPr>
+    </w:p>
+    <w:p>
+      <w:pPr>
+        <w:pStyle w:val="Sinespaciado"/>
+        <w:spacing w:line="540" w:lineRule="exact"/>
+        <w:jc w:val="both"/>
+        <w:rPr>
+          <w:rFonts w:ascii="Times New Roman" w:hAnsi="Times New Roman" w:cs="Times New Roman"/>
+        </w:rPr>
+      </w:pPr>
+    </w:p>
+    <w:p>
+      <w:pPr>
+        <w:pStyle w:val="Sinespaciado"/>
+        <w:spacing w:line="540" w:lineRule="exact"/>
+        <w:jc w:val="both"/>
+        <w:rPr>
+          <w:rFonts w:ascii="Times New Roman" w:hAnsi="Times New Roman" w:cs="Times New Roman"/>
+        </w:rPr>
+      </w:pPr>
+    </w:p>
+    <w:p>
+      <w:pPr>
+        <w:pStyle w:val="Sinespaciado"/>
+        <w:spacing w:line="540" w:lineRule="exact"/>
+        <w:jc w:val="both"/>
+        <w:rPr>
+          <w:rFonts w:ascii="Times New Roman" w:hAnsi="Times New Roman" w:cs="Times New Roman"/>
+        </w:rPr>
+      </w:pPr>
+    </w:p>
+    <w:p>
+      <w:pPr>
+        <w:pStyle w:val="Sinespaciado"/>
+        <w:spacing w:line="540" w:lineRule="exact"/>
+        <w:jc w:val="both"/>
+        <w:rPr>
+          <w:rFonts w:ascii="Times New Roman" w:hAnsi="Times New Roman" w:cs="Times New Roman"/>
+        </w:rPr>
+      </w:pPr>
+    </w:p>
+    <w:p>
+      <w:pPr>
+        <w:pStyle w:val="Sinespaciado"/>
+        <w:spacing w:line="540" w:lineRule="exact"/>
+        <w:jc w:val="both"/>
+        <w:rPr>
+          <w:rFonts w:ascii="Times New Roman" w:hAnsi="Times New Roman" w:cs="Times New Roman"/>
+        </w:rPr>
+      </w:pPr>
+    </w:p>
+    <w:p>
+      <w:pPr>
+        <w:pStyle w:val="Sinespaciado"/>
+        <w:spacing w:line="540" w:lineRule="exact"/>
+        <w:jc w:val="both"/>
+        <w:rPr>
+          <w:rFonts w:ascii="Times New Roman" w:hAnsi="Times New Roman" w:cs="Times New Roman"/>
+        </w:rPr>
+      </w:pPr>
+    </w:p>
+    <w:p>
+      <w:pPr>
+        <w:pStyle w:val="Sinespaciado"/>
+        <w:spacing w:line="540" w:lineRule="exact"/>
+        <w:jc w:val="both"/>
+        <w:rPr>
+          <w:rFonts w:ascii="Times New Roman" w:hAnsi="Times New Roman" w:cs="Times New Roman"/>
+        </w:rPr>
+      </w:pPr>
+    </w:p>
+    <w:p>
+      <w:pPr>
+        <w:pStyle w:val="Sinespaciado"/>
+        <w:spacing w:line="540" w:lineRule="exact"/>
+        <w:jc w:val="both"/>
+        <w:rPr>
+          <w:rFonts w:ascii="Times New Roman" w:hAnsi="Times New Roman" w:cs="Times New Roman"/>
+        </w:rPr>
+      </w:pPr>
+    </w:p>
+    <w:p>
+      <w:pPr>
+        <w:pStyle w:val="Sinespaciado"/>
+        <w:spacing w:line="540" w:lineRule="exact"/>
+        <w:jc w:val="both"/>
+        <w:rPr>
+          <w:rFonts w:ascii="Times New Roman" w:hAnsi="Times New Roman" w:cs="Times New Roman"/>
+        </w:rPr>
+      </w:pPr>
+    </w:p>
+    <w:p>
+      <w:pPr>
+        <w:pStyle w:val="Sinespaciado"/>
+        <w:spacing w:line="540" w:lineRule="exact"/>
+        <w:jc w:val="both"/>
+        <w:rPr>
+          <w:rFonts w:ascii="Times New Roman" w:hAnsi="Times New Roman" w:cs="Times New Roman"/>
+        </w:rPr>
+      </w:pPr>
+    </w:p>
+    <w:p>
+      <w:pPr>
+        <w:pStyle w:val="Sinespaciado"/>
+        <w:spacing w:line="540" w:lineRule="exact"/>
+        <w:jc w:val="both"/>
+        <w:rPr>
+          <w:rFonts w:ascii="Times New Roman" w:hAnsi="Times New Roman" w:cs="Times New Roman"/>
+        </w:rPr>
+      </w:pPr>
     </w:p>
     <w:p>
       <w:pPr>
@@ -7870,13 +8730,14 @@
           <w:szCs w:val="40"/>
         </w:rPr>
       </w:pPr>
-      <w:bookmarkStart w:id="7" w:name="_Toc204037438"/>
+      <w:bookmarkStart w:id="7" w:name="_Toc204122107"/>
       <w:r>
         <w:rPr>
           <w:rFonts w:ascii="Times New Roman" w:hAnsi="Times New Roman" w:cs="Times New Roman"/>
           <w:sz w:val="40"/>
           <w:szCs w:val="40"/>
         </w:rPr>
+        <w:lastRenderedPageBreak/>
         <w:t>Consultas a la Inteligencia Artificial</w:t>
       </w:r>
       <w:bookmarkEnd w:id="7"/>
@@ -7911,7 +8772,7 @@
                     <pic:cNvPicPr/>
                   </pic:nvPicPr>
                   <pic:blipFill>
-                    <a:blip r:embed="rId15">
+                    <a:blip r:embed="rId20">
                       <a:extLst>
                         <a:ext uri="{28A0092B-C50C-407E-A947-70E740481C1C}">
                           <a14:useLocalDpi xmlns:a14="http://schemas.microsoft.com/office/drawing/2010/main" val="0"/>
@@ -7995,7 +8856,7 @@
                     <pic:cNvPicPr/>
                   </pic:nvPicPr>
                   <pic:blipFill>
-                    <a:blip r:embed="rId16">
+                    <a:blip r:embed="rId21">
                       <a:extLst>
                         <a:ext uri="{28A0092B-C50C-407E-A947-70E740481C1C}">
                           <a14:useLocalDpi xmlns:a14="http://schemas.microsoft.com/office/drawing/2010/main" val="0"/>
@@ -8139,7 +9000,6 @@
         <w:rPr>
           <w:noProof/>
         </w:rPr>
-        <w:lastRenderedPageBreak/>
         <w:drawing>
           <wp:anchor distT="0" distB="0" distL="114300" distR="114300" simplePos="0" relativeHeight="251678720" behindDoc="0" locked="0" layoutInCell="1" allowOverlap="1" wp14:anchorId="09474747" wp14:editId="41ACF4FD">
             <wp:simplePos x="0" y="0"/>
@@ -8164,7 +9024,7 @@
                     <pic:cNvPicPr/>
                   </pic:nvPicPr>
                   <pic:blipFill>
-                    <a:blip r:embed="rId17">
+                    <a:blip r:embed="rId22">
                       <a:extLst>
                         <a:ext uri="{28A0092B-C50C-407E-A947-70E740481C1C}">
                           <a14:useLocalDpi xmlns:a14="http://schemas.microsoft.com/office/drawing/2010/main" val="0"/>
@@ -8252,7 +9112,7 @@
                     <pic:cNvPicPr/>
                   </pic:nvPicPr>
                   <pic:blipFill>
-                    <a:blip r:embed="rId18">
+                    <a:blip r:embed="rId23">
                       <a:extLst>
                         <a:ext uri="{28A0092B-C50C-407E-A947-70E740481C1C}">
                           <a14:useLocalDpi xmlns:a14="http://schemas.microsoft.com/office/drawing/2010/main" val="0"/>
@@ -8311,114 +9171,20 @@
           <w:noProof/>
         </w:rPr>
       </w:pPr>
-    </w:p>
-    <w:p>
-      <w:pPr>
+      <w:r>
         <w:rPr>
           <w:noProof/>
         </w:rPr>
-      </w:pPr>
-    </w:p>
-    <w:p>
-      <w:pPr>
-        <w:rPr>
-          <w:noProof/>
-        </w:rPr>
-      </w:pPr>
-    </w:p>
-    <w:p>
-      <w:pPr>
-        <w:rPr>
-          <w:noProof/>
-        </w:rPr>
-      </w:pPr>
-    </w:p>
-    <w:p>
-      <w:pPr>
-        <w:rPr>
-          <w:noProof/>
-        </w:rPr>
-      </w:pPr>
-    </w:p>
-    <w:p>
-      <w:pPr>
-        <w:rPr>
-          <w:noProof/>
-        </w:rPr>
-      </w:pPr>
-    </w:p>
-    <w:p>
-      <w:pPr>
-        <w:rPr>
-          <w:noProof/>
-        </w:rPr>
-      </w:pPr>
-    </w:p>
-    <w:p>
-      <w:pPr>
-        <w:rPr>
-          <w:noProof/>
-        </w:rPr>
-      </w:pPr>
-    </w:p>
-    <w:p>
-      <w:pPr>
-        <w:rPr>
-          <w:noProof/>
-        </w:rPr>
-      </w:pPr>
-    </w:p>
-    <w:p>
-      <w:pPr>
-        <w:rPr>
-          <w:noProof/>
-        </w:rPr>
-      </w:pPr>
-    </w:p>
-    <w:p>
-      <w:pPr>
-        <w:rPr>
-          <w:noProof/>
-        </w:rPr>
-      </w:pPr>
-    </w:p>
-    <w:p>
-      <w:pPr>
-        <w:rPr>
-          <w:noProof/>
-        </w:rPr>
-      </w:pPr>
-    </w:p>
-    <w:p>
-      <w:pPr>
-        <w:rPr>
-          <w:noProof/>
-        </w:rPr>
-      </w:pPr>
-    </w:p>
-    <w:p>
-      <w:pPr>
-        <w:rPr>
-          <w:noProof/>
-        </w:rPr>
-      </w:pPr>
-    </w:p>
-    <w:p>
-      <w:r>
-        <w:rPr>
-          <w:noProof/>
-        </w:rPr>
-        <w:lastRenderedPageBreak/>
         <w:drawing>
-          <wp:anchor distT="0" distB="0" distL="114300" distR="114300" simplePos="0" relativeHeight="251682816" behindDoc="0" locked="0" layoutInCell="1" allowOverlap="1" wp14:anchorId="4C5B41A8" wp14:editId="0DD96427">
+          <wp:anchor distT="0" distB="0" distL="114300" distR="114300" simplePos="0" relativeHeight="251682816" behindDoc="0" locked="0" layoutInCell="1" allowOverlap="1" wp14:anchorId="4C5B41A8" wp14:editId="78B5E276">
             <wp:simplePos x="0" y="0"/>
-            <wp:positionH relativeFrom="column">
-              <wp:posOffset>309880</wp:posOffset>
+            <wp:positionH relativeFrom="page">
+              <wp:posOffset>530860</wp:posOffset>
             </wp:positionH>
             <wp:positionV relativeFrom="paragraph">
-              <wp:posOffset>0</wp:posOffset>
+              <wp:posOffset>348615</wp:posOffset>
             </wp:positionV>
-            <wp:extent cx="7658100" cy="4343400"/>
+            <wp:extent cx="6362700" cy="3608696"/>
             <wp:effectExtent l="0" t="0" r="0" b="0"/>
             <wp:wrapSquare wrapText="bothSides"/>
             <wp:docPr id="763894306" name="Imagen 1" descr="Interfaz de usuario gráfica, Texto, Aplicación&#10;&#10;El contenido generado por IA puede ser incorrecto."/>
@@ -8433,7 +9199,7 @@
                     <pic:cNvPicPr/>
                   </pic:nvPicPr>
                   <pic:blipFill>
-                    <a:blip r:embed="rId19">
+                    <a:blip r:embed="rId24">
                       <a:extLst>
                         <a:ext uri="{28A0092B-C50C-407E-A947-70E740481C1C}">
                           <a14:useLocalDpi xmlns:a14="http://schemas.microsoft.com/office/drawing/2010/main" val="0"/>
@@ -8447,7 +9213,7 @@
                   <pic:spPr>
                     <a:xfrm>
                       <a:off x="0" y="0"/>
-                      <a:ext cx="7658100" cy="4343400"/>
+                      <a:ext cx="6362700" cy="3608696"/>
                     </a:xfrm>
                     <a:prstGeom prst="rect">
                       <a:avLst/>
@@ -8466,8 +9232,100 @@
         </w:drawing>
       </w:r>
     </w:p>
+    <w:p>
+      <w:pPr>
+        <w:rPr>
+          <w:noProof/>
+        </w:rPr>
+      </w:pPr>
+    </w:p>
+    <w:p>
+      <w:pPr>
+        <w:rPr>
+          <w:noProof/>
+        </w:rPr>
+      </w:pPr>
+    </w:p>
+    <w:p>
+      <w:pPr>
+        <w:rPr>
+          <w:noProof/>
+        </w:rPr>
+      </w:pPr>
+    </w:p>
+    <w:p>
+      <w:pPr>
+        <w:rPr>
+          <w:noProof/>
+        </w:rPr>
+      </w:pPr>
+    </w:p>
+    <w:p>
+      <w:pPr>
+        <w:rPr>
+          <w:noProof/>
+        </w:rPr>
+      </w:pPr>
+    </w:p>
+    <w:p>
+      <w:pPr>
+        <w:rPr>
+          <w:noProof/>
+        </w:rPr>
+      </w:pPr>
+    </w:p>
+    <w:p>
+      <w:pPr>
+        <w:rPr>
+          <w:noProof/>
+        </w:rPr>
+      </w:pPr>
+    </w:p>
+    <w:p>
+      <w:pPr>
+        <w:rPr>
+          <w:noProof/>
+        </w:rPr>
+      </w:pPr>
+    </w:p>
+    <w:p>
+      <w:pPr>
+        <w:rPr>
+          <w:noProof/>
+        </w:rPr>
+      </w:pPr>
+    </w:p>
+    <w:p>
+      <w:pPr>
+        <w:rPr>
+          <w:noProof/>
+        </w:rPr>
+      </w:pPr>
+    </w:p>
+    <w:p>
+      <w:pPr>
+        <w:rPr>
+          <w:noProof/>
+        </w:rPr>
+      </w:pPr>
+    </w:p>
+    <w:p>
+      <w:pPr>
+        <w:rPr>
+          <w:noProof/>
+        </w:rPr>
+      </w:pPr>
+    </w:p>
+    <w:p>
+      <w:pPr>
+        <w:rPr>
+          <w:noProof/>
+        </w:rPr>
+      </w:pPr>
+    </w:p>
+    <w:p/>
     <w:sectPr>
-      <w:pgSz w:w="16838" w:h="11906" w:orient="landscape"/>
+      <w:pgSz w:w="11906" w:h="16838"/>
       <w:pgMar w:top="1440" w:right="1440" w:bottom="1440" w:left="1440" w:header="720" w:footer="720" w:gutter="0"/>
       <w:cols w:space="720"/>
       <w:docGrid w:linePitch="360"/>
@@ -10542,6 +11400,7 @@
   <w:style w:type="character" w:default="1" w:styleId="Fuentedeprrafopredeter">
     <w:name w:val="Default Paragraph Font"/>
     <w:uiPriority w:val="1"/>
+    <w:semiHidden/>
     <w:unhideWhenUsed/>
   </w:style>
   <w:style w:type="table" w:default="1" w:styleId="Tablanormal">

</xml_diff>